<commit_message>
Added "4.6.	Handwriting Recognition using Artificial Intelligence" summary
</commit_message>
<xml_diff>
--- a/GP Report.docx
+++ b/GP Report.docx
@@ -753,13 +753,31 @@
                                             <w:szCs w:val="30"/>
                                           </w:rPr>
                                         </w:pPr>
+                                        <w:proofErr w:type="spellStart"/>
                                         <w:r>
                                           <w:rPr>
                                             <w:sz w:val="30"/>
                                             <w:szCs w:val="30"/>
                                           </w:rPr>
-                                          <w:t>Moaz Mohamed Mohamed</w:t>
+                                          <w:t>Moaz</w:t>
                                         </w:r>
+                                        <w:proofErr w:type="spellEnd"/>
+                                        <w:r>
+                                          <w:rPr>
+                                            <w:sz w:val="30"/>
+                                            <w:szCs w:val="30"/>
+                                          </w:rPr>
+                                          <w:t xml:space="preserve"> Mohamed </w:t>
+                                        </w:r>
+                                        <w:proofErr w:type="spellStart"/>
+                                        <w:r>
+                                          <w:rPr>
+                                            <w:sz w:val="30"/>
+                                            <w:szCs w:val="30"/>
+                                          </w:rPr>
+                                          <w:t>Mohamed</w:t>
+                                        </w:r>
+                                        <w:proofErr w:type="spellEnd"/>
                                       </w:p>
                                     </w:tc>
                                     <w:tc>
@@ -802,7 +820,23 @@
                                             <w:sz w:val="30"/>
                                             <w:szCs w:val="30"/>
                                           </w:rPr>
-                                          <w:t>Nader Youhanna Khalil</w:t>
+                                          <w:t xml:space="preserve">Nader </w:t>
+                                        </w:r>
+                                        <w:proofErr w:type="spellStart"/>
+                                        <w:r>
+                                          <w:rPr>
+                                            <w:sz w:val="30"/>
+                                            <w:szCs w:val="30"/>
+                                          </w:rPr>
+                                          <w:t>Youhanna</w:t>
+                                        </w:r>
+                                        <w:proofErr w:type="spellEnd"/>
+                                        <w:r>
+                                          <w:rPr>
+                                            <w:sz w:val="30"/>
+                                            <w:szCs w:val="30"/>
+                                          </w:rPr>
+                                          <w:t xml:space="preserve"> Khalil</w:t>
                                         </w:r>
                                       </w:p>
                                     </w:tc>
@@ -1202,13 +1236,31 @@
                                       <w:szCs w:val="30"/>
                                     </w:rPr>
                                   </w:pPr>
+                                  <w:proofErr w:type="spellStart"/>
                                   <w:r>
                                     <w:rPr>
                                       <w:sz w:val="30"/>
                                       <w:szCs w:val="30"/>
                                     </w:rPr>
-                                    <w:t>Moaz Mohamed Mohamed</w:t>
+                                    <w:t>Moaz</w:t>
                                   </w:r>
+                                  <w:proofErr w:type="spellEnd"/>
+                                  <w:r>
+                                    <w:rPr>
+                                      <w:sz w:val="30"/>
+                                      <w:szCs w:val="30"/>
+                                    </w:rPr>
+                                    <w:t xml:space="preserve"> Mohamed </w:t>
+                                  </w:r>
+                                  <w:proofErr w:type="spellStart"/>
+                                  <w:r>
+                                    <w:rPr>
+                                      <w:sz w:val="30"/>
+                                      <w:szCs w:val="30"/>
+                                    </w:rPr>
+                                    <w:t>Mohamed</w:t>
+                                  </w:r>
+                                  <w:proofErr w:type="spellEnd"/>
                                 </w:p>
                               </w:tc>
                               <w:tc>
@@ -1251,7 +1303,23 @@
                                       <w:sz w:val="30"/>
                                       <w:szCs w:val="30"/>
                                     </w:rPr>
-                                    <w:t>Nader Youhanna Khalil</w:t>
+                                    <w:t xml:space="preserve">Nader </w:t>
+                                  </w:r>
+                                  <w:proofErr w:type="spellStart"/>
+                                  <w:r>
+                                    <w:rPr>
+                                      <w:sz w:val="30"/>
+                                      <w:szCs w:val="30"/>
+                                    </w:rPr>
+                                    <w:t>Youhanna</w:t>
+                                  </w:r>
+                                  <w:proofErr w:type="spellEnd"/>
+                                  <w:r>
+                                    <w:rPr>
+                                      <w:sz w:val="30"/>
+                                      <w:szCs w:val="30"/>
+                                    </w:rPr>
+                                    <w:t xml:space="preserve"> Khalil</w:t>
                                   </w:r>
                                 </w:p>
                               </w:tc>
@@ -2381,10 +2449,12 @@
         <w:pStyle w:val="Heading2"/>
       </w:pPr>
       <w:bookmarkStart w:id="2" w:name="_Toc119151364"/>
+      <w:proofErr w:type="spellStart"/>
       <w:r>
         <w:t>VoiceOver</w:t>
       </w:r>
       <w:bookmarkEnd w:id="2"/>
+      <w:proofErr w:type="spellEnd"/>
     </w:p>
     <w:p/>
     <w:p>
@@ -2454,10 +2524,12 @@
         <w:pStyle w:val="Heading2"/>
       </w:pPr>
       <w:bookmarkStart w:id="3" w:name="_Toc119151365"/>
+      <w:proofErr w:type="spellStart"/>
       <w:r>
         <w:t>TalkBack</w:t>
       </w:r>
       <w:bookmarkEnd w:id="3"/>
+      <w:proofErr w:type="spellEnd"/>
     </w:p>
     <w:p/>
     <w:p>
@@ -2465,7 +2537,15 @@
         <w:ind w:left="180" w:firstLine="360"/>
       </w:pPr>
       <w:r>
-        <w:t>Same as VoiceOver however for android users.</w:t>
+        <w:t xml:space="preserve">Same as </w:t>
+      </w:r>
+      <w:proofErr w:type="spellStart"/>
+      <w:r>
+        <w:t>VoiceOver</w:t>
+      </w:r>
+      <w:proofErr w:type="spellEnd"/>
+      <w:r>
+        <w:t xml:space="preserve"> however for android users.</w:t>
       </w:r>
     </w:p>
     <w:p>
@@ -2576,8 +2656,13 @@
         <w:pStyle w:val="Heading2"/>
       </w:pPr>
       <w:bookmarkStart w:id="7" w:name="_Toc119151369"/>
-      <w:r>
-        <w:t>LookTel Money Reader</w:t>
+      <w:proofErr w:type="spellStart"/>
+      <w:r>
+        <w:t>LookTel</w:t>
+      </w:r>
+      <w:proofErr w:type="spellEnd"/>
+      <w:r>
+        <w:t xml:space="preserve"> Money Reader</w:t>
       </w:r>
       <w:bookmarkEnd w:id="7"/>
       <w:r>
@@ -3046,8 +3131,13 @@
               <w:adjustRightInd w:val="0"/>
               <w:spacing w:line="276" w:lineRule="auto"/>
             </w:pPr>
-            <w:r>
-              <w:t>Rosiana Natalie</w:t>
+            <w:proofErr w:type="spellStart"/>
+            <w:r>
+              <w:t>Rosiana</w:t>
+            </w:r>
+            <w:proofErr w:type="spellEnd"/>
+            <w:r>
+              <w:t xml:space="preserve"> Natalie</w:t>
             </w:r>
           </w:p>
         </w:tc>
@@ -3427,8 +3517,29 @@
               <w:adjustRightInd w:val="0"/>
               <w:spacing w:line="276" w:lineRule="auto"/>
             </w:pPr>
-            <w:r>
-              <w:t>Avanish Vijaybahadur Yadav, Sanket Saheb Verma, Deepak Dinesh Singh</w:t>
+            <w:proofErr w:type="spellStart"/>
+            <w:r>
+              <w:t>Avanish</w:t>
+            </w:r>
+            <w:proofErr w:type="spellEnd"/>
+            <w:r>
+              <w:t xml:space="preserve"> </w:t>
+            </w:r>
+            <w:proofErr w:type="spellStart"/>
+            <w:r>
+              <w:t>Vijaybahadur</w:t>
+            </w:r>
+            <w:proofErr w:type="spellEnd"/>
+            <w:r>
+              <w:t xml:space="preserve"> Yadav, </w:t>
+            </w:r>
+            <w:proofErr w:type="spellStart"/>
+            <w:r>
+              <w:t>Sanket</w:t>
+            </w:r>
+            <w:proofErr w:type="spellEnd"/>
+            <w:r>
+              <w:t xml:space="preserve"> Saheb Verma, Deepak Dinesh Singh</w:t>
             </w:r>
           </w:p>
         </w:tc>
@@ -3745,8 +3856,37 @@
               <w:spacing w:line="276" w:lineRule="auto"/>
             </w:pPr>
             <w:r>
-              <w:t>Aaron Raymond See,  Bien Grenier Sasing and Welsey Daniel Advincula</w:t>
-            </w:r>
+              <w:t xml:space="preserve">Aaron Raymond See,  Bien </w:t>
+            </w:r>
+            <w:proofErr w:type="spellStart"/>
+            <w:r>
+              <w:t>Grenier</w:t>
+            </w:r>
+            <w:proofErr w:type="spellEnd"/>
+            <w:r>
+              <w:t xml:space="preserve"> </w:t>
+            </w:r>
+            <w:proofErr w:type="spellStart"/>
+            <w:r>
+              <w:t>Sasing</w:t>
+            </w:r>
+            <w:proofErr w:type="spellEnd"/>
+            <w:r>
+              <w:t xml:space="preserve"> and </w:t>
+            </w:r>
+            <w:proofErr w:type="spellStart"/>
+            <w:r>
+              <w:t>Welsey</w:t>
+            </w:r>
+            <w:proofErr w:type="spellEnd"/>
+            <w:r>
+              <w:t xml:space="preserve"> Daniel </w:t>
+            </w:r>
+            <w:proofErr w:type="spellStart"/>
+            <w:r>
+              <w:t>Advincula</w:t>
+            </w:r>
+            <w:proofErr w:type="spellEnd"/>
           </w:p>
         </w:tc>
       </w:tr>
@@ -4076,8 +4216,13 @@
               <w:spacing w:line="276" w:lineRule="auto"/>
             </w:pPr>
             <w:r>
-              <w:t>Akif Khan, Shah Khusro</w:t>
-            </w:r>
+              <w:t>Akif Khan, Shah </w:t>
+            </w:r>
+            <w:proofErr w:type="spellStart"/>
+            <w:r>
+              <w:t>Khusro</w:t>
+            </w:r>
+            <w:proofErr w:type="spellEnd"/>
           </w:p>
         </w:tc>
       </w:tr>
@@ -4398,7 +4543,23 @@
               <w:spacing w:line="276" w:lineRule="auto"/>
             </w:pPr>
             <w:r>
-              <w:t>A. Annapoorani, Nerosha Senthil Kumar, Dr. V. Vidhya</w:t>
+              <w:t xml:space="preserve">A. </w:t>
+            </w:r>
+            <w:proofErr w:type="spellStart"/>
+            <w:r>
+              <w:t>Annapoorani</w:t>
+            </w:r>
+            <w:proofErr w:type="spellEnd"/>
+            <w:r>
+              <w:t xml:space="preserve">, </w:t>
+            </w:r>
+            <w:proofErr w:type="spellStart"/>
+            <w:r>
+              <w:t>Nerosha</w:t>
+            </w:r>
+            <w:proofErr w:type="spellEnd"/>
+            <w:r>
+              <w:t xml:space="preserve"> Senthil Kumar, Dr. V. Vidhya</w:t>
             </w:r>
           </w:p>
         </w:tc>
@@ -4480,7 +4641,15 @@
         <w:t xml:space="preserve"> </w:t>
       </w:r>
       <w:r>
-        <w:t>The text description of the recognized object will be sent to the Google Text-to-Speech API using the gTTS package. Voice feedback on the 1st frame of each second will be scheduled as an output to help the visually impaired hear what they cannot see.</w:t>
+        <w:t xml:space="preserve">The text description of the recognized object will be sent to the Google Text-to-Speech API using the </w:t>
+      </w:r>
+      <w:proofErr w:type="spellStart"/>
+      <w:r>
+        <w:t>gTTS</w:t>
+      </w:r>
+      <w:proofErr w:type="spellEnd"/>
+      <w:r>
+        <w:t xml:space="preserve"> package. Voice feedback on the 1st frame of each second will be scheduled as an output to help the visually impaired hear what they cannot see.</w:t>
       </w:r>
     </w:p>
     <w:p>
@@ -4493,6 +4662,351 @@
     </w:p>
     <w:p>
       <w:pPr>
+        <w:ind w:left="180" w:firstLine="360"/>
+      </w:pPr>
+    </w:p>
+    <w:p>
+      <w:pPr>
+        <w:pStyle w:val="Heading2"/>
+      </w:pPr>
+      <w:r>
+        <w:t>Handwriting Recognition using Artificial Intelligence</w:t>
+      </w:r>
+    </w:p>
+    <w:p/>
+    <w:tbl>
+      <w:tblPr>
+        <w:tblStyle w:val="TableGrid"/>
+        <w:tblpPr w:leftFromText="180" w:rightFromText="180" w:vertAnchor="text" w:tblpY="69"/>
+        <w:tblW w:w="0" w:type="auto"/>
+        <w:tblLook w:val="04A0" w:firstRow="1" w:lastRow="0" w:firstColumn="1" w:lastColumn="0" w:noHBand="0" w:noVBand="1"/>
+      </w:tblPr>
+      <w:tblGrid>
+        <w:gridCol w:w="4682"/>
+        <w:gridCol w:w="4668"/>
+      </w:tblGrid>
+      <w:tr>
+        <w:tc>
+          <w:tcPr>
+            <w:tcW w:w="4805" w:type="dxa"/>
+          </w:tcPr>
+          <w:p>
+            <w:pPr>
+              <w:spacing w:line="276" w:lineRule="auto"/>
+              <w:rPr>
+                <w:b/>
+                <w:bCs/>
+                <w:sz w:val="32"/>
+                <w:szCs w:val="18"/>
+              </w:rPr>
+            </w:pPr>
+            <w:r>
+              <w:rPr>
+                <w:b/>
+                <w:bCs/>
+                <w:sz w:val="32"/>
+                <w:szCs w:val="18"/>
+              </w:rPr>
+              <w:t>Paper Title</w:t>
+            </w:r>
+          </w:p>
+        </w:tc>
+        <w:tc>
+          <w:tcPr>
+            <w:tcW w:w="4805" w:type="dxa"/>
+          </w:tcPr>
+          <w:p>
+            <w:pPr>
+              <w:spacing w:line="276" w:lineRule="auto"/>
+            </w:pPr>
+            <w:r>
+              <w:t>Handwriting Recognition using Artificial Intelligence</w:t>
+            </w:r>
+          </w:p>
+        </w:tc>
+      </w:tr>
+      <w:tr>
+        <w:tc>
+          <w:tcPr>
+            <w:tcW w:w="4805" w:type="dxa"/>
+          </w:tcPr>
+          <w:p>
+            <w:pPr>
+              <w:spacing w:line="276" w:lineRule="auto"/>
+              <w:rPr>
+                <w:b/>
+                <w:bCs/>
+                <w:sz w:val="32"/>
+                <w:szCs w:val="18"/>
+              </w:rPr>
+            </w:pPr>
+            <w:r>
+              <w:rPr>
+                <w:b/>
+                <w:bCs/>
+                <w:sz w:val="32"/>
+                <w:szCs w:val="18"/>
+              </w:rPr>
+              <w:t>Date</w:t>
+            </w:r>
+            <w:r>
+              <w:rPr>
+                <w:b/>
+                <w:bCs/>
+                <w:sz w:val="32"/>
+                <w:szCs w:val="18"/>
+              </w:rPr>
+              <w:t xml:space="preserve"> of publication</w:t>
+            </w:r>
+          </w:p>
+        </w:tc>
+        <w:tc>
+          <w:tcPr>
+            <w:tcW w:w="4805" w:type="dxa"/>
+          </w:tcPr>
+          <w:p>
+            <w:pPr>
+              <w:spacing w:line="276" w:lineRule="auto"/>
+            </w:pPr>
+            <w:r>
+              <w:t>2020</w:t>
+            </w:r>
+          </w:p>
+        </w:tc>
+      </w:tr>
+      <w:tr>
+        <w:tc>
+          <w:tcPr>
+            <w:tcW w:w="4805" w:type="dxa"/>
+          </w:tcPr>
+          <w:p>
+            <w:pPr>
+              <w:spacing w:line="276" w:lineRule="auto"/>
+              <w:rPr>
+                <w:b/>
+                <w:bCs/>
+                <w:sz w:val="32"/>
+                <w:szCs w:val="18"/>
+              </w:rPr>
+            </w:pPr>
+            <w:r>
+              <w:rPr>
+                <w:b/>
+                <w:bCs/>
+                <w:sz w:val="32"/>
+                <w:szCs w:val="18"/>
+              </w:rPr>
+              <w:t>Place of publication</w:t>
+            </w:r>
+          </w:p>
+        </w:tc>
+        <w:tc>
+          <w:tcPr>
+            <w:tcW w:w="4805" w:type="dxa"/>
+          </w:tcPr>
+          <w:p>
+            <w:pPr>
+              <w:spacing w:line="276" w:lineRule="auto"/>
+            </w:pPr>
+            <w:r>
+              <w:t>(IJACSA) International Journal of Advanced Computer Science and Applications</w:t>
+            </w:r>
+          </w:p>
+        </w:tc>
+      </w:tr>
+      <w:tr>
+        <w:tc>
+          <w:tcPr>
+            <w:tcW w:w="4805" w:type="dxa"/>
+          </w:tcPr>
+          <w:p>
+            <w:pPr>
+              <w:spacing w:line="276" w:lineRule="auto"/>
+              <w:rPr>
+                <w:b/>
+                <w:bCs/>
+                <w:sz w:val="32"/>
+                <w:szCs w:val="18"/>
+              </w:rPr>
+            </w:pPr>
+            <w:r>
+              <w:rPr>
+                <w:b/>
+                <w:bCs/>
+                <w:sz w:val="32"/>
+                <w:szCs w:val="18"/>
+              </w:rPr>
+              <w:t xml:space="preserve">Volume number and year </w:t>
+            </w:r>
+          </w:p>
+        </w:tc>
+        <w:tc>
+          <w:tcPr>
+            <w:tcW w:w="4805" w:type="dxa"/>
+          </w:tcPr>
+          <w:p>
+            <w:pPr>
+              <w:spacing w:line="276" w:lineRule="auto"/>
+            </w:pPr>
+            <w:r>
+              <w:t xml:space="preserve">Volume </w:t>
+            </w:r>
+            <w:r>
+              <w:t>11</w:t>
+            </w:r>
+            <w:r>
+              <w:t xml:space="preserve">, </w:t>
+            </w:r>
+            <w:r>
+              <w:t>No. 7</w:t>
+            </w:r>
+          </w:p>
+        </w:tc>
+      </w:tr>
+      <w:tr>
+        <w:tc>
+          <w:tcPr>
+            <w:tcW w:w="4805" w:type="dxa"/>
+          </w:tcPr>
+          <w:p>
+            <w:pPr>
+              <w:spacing w:line="276" w:lineRule="auto"/>
+              <w:rPr>
+                <w:b/>
+                <w:bCs/>
+                <w:sz w:val="32"/>
+                <w:szCs w:val="18"/>
+              </w:rPr>
+            </w:pPr>
+            <w:r>
+              <w:rPr>
+                <w:b/>
+                <w:bCs/>
+                <w:sz w:val="32"/>
+                <w:szCs w:val="18"/>
+              </w:rPr>
+              <w:t>Authors</w:t>
+            </w:r>
+          </w:p>
+        </w:tc>
+        <w:tc>
+          <w:tcPr>
+            <w:tcW w:w="4805" w:type="dxa"/>
+          </w:tcPr>
+          <w:p>
+            <w:pPr>
+              <w:adjustRightInd w:val="0"/>
+              <w:spacing w:line="276" w:lineRule="auto"/>
+            </w:pPr>
+            <w:r>
+              <w:t>Sara Aqab, Muhammad Usman Tariq</w:t>
+            </w:r>
+          </w:p>
+        </w:tc>
+      </w:tr>
+      <w:tr>
+        <w:tc>
+          <w:tcPr>
+            <w:tcW w:w="4805" w:type="dxa"/>
+          </w:tcPr>
+          <w:p>
+            <w:pPr>
+              <w:spacing w:line="276" w:lineRule="auto"/>
+              <w:rPr>
+                <w:b/>
+                <w:bCs/>
+                <w:sz w:val="32"/>
+                <w:szCs w:val="18"/>
+              </w:rPr>
+            </w:pPr>
+            <w:r>
+              <w:rPr>
+                <w:b/>
+                <w:bCs/>
+                <w:sz w:val="32"/>
+                <w:szCs w:val="18"/>
+              </w:rPr>
+              <w:t>Link To Paper</w:t>
+            </w:r>
+          </w:p>
+        </w:tc>
+        <w:tc>
+          <w:tcPr>
+            <w:tcW w:w="4805" w:type="dxa"/>
+          </w:tcPr>
+          <w:p>
+            <w:pPr>
+              <w:adjustRightInd w:val="0"/>
+              <w:spacing w:line="276" w:lineRule="auto"/>
+            </w:pPr>
+            <w:hyperlink r:id="rId18" w:history="1">
+              <w:r>
+                <w:rPr>
+                  <w:rStyle w:val="Hyperlink"/>
+                </w:rPr>
+                <w:t>Lin</w:t>
+              </w:r>
+              <w:r>
+                <w:rPr>
+                  <w:rStyle w:val="Hyperlink"/>
+                </w:rPr>
+                <w:t>k</w:t>
+              </w:r>
+            </w:hyperlink>
+          </w:p>
+        </w:tc>
+      </w:tr>
+    </w:tbl>
+    <w:p/>
+    <w:p>
+      <w:pPr>
+        <w:ind w:left="180"/>
+        <w:rPr>
+          <w:color w:val="0070C0"/>
+          <w:sz w:val="28"/>
+          <w:szCs w:val="28"/>
+        </w:rPr>
+      </w:pPr>
+      <w:r>
+        <w:rPr>
+          <w:color w:val="0070C0"/>
+          <w:sz w:val="28"/>
+          <w:szCs w:val="28"/>
+        </w:rPr>
+        <w:t>Summary:</w:t>
+      </w:r>
+    </w:p>
+    <w:p>
+      <w:pPr>
+        <w:ind w:left="180" w:firstLine="360"/>
+      </w:pPr>
+      <w:r>
+        <w:lastRenderedPageBreak/>
+        <w:t>An artificial neural network is used to recognise handwritten digits and characters and convert them to an electronic format or a machine-encoded form. A neural network is used because it simulates how the human brain works when reading handwriting in a more simplified form</w:t>
+      </w:r>
+      <w:r>
+        <w:t xml:space="preserve">. </w:t>
+      </w:r>
+      <w:r>
+        <w:t>This paper focuses on artificial intelligence networks, machine learning, Hidden Markov Model, and the Support Vector Machine.</w:t>
+      </w:r>
+    </w:p>
+    <w:p>
+      <w:pPr>
+        <w:ind w:left="180" w:firstLine="360"/>
+      </w:pPr>
+      <w:r>
+        <w:t>The modules used are image acquisition and digitization, preprocessing,</w:t>
+      </w:r>
+      <w:r>
+        <w:t xml:space="preserve"> </w:t>
+      </w:r>
+      <w:r>
+        <w:t>segmentation, feature extraction, and recognition.</w:t>
+      </w:r>
+    </w:p>
+    <w:p>
+      <w:pPr>
         <w:pStyle w:val="Heading1"/>
       </w:pPr>
       <w:bookmarkStart w:id="10" w:name="_Toc119151372"/>
@@ -4503,7 +5017,7 @@
     </w:p>
     <w:p/>
     <w:p>
-      <w:hyperlink r:id="rId18" w:history="1">
+      <w:hyperlink r:id="rId19" w:history="1">
         <w:r>
           <w:rPr>
             <w:rStyle w:val="Hyperlink"/>
@@ -4537,7 +5051,7 @@
       </w:hyperlink>
     </w:p>
     <w:p>
-      <w:hyperlink r:id="rId19" w:history="1">
+      <w:hyperlink r:id="rId20" w:history="1">
         <w:r>
           <w:rPr>
             <w:rStyle w:val="Hyperlink"/>
@@ -4547,7 +5061,7 @@
       </w:hyperlink>
     </w:p>
     <w:sectPr>
-      <w:footerReference w:type="first" r:id="rId20"/>
+      <w:footerReference w:type="first" r:id="rId21"/>
       <w:pgSz w:w="12240" w:h="15840"/>
       <w:pgMar w:top="1440" w:right="1440" w:bottom="1440" w:left="1440" w:header="720" w:footer="720" w:gutter="0"/>
       <w:pgBorders w:offsetFrom="page">
@@ -5747,7 +6261,7 @@
   <w:style w:type="paragraph" w:default="1" w:styleId="Normal">
     <w:name w:val="Normal"/>
     <w:qFormat/>
-    <w:rsid w:val="006F6C96"/>
+    <w:rsid w:val="00C34EEC"/>
     <w:rPr>
       <w:rFonts w:asciiTheme="majorBidi" w:hAnsiTheme="majorBidi" w:cstheme="majorBidi"/>
       <w:sz w:val="24"/>

</xml_diff>

<commit_message>
Added "Emotion Detection Algorithm Using Frontal Face Image" summary
</commit_message>
<xml_diff>
--- a/GP Report.docx
+++ b/GP Report.docx
@@ -5007,6 +5007,398 @@
     </w:p>
     <w:p>
       <w:pPr>
+        <w:ind w:left="180" w:firstLine="360"/>
+      </w:pPr>
+    </w:p>
+    <w:p>
+      <w:pPr>
+        <w:pStyle w:val="Heading2"/>
+      </w:pPr>
+      <w:r>
+        <w:t>Emotion Detection Algorithm Using Frontal Face Image</w:t>
+      </w:r>
+    </w:p>
+    <w:p/>
+    <w:tbl>
+      <w:tblPr>
+        <w:tblStyle w:val="TableGrid"/>
+        <w:tblpPr w:leftFromText="180" w:rightFromText="180" w:vertAnchor="text" w:tblpY="69"/>
+        <w:tblW w:w="0" w:type="auto"/>
+        <w:tblLook w:val="04A0" w:firstRow="1" w:lastRow="0" w:firstColumn="1" w:lastColumn="0" w:noHBand="0" w:noVBand="1"/>
+      </w:tblPr>
+      <w:tblGrid>
+        <w:gridCol w:w="4688"/>
+        <w:gridCol w:w="4662"/>
+      </w:tblGrid>
+      <w:tr>
+        <w:tc>
+          <w:tcPr>
+            <w:tcW w:w="4805" w:type="dxa"/>
+          </w:tcPr>
+          <w:p>
+            <w:pPr>
+              <w:spacing w:line="276" w:lineRule="auto"/>
+              <w:rPr>
+                <w:b/>
+                <w:bCs/>
+                <w:sz w:val="32"/>
+                <w:szCs w:val="18"/>
+              </w:rPr>
+            </w:pPr>
+            <w:r>
+              <w:rPr>
+                <w:b/>
+                <w:bCs/>
+                <w:sz w:val="32"/>
+                <w:szCs w:val="18"/>
+              </w:rPr>
+              <w:t>Paper Title</w:t>
+            </w:r>
+          </w:p>
+        </w:tc>
+        <w:tc>
+          <w:tcPr>
+            <w:tcW w:w="4805" w:type="dxa"/>
+          </w:tcPr>
+          <w:p>
+            <w:pPr>
+              <w:spacing w:line="276" w:lineRule="auto"/>
+            </w:pPr>
+            <w:r>
+              <w:t>Institute of Control, Robotics and Systems</w:t>
+            </w:r>
+          </w:p>
+        </w:tc>
+      </w:tr>
+      <w:tr>
+        <w:tc>
+          <w:tcPr>
+            <w:tcW w:w="4805" w:type="dxa"/>
+          </w:tcPr>
+          <w:p>
+            <w:pPr>
+              <w:spacing w:line="276" w:lineRule="auto"/>
+              <w:rPr>
+                <w:b/>
+                <w:bCs/>
+                <w:sz w:val="32"/>
+                <w:szCs w:val="18"/>
+              </w:rPr>
+            </w:pPr>
+            <w:r>
+              <w:rPr>
+                <w:b/>
+                <w:bCs/>
+                <w:sz w:val="32"/>
+                <w:szCs w:val="18"/>
+              </w:rPr>
+              <w:t>Date</w:t>
+            </w:r>
+            <w:r>
+              <w:rPr>
+                <w:b/>
+                <w:bCs/>
+                <w:sz w:val="32"/>
+                <w:szCs w:val="18"/>
+              </w:rPr>
+              <w:t xml:space="preserve"> of publication</w:t>
+            </w:r>
+          </w:p>
+        </w:tc>
+        <w:tc>
+          <w:tcPr>
+            <w:tcW w:w="4805" w:type="dxa"/>
+          </w:tcPr>
+          <w:p>
+            <w:pPr>
+              <w:spacing w:line="276" w:lineRule="auto"/>
+            </w:pPr>
+            <w:r>
+              <w:t>2</w:t>
+            </w:r>
+            <w:r>
+              <w:rPr>
+                <w:vertAlign w:val="superscript"/>
+              </w:rPr>
+              <w:t>nd</w:t>
+            </w:r>
+            <w:r>
+              <w:t xml:space="preserve"> June 2005</w:t>
+            </w:r>
+          </w:p>
+        </w:tc>
+      </w:tr>
+      <w:tr>
+        <w:tc>
+          <w:tcPr>
+            <w:tcW w:w="4805" w:type="dxa"/>
+          </w:tcPr>
+          <w:p>
+            <w:pPr>
+              <w:spacing w:line="276" w:lineRule="auto"/>
+              <w:rPr>
+                <w:b/>
+                <w:bCs/>
+                <w:sz w:val="32"/>
+                <w:szCs w:val="18"/>
+              </w:rPr>
+            </w:pPr>
+            <w:r>
+              <w:rPr>
+                <w:b/>
+                <w:bCs/>
+                <w:sz w:val="32"/>
+                <w:szCs w:val="18"/>
+              </w:rPr>
+              <w:t>Place of publication</w:t>
+            </w:r>
+          </w:p>
+        </w:tc>
+        <w:tc>
+          <w:tcPr>
+            <w:tcW w:w="4805" w:type="dxa"/>
+          </w:tcPr>
+          <w:p>
+            <w:pPr>
+              <w:spacing w:line="276" w:lineRule="auto"/>
+            </w:pPr>
+            <w:r>
+              <w:t>Institute of Control, Robotics and Systems</w:t>
+            </w:r>
+          </w:p>
+        </w:tc>
+      </w:tr>
+      <w:tr>
+        <w:tc>
+          <w:tcPr>
+            <w:tcW w:w="4805" w:type="dxa"/>
+          </w:tcPr>
+          <w:p>
+            <w:pPr>
+              <w:spacing w:line="276" w:lineRule="auto"/>
+              <w:rPr>
+                <w:b/>
+                <w:bCs/>
+                <w:sz w:val="32"/>
+                <w:szCs w:val="18"/>
+              </w:rPr>
+            </w:pPr>
+            <w:r>
+              <w:rPr>
+                <w:b/>
+                <w:bCs/>
+                <w:sz w:val="32"/>
+                <w:szCs w:val="18"/>
+              </w:rPr>
+              <w:t xml:space="preserve">Volume number and year </w:t>
+            </w:r>
+          </w:p>
+        </w:tc>
+        <w:tc>
+          <w:tcPr>
+            <w:tcW w:w="4805" w:type="dxa"/>
+          </w:tcPr>
+          <w:p>
+            <w:pPr>
+              <w:spacing w:line="276" w:lineRule="auto"/>
+            </w:pPr>
+            <w:r>
+              <w:t>-</w:t>
+            </w:r>
+          </w:p>
+        </w:tc>
+      </w:tr>
+      <w:tr>
+        <w:tc>
+          <w:tcPr>
+            <w:tcW w:w="4805" w:type="dxa"/>
+          </w:tcPr>
+          <w:p>
+            <w:pPr>
+              <w:spacing w:line="276" w:lineRule="auto"/>
+              <w:rPr>
+                <w:b/>
+                <w:bCs/>
+                <w:sz w:val="32"/>
+                <w:szCs w:val="18"/>
+              </w:rPr>
+            </w:pPr>
+            <w:r>
+              <w:rPr>
+                <w:b/>
+                <w:bCs/>
+                <w:sz w:val="32"/>
+                <w:szCs w:val="18"/>
+              </w:rPr>
+              <w:t>Authors</w:t>
+            </w:r>
+          </w:p>
+        </w:tc>
+        <w:tc>
+          <w:tcPr>
+            <w:tcW w:w="4805" w:type="dxa"/>
+          </w:tcPr>
+          <w:p>
+            <w:pPr>
+              <w:adjustRightInd w:val="0"/>
+              <w:spacing w:line="276" w:lineRule="auto"/>
+            </w:pPr>
+            <w:r>
+              <w:t xml:space="preserve">Moon Hwan Kim, Young </w:t>
+            </w:r>
+            <w:proofErr w:type="spellStart"/>
+            <w:r>
+              <w:t>Hoon</w:t>
+            </w:r>
+            <w:proofErr w:type="spellEnd"/>
+            <w:r>
+              <w:t xml:space="preserve"> </w:t>
+            </w:r>
+            <w:proofErr w:type="spellStart"/>
+            <w:r>
+              <w:t>Joo</w:t>
+            </w:r>
+            <w:proofErr w:type="spellEnd"/>
+            <w:r>
+              <w:t xml:space="preserve">, and </w:t>
+            </w:r>
+            <w:proofErr w:type="spellStart"/>
+            <w:r>
+              <w:t>Jin</w:t>
+            </w:r>
+            <w:proofErr w:type="spellEnd"/>
+            <w:r>
+              <w:t xml:space="preserve"> Bae Park</w:t>
+            </w:r>
+          </w:p>
+        </w:tc>
+      </w:tr>
+      <w:tr>
+        <w:tc>
+          <w:tcPr>
+            <w:tcW w:w="4805" w:type="dxa"/>
+          </w:tcPr>
+          <w:p>
+            <w:pPr>
+              <w:spacing w:line="276" w:lineRule="auto"/>
+              <w:rPr>
+                <w:b/>
+                <w:bCs/>
+                <w:sz w:val="32"/>
+                <w:szCs w:val="18"/>
+              </w:rPr>
+            </w:pPr>
+            <w:r>
+              <w:rPr>
+                <w:b/>
+                <w:bCs/>
+                <w:sz w:val="32"/>
+                <w:szCs w:val="18"/>
+              </w:rPr>
+              <w:t>Link To Paper</w:t>
+            </w:r>
+          </w:p>
+        </w:tc>
+        <w:tc>
+          <w:tcPr>
+            <w:tcW w:w="4805" w:type="dxa"/>
+          </w:tcPr>
+          <w:p>
+            <w:pPr>
+              <w:adjustRightInd w:val="0"/>
+              <w:spacing w:line="276" w:lineRule="auto"/>
+            </w:pPr>
+            <w:hyperlink r:id="rId19" w:history="1">
+              <w:r>
+                <w:rPr>
+                  <w:rStyle w:val="Hyperlink"/>
+                </w:rPr>
+                <w:t>Lin</w:t>
+              </w:r>
+              <w:r>
+                <w:rPr>
+                  <w:rStyle w:val="Hyperlink"/>
+                </w:rPr>
+                <w:t>k</w:t>
+              </w:r>
+            </w:hyperlink>
+          </w:p>
+        </w:tc>
+      </w:tr>
+    </w:tbl>
+    <w:p/>
+    <w:p>
+      <w:pPr>
+        <w:ind w:left="180"/>
+        <w:rPr>
+          <w:color w:val="0070C0"/>
+          <w:sz w:val="28"/>
+          <w:szCs w:val="28"/>
+        </w:rPr>
+      </w:pPr>
+      <w:r>
+        <w:rPr>
+          <w:color w:val="0070C0"/>
+          <w:sz w:val="28"/>
+          <w:szCs w:val="28"/>
+        </w:rPr>
+        <w:t>Summary:</w:t>
+      </w:r>
+    </w:p>
+    <w:p>
+      <w:pPr>
+        <w:ind w:left="180" w:firstLine="360"/>
+      </w:pPr>
+      <w:r>
+        <w:t>This paper proposes an emotion detection algorithm using a frontal facial image.</w:t>
+      </w:r>
+      <w:r>
+        <w:t xml:space="preserve"> There are three </w:t>
+      </w:r>
+      <w:r>
+        <w:t>stages:</w:t>
+      </w:r>
+      <w:r>
+        <w:t xml:space="preserve"> image processing, facial features extraction and emotion detection.</w:t>
+      </w:r>
+      <w:r>
+        <w:t xml:space="preserve"> </w:t>
+      </w:r>
+      <w:r>
+        <w:t>In image processing</w:t>
+      </w:r>
+      <w:r>
+        <w:t xml:space="preserve"> </w:t>
+      </w:r>
+      <w:r>
+        <w:t>stage, the face region and facial component is extracted by using fuzzy color filter, virtual face model, and histogram analysis</w:t>
+      </w:r>
+      <w:r>
+        <w:t xml:space="preserve"> </w:t>
+      </w:r>
+      <w:r>
+        <w:t>method. The features for emotion detection are extracted from facial component in facial feature extraction stage. In emotion</w:t>
+      </w:r>
+      <w:r>
+        <w:t xml:space="preserve"> </w:t>
+      </w:r>
+      <w:r>
+        <w:t>detection stage, the fuzzy classifier is adopted to recognize emotion from extracted features.</w:t>
+      </w:r>
+    </w:p>
+    <w:p>
+      <w:pPr>
+        <w:ind w:left="180" w:firstLine="360"/>
+      </w:pPr>
+      <w:r>
+        <w:t xml:space="preserve">The modules used are </w:t>
+      </w:r>
+      <w:r>
+        <w:t>image processing, facial features extraction and emotion detection.</w:t>
+      </w:r>
+    </w:p>
+    <w:p>
+      <w:pPr>
         <w:pStyle w:val="Heading1"/>
       </w:pPr>
       <w:bookmarkStart w:id="10" w:name="_Toc119151372"/>
@@ -5017,7 +5409,7 @@
     </w:p>
     <w:p/>
     <w:p>
-      <w:hyperlink r:id="rId19" w:history="1">
+      <w:hyperlink r:id="rId20" w:history="1">
         <w:r>
           <w:rPr>
             <w:rStyle w:val="Hyperlink"/>
@@ -5051,7 +5443,7 @@
       </w:hyperlink>
     </w:p>
     <w:p>
-      <w:hyperlink r:id="rId20" w:history="1">
+      <w:hyperlink r:id="rId21" w:history="1">
         <w:r>
           <w:rPr>
             <w:rStyle w:val="Hyperlink"/>
@@ -5061,7 +5453,7 @@
       </w:hyperlink>
     </w:p>
     <w:sectPr>
-      <w:footerReference w:type="first" r:id="rId21"/>
+      <w:footerReference w:type="first" r:id="rId22"/>
       <w:pgSz w:w="12240" w:h="15840"/>
       <w:pgMar w:top="1440" w:right="1440" w:bottom="1440" w:left="1440" w:header="720" w:footer="720" w:gutter="0"/>
       <w:pgBorders w:offsetFrom="page">

</xml_diff>

<commit_message>
Added "Currency Detection and Recognition Based on Deep Learning" summary
</commit_message>
<xml_diff>
--- a/GP Report.docx
+++ b/GP Report.docx
@@ -5027,8 +5027,8 @@
         <w:tblLook w:val="04A0" w:firstRow="1" w:lastRow="0" w:firstColumn="1" w:lastColumn="0" w:noHBand="0" w:noVBand="1"/>
       </w:tblPr>
       <w:tblGrid>
-        <w:gridCol w:w="4688"/>
-        <w:gridCol w:w="4662"/>
+        <w:gridCol w:w="4686"/>
+        <w:gridCol w:w="4664"/>
       </w:tblGrid>
       <w:tr>
         <w:tc>
@@ -5065,7 +5065,7 @@
               <w:spacing w:line="276" w:lineRule="auto"/>
             </w:pPr>
             <w:r>
-              <w:t>Institute of Control, Robotics and Systems</w:t>
+              <w:t>Emotion Detection Algorithm Using Frontal Face Image</w:t>
             </w:r>
           </w:p>
         </w:tc>
@@ -5395,6 +5395,349 @@
       </w:r>
       <w:r>
         <w:t>image processing, facial features extraction and emotion detection.</w:t>
+      </w:r>
+    </w:p>
+    <w:p>
+      <w:pPr>
+        <w:ind w:left="180" w:firstLine="360"/>
+      </w:pPr>
+    </w:p>
+    <w:p>
+      <w:pPr>
+        <w:pStyle w:val="Heading2"/>
+      </w:pPr>
+      <w:r>
+        <w:t>Currency Detection and Recognition Based on Deep Learning</w:t>
+      </w:r>
+    </w:p>
+    <w:p/>
+    <w:tbl>
+      <w:tblPr>
+        <w:tblStyle w:val="TableGrid"/>
+        <w:tblpPr w:leftFromText="180" w:rightFromText="180" w:vertAnchor="text" w:tblpY="69"/>
+        <w:tblW w:w="0" w:type="auto"/>
+        <w:tblLook w:val="04A0" w:firstRow="1" w:lastRow="0" w:firstColumn="1" w:lastColumn="0" w:noHBand="0" w:noVBand="1"/>
+      </w:tblPr>
+      <w:tblGrid>
+        <w:gridCol w:w="4631"/>
+        <w:gridCol w:w="4719"/>
+      </w:tblGrid>
+      <w:tr>
+        <w:tc>
+          <w:tcPr>
+            <w:tcW w:w="4805" w:type="dxa"/>
+          </w:tcPr>
+          <w:p>
+            <w:pPr>
+              <w:spacing w:line="276" w:lineRule="auto"/>
+              <w:rPr>
+                <w:b/>
+                <w:bCs/>
+                <w:sz w:val="32"/>
+                <w:szCs w:val="18"/>
+              </w:rPr>
+            </w:pPr>
+            <w:r>
+              <w:rPr>
+                <w:b/>
+                <w:bCs/>
+                <w:sz w:val="32"/>
+                <w:szCs w:val="18"/>
+              </w:rPr>
+              <w:t>Paper Title</w:t>
+            </w:r>
+          </w:p>
+        </w:tc>
+        <w:tc>
+          <w:tcPr>
+            <w:tcW w:w="4805" w:type="dxa"/>
+          </w:tcPr>
+          <w:p>
+            <w:pPr>
+              <w:spacing w:line="276" w:lineRule="auto"/>
+            </w:pPr>
+            <w:r>
+              <w:t>Currency Detection and Recognition Based on Deep Learning</w:t>
+            </w:r>
+          </w:p>
+        </w:tc>
+      </w:tr>
+      <w:tr>
+        <w:tc>
+          <w:tcPr>
+            <w:tcW w:w="4805" w:type="dxa"/>
+          </w:tcPr>
+          <w:p>
+            <w:pPr>
+              <w:spacing w:line="276" w:lineRule="auto"/>
+              <w:rPr>
+                <w:b/>
+                <w:bCs/>
+                <w:sz w:val="32"/>
+                <w:szCs w:val="18"/>
+              </w:rPr>
+            </w:pPr>
+            <w:r>
+              <w:rPr>
+                <w:b/>
+                <w:bCs/>
+                <w:sz w:val="32"/>
+                <w:szCs w:val="18"/>
+              </w:rPr>
+              <w:t>Date</w:t>
+            </w:r>
+            <w:r>
+              <w:rPr>
+                <w:b/>
+                <w:bCs/>
+                <w:sz w:val="32"/>
+                <w:szCs w:val="18"/>
+              </w:rPr>
+              <w:t xml:space="preserve"> of publication</w:t>
+            </w:r>
+          </w:p>
+        </w:tc>
+        <w:tc>
+          <w:tcPr>
+            <w:tcW w:w="4805" w:type="dxa"/>
+          </w:tcPr>
+          <w:p>
+            <w:pPr>
+              <w:spacing w:line="276" w:lineRule="auto"/>
+            </w:pPr>
+            <w:r>
+              <w:t>2018</w:t>
+            </w:r>
+          </w:p>
+        </w:tc>
+      </w:tr>
+      <w:tr>
+        <w:tc>
+          <w:tcPr>
+            <w:tcW w:w="4805" w:type="dxa"/>
+          </w:tcPr>
+          <w:p>
+            <w:pPr>
+              <w:spacing w:line="276" w:lineRule="auto"/>
+              <w:rPr>
+                <w:b/>
+                <w:bCs/>
+                <w:sz w:val="32"/>
+                <w:szCs w:val="18"/>
+              </w:rPr>
+            </w:pPr>
+            <w:r>
+              <w:rPr>
+                <w:b/>
+                <w:bCs/>
+                <w:sz w:val="32"/>
+                <w:szCs w:val="18"/>
+              </w:rPr>
+              <w:lastRenderedPageBreak/>
+              <w:t>Place of publication</w:t>
+            </w:r>
+          </w:p>
+        </w:tc>
+        <w:tc>
+          <w:tcPr>
+            <w:tcW w:w="4805" w:type="dxa"/>
+          </w:tcPr>
+          <w:p>
+            <w:pPr>
+              <w:spacing w:line="276" w:lineRule="auto"/>
+            </w:pPr>
+            <w:r>
+              <w:t xml:space="preserve">IEEE International Conference on Advanced Video and Signal Based Surveillance (AVSS). </w:t>
+            </w:r>
+          </w:p>
+        </w:tc>
+      </w:tr>
+      <w:tr>
+        <w:tc>
+          <w:tcPr>
+            <w:tcW w:w="4805" w:type="dxa"/>
+          </w:tcPr>
+          <w:p>
+            <w:pPr>
+              <w:spacing w:line="276" w:lineRule="auto"/>
+              <w:rPr>
+                <w:b/>
+                <w:bCs/>
+                <w:sz w:val="32"/>
+                <w:szCs w:val="18"/>
+              </w:rPr>
+            </w:pPr>
+            <w:r>
+              <w:rPr>
+                <w:b/>
+                <w:bCs/>
+                <w:sz w:val="32"/>
+                <w:szCs w:val="18"/>
+              </w:rPr>
+              <w:t xml:space="preserve">Volume number and year </w:t>
+            </w:r>
+          </w:p>
+        </w:tc>
+        <w:tc>
+          <w:tcPr>
+            <w:tcW w:w="4805" w:type="dxa"/>
+          </w:tcPr>
+          <w:p>
+            <w:pPr>
+              <w:spacing w:line="276" w:lineRule="auto"/>
+            </w:pPr>
+            <w:r>
+              <w:t>-</w:t>
+            </w:r>
+          </w:p>
+        </w:tc>
+      </w:tr>
+      <w:tr>
+        <w:tc>
+          <w:tcPr>
+            <w:tcW w:w="4805" w:type="dxa"/>
+          </w:tcPr>
+          <w:p>
+            <w:pPr>
+              <w:spacing w:line="276" w:lineRule="auto"/>
+              <w:rPr>
+                <w:b/>
+                <w:bCs/>
+                <w:sz w:val="32"/>
+                <w:szCs w:val="18"/>
+              </w:rPr>
+            </w:pPr>
+            <w:r>
+              <w:rPr>
+                <w:b/>
+                <w:bCs/>
+                <w:sz w:val="32"/>
+                <w:szCs w:val="18"/>
+              </w:rPr>
+              <w:t>Authors</w:t>
+            </w:r>
+          </w:p>
+        </w:tc>
+        <w:tc>
+          <w:tcPr>
+            <w:tcW w:w="4805" w:type="dxa"/>
+          </w:tcPr>
+          <w:p>
+            <w:pPr>
+              <w:adjustRightInd w:val="0"/>
+              <w:spacing w:line="276" w:lineRule="auto"/>
+            </w:pPr>
+            <w:r>
+              <w:t>Qian Zhang and Wei Qi Yan</w:t>
+            </w:r>
+          </w:p>
+        </w:tc>
+      </w:tr>
+      <w:tr>
+        <w:tc>
+          <w:tcPr>
+            <w:tcW w:w="4805" w:type="dxa"/>
+          </w:tcPr>
+          <w:p>
+            <w:pPr>
+              <w:spacing w:line="276" w:lineRule="auto"/>
+              <w:rPr>
+                <w:b/>
+                <w:bCs/>
+                <w:sz w:val="32"/>
+                <w:szCs w:val="18"/>
+              </w:rPr>
+            </w:pPr>
+            <w:r>
+              <w:rPr>
+                <w:b/>
+                <w:bCs/>
+                <w:sz w:val="32"/>
+                <w:szCs w:val="18"/>
+              </w:rPr>
+              <w:t>Link To Paper</w:t>
+            </w:r>
+          </w:p>
+        </w:tc>
+        <w:tc>
+          <w:tcPr>
+            <w:tcW w:w="4805" w:type="dxa"/>
+          </w:tcPr>
+          <w:p>
+            <w:pPr>
+              <w:adjustRightInd w:val="0"/>
+              <w:spacing w:line="276" w:lineRule="auto"/>
+            </w:pPr>
+            <w:r>
+              <w:t>doi:10.1109/avss.2018.8639124</w:t>
+            </w:r>
+          </w:p>
+        </w:tc>
+      </w:tr>
+    </w:tbl>
+    <w:p/>
+    <w:p>
+      <w:pPr>
+        <w:ind w:left="180"/>
+        <w:rPr>
+          <w:color w:val="0070C0"/>
+          <w:sz w:val="28"/>
+          <w:szCs w:val="28"/>
+        </w:rPr>
+      </w:pPr>
+      <w:r>
+        <w:rPr>
+          <w:color w:val="0070C0"/>
+          <w:sz w:val="28"/>
+          <w:szCs w:val="28"/>
+        </w:rPr>
+        <w:t>Summary:</w:t>
+      </w:r>
+    </w:p>
+    <w:p>
+      <w:pPr>
+        <w:ind w:left="180" w:firstLine="360"/>
+      </w:pPr>
+      <w:r>
+        <w:t xml:space="preserve">This paper proposes a method for currency detection. It uses CNN as a feature extractor </w:t>
+      </w:r>
+      <w:r>
+        <w:t>under the</w:t>
+      </w:r>
+      <w:r>
+        <w:t xml:space="preserve"> </w:t>
+      </w:r>
+      <w:r>
+        <w:t>framework of Single Shot Multi Box Detector (SSD) model.</w:t>
+      </w:r>
+      <w:r>
+        <w:t xml:space="preserve"> The image of the currency is first filtered and</w:t>
+      </w:r>
+      <w:r>
+        <w:t xml:space="preserve"> sen</w:t>
+      </w:r>
+      <w:r>
+        <w:t>t</w:t>
+      </w:r>
+      <w:r>
+        <w:t xml:space="preserve"> to the MLP layer for currency classification, fin</w:t>
+      </w:r>
+      <w:r>
+        <w:t>ally</w:t>
+      </w:r>
+      <w:r>
+        <w:t xml:space="preserve"> the currency recognition</w:t>
+      </w:r>
+      <w:r>
+        <w:t xml:space="preserve"> is done.</w:t>
+      </w:r>
+    </w:p>
+    <w:p>
+      <w:pPr>
+        <w:ind w:left="180" w:firstLine="360"/>
+      </w:pPr>
+      <w:r>
+        <w:t xml:space="preserve">The modules used here are image filtering, feature extraction and classification. </w:t>
       </w:r>
     </w:p>
     <w:p>

</xml_diff>

<commit_message>
Added "A Survey on Pixel-Based Skin Color Detection Techniques" summary
</commit_message>
<xml_diff>
--- a/GP Report.docx
+++ b/GP Report.docx
@@ -5742,6 +5742,361 @@
     </w:p>
     <w:p>
       <w:pPr>
+        <w:ind w:left="180" w:firstLine="360"/>
+      </w:pPr>
+    </w:p>
+    <w:p>
+      <w:pPr>
+        <w:pStyle w:val="Heading2"/>
+      </w:pPr>
+      <w:r>
+        <w:t>A Survey on Pixel-Based Skin Color Detection Techniques</w:t>
+      </w:r>
+    </w:p>
+    <w:tbl>
+      <w:tblPr>
+        <w:tblStyle w:val="TableGrid"/>
+        <w:tblpPr w:leftFromText="180" w:rightFromText="180" w:vertAnchor="text" w:tblpY="69"/>
+        <w:tblW w:w="0" w:type="auto"/>
+        <w:tblLook w:val="04A0" w:firstRow="1" w:lastRow="0" w:firstColumn="1" w:lastColumn="0" w:noHBand="0" w:noVBand="1"/>
+      </w:tblPr>
+      <w:tblGrid>
+        <w:gridCol w:w="4682"/>
+        <w:gridCol w:w="4668"/>
+      </w:tblGrid>
+      <w:tr>
+        <w:tc>
+          <w:tcPr>
+            <w:tcW w:w="4805" w:type="dxa"/>
+          </w:tcPr>
+          <w:p>
+            <w:pPr>
+              <w:spacing w:line="276" w:lineRule="auto"/>
+              <w:rPr>
+                <w:b/>
+                <w:bCs/>
+                <w:sz w:val="32"/>
+                <w:szCs w:val="18"/>
+              </w:rPr>
+            </w:pPr>
+            <w:r>
+              <w:rPr>
+                <w:b/>
+                <w:bCs/>
+                <w:sz w:val="32"/>
+                <w:szCs w:val="18"/>
+              </w:rPr>
+              <w:t>Paper Title</w:t>
+            </w:r>
+          </w:p>
+        </w:tc>
+        <w:tc>
+          <w:tcPr>
+            <w:tcW w:w="4805" w:type="dxa"/>
+          </w:tcPr>
+          <w:p>
+            <w:pPr>
+              <w:spacing w:line="276" w:lineRule="auto"/>
+            </w:pPr>
+            <w:r>
+              <w:t>A Survey on Pixel-Based Skin Color Detection Techniques</w:t>
+            </w:r>
+          </w:p>
+        </w:tc>
+      </w:tr>
+      <w:tr>
+        <w:tc>
+          <w:tcPr>
+            <w:tcW w:w="4805" w:type="dxa"/>
+          </w:tcPr>
+          <w:p>
+            <w:pPr>
+              <w:spacing w:line="276" w:lineRule="auto"/>
+              <w:rPr>
+                <w:b/>
+                <w:bCs/>
+                <w:sz w:val="32"/>
+                <w:szCs w:val="18"/>
+              </w:rPr>
+            </w:pPr>
+            <w:r>
+              <w:rPr>
+                <w:b/>
+                <w:bCs/>
+                <w:sz w:val="32"/>
+                <w:szCs w:val="18"/>
+              </w:rPr>
+              <w:t>Date</w:t>
+            </w:r>
+            <w:r>
+              <w:rPr>
+                <w:b/>
+                <w:bCs/>
+                <w:sz w:val="32"/>
+                <w:szCs w:val="18"/>
+              </w:rPr>
+              <w:t xml:space="preserve"> of publication</w:t>
+            </w:r>
+          </w:p>
+        </w:tc>
+        <w:tc>
+          <w:tcPr>
+            <w:tcW w:w="4805" w:type="dxa"/>
+          </w:tcPr>
+          <w:p>
+            <w:pPr>
+              <w:spacing w:line="276" w:lineRule="auto"/>
+            </w:pPr>
+            <w:r>
+              <w:t>-</w:t>
+            </w:r>
+          </w:p>
+        </w:tc>
+      </w:tr>
+      <w:tr>
+        <w:tc>
+          <w:tcPr>
+            <w:tcW w:w="4805" w:type="dxa"/>
+          </w:tcPr>
+          <w:p>
+            <w:pPr>
+              <w:spacing w:line="276" w:lineRule="auto"/>
+              <w:rPr>
+                <w:b/>
+                <w:bCs/>
+                <w:sz w:val="32"/>
+                <w:szCs w:val="18"/>
+              </w:rPr>
+            </w:pPr>
+            <w:r>
+              <w:rPr>
+                <w:b/>
+                <w:bCs/>
+                <w:sz w:val="32"/>
+                <w:szCs w:val="18"/>
+              </w:rPr>
+              <w:t>Place of publication</w:t>
+            </w:r>
+          </w:p>
+        </w:tc>
+        <w:tc>
+          <w:tcPr>
+            <w:tcW w:w="4805" w:type="dxa"/>
+          </w:tcPr>
+          <w:p>
+            <w:pPr>
+              <w:spacing w:line="276" w:lineRule="auto"/>
+            </w:pPr>
+            <w:r>
+              <w:t>-</w:t>
+            </w:r>
+          </w:p>
+        </w:tc>
+      </w:tr>
+      <w:tr>
+        <w:tc>
+          <w:tcPr>
+            <w:tcW w:w="4805" w:type="dxa"/>
+          </w:tcPr>
+          <w:p>
+            <w:pPr>
+              <w:spacing w:line="276" w:lineRule="auto"/>
+              <w:rPr>
+                <w:b/>
+                <w:bCs/>
+                <w:sz w:val="32"/>
+                <w:szCs w:val="18"/>
+              </w:rPr>
+            </w:pPr>
+            <w:r>
+              <w:rPr>
+                <w:b/>
+                <w:bCs/>
+                <w:sz w:val="32"/>
+                <w:szCs w:val="18"/>
+              </w:rPr>
+              <w:t xml:space="preserve">Volume number and year </w:t>
+            </w:r>
+          </w:p>
+        </w:tc>
+        <w:tc>
+          <w:tcPr>
+            <w:tcW w:w="4805" w:type="dxa"/>
+          </w:tcPr>
+          <w:p>
+            <w:pPr>
+              <w:spacing w:line="276" w:lineRule="auto"/>
+            </w:pPr>
+            <w:r>
+              <w:t>-</w:t>
+            </w:r>
+          </w:p>
+        </w:tc>
+      </w:tr>
+      <w:tr>
+        <w:tc>
+          <w:tcPr>
+            <w:tcW w:w="4805" w:type="dxa"/>
+          </w:tcPr>
+          <w:p>
+            <w:pPr>
+              <w:spacing w:line="276" w:lineRule="auto"/>
+              <w:rPr>
+                <w:b/>
+                <w:bCs/>
+                <w:sz w:val="32"/>
+                <w:szCs w:val="18"/>
+              </w:rPr>
+            </w:pPr>
+            <w:r>
+              <w:rPr>
+                <w:b/>
+                <w:bCs/>
+                <w:sz w:val="32"/>
+                <w:szCs w:val="18"/>
+              </w:rPr>
+              <w:t>Authors</w:t>
+            </w:r>
+          </w:p>
+        </w:tc>
+        <w:tc>
+          <w:tcPr>
+            <w:tcW w:w="4805" w:type="dxa"/>
+          </w:tcPr>
+          <w:p>
+            <w:pPr>
+              <w:adjustRightInd w:val="0"/>
+              <w:spacing w:line="276" w:lineRule="auto"/>
+            </w:pPr>
+            <w:r>
+              <w:t>Vladimir Vezhnevets</w:t>
+            </w:r>
+            <w:r>
+              <w:t>,</w:t>
+            </w:r>
+            <w:r>
+              <w:t xml:space="preserve"> Vassili Sazonov</w:t>
+            </w:r>
+            <w:r>
+              <w:t>,</w:t>
+            </w:r>
+            <w:r>
+              <w:t xml:space="preserve"> Alla Andreeva</w:t>
+            </w:r>
+          </w:p>
+        </w:tc>
+      </w:tr>
+      <w:tr>
+        <w:tc>
+          <w:tcPr>
+            <w:tcW w:w="4805" w:type="dxa"/>
+          </w:tcPr>
+          <w:p>
+            <w:pPr>
+              <w:spacing w:line="276" w:lineRule="auto"/>
+              <w:rPr>
+                <w:b/>
+                <w:bCs/>
+                <w:sz w:val="32"/>
+                <w:szCs w:val="18"/>
+              </w:rPr>
+            </w:pPr>
+            <w:r>
+              <w:rPr>
+                <w:b/>
+                <w:bCs/>
+                <w:sz w:val="32"/>
+                <w:szCs w:val="18"/>
+              </w:rPr>
+              <w:t>Link To Paper</w:t>
+            </w:r>
+          </w:p>
+        </w:tc>
+        <w:tc>
+          <w:tcPr>
+            <w:tcW w:w="4805" w:type="dxa"/>
+          </w:tcPr>
+          <w:p>
+            <w:pPr>
+              <w:adjustRightInd w:val="0"/>
+              <w:spacing w:line="276" w:lineRule="auto"/>
+            </w:pPr>
+            <w:hyperlink r:id="rId20" w:history="1">
+              <w:r>
+                <w:rPr>
+                  <w:rStyle w:val="Hyperlink"/>
+                </w:rPr>
+                <w:t>Link</w:t>
+              </w:r>
+            </w:hyperlink>
+          </w:p>
+        </w:tc>
+      </w:tr>
+    </w:tbl>
+    <w:p/>
+    <w:p>
+      <w:pPr>
+        <w:ind w:left="180"/>
+        <w:rPr>
+          <w:color w:val="0070C0"/>
+          <w:sz w:val="28"/>
+          <w:szCs w:val="28"/>
+        </w:rPr>
+      </w:pPr>
+      <w:r>
+        <w:rPr>
+          <w:color w:val="0070C0"/>
+          <w:sz w:val="28"/>
+          <w:szCs w:val="28"/>
+        </w:rPr>
+        <w:t>Summary:</w:t>
+      </w:r>
+    </w:p>
+    <w:p>
+      <w:pPr>
+        <w:ind w:left="180" w:firstLine="360"/>
+      </w:pPr>
+      <w:r>
+        <w:t xml:space="preserve">This paper </w:t>
+      </w:r>
+      <w:r>
+        <w:t xml:space="preserve">discusses </w:t>
+      </w:r>
+      <w:r>
+        <w:t>method</w:t>
+      </w:r>
+      <w:r>
+        <w:t>s</w:t>
+      </w:r>
+      <w:r>
+        <w:t xml:space="preserve"> for detecting skin. This is extremely helpful in face detection. </w:t>
+      </w:r>
+      <w:r>
+        <w:t xml:space="preserve">The paper discusses </w:t>
+      </w:r>
+      <w:r>
+        <w:t>pixel-based skin detection methods</w:t>
+      </w:r>
+      <w:r>
+        <w:t>. IT first discusses the different color spaces used. Then, it discusses the exi</w:t>
+      </w:r>
+      <w:r>
+        <w:t>s</w:t>
+      </w:r>
+      <w:r>
+        <w:t>ting skin color modelling methods</w:t>
+      </w:r>
+      <w:r>
+        <w:t>. Finally it compares all of them together.</w:t>
+      </w:r>
+    </w:p>
+    <w:p>
+      <w:pPr>
+        <w:ind w:left="180" w:firstLine="360"/>
+      </w:pPr>
+    </w:p>
+    <w:p>
+      <w:pPr>
         <w:pStyle w:val="Heading1"/>
       </w:pPr>
       <w:bookmarkStart w:id="10" w:name="_Toc119151372"/>
@@ -5752,7 +6107,7 @@
     </w:p>
     <w:p/>
     <w:p>
-      <w:hyperlink r:id="rId20" w:history="1">
+      <w:hyperlink r:id="rId21" w:history="1">
         <w:r>
           <w:rPr>
             <w:rStyle w:val="Hyperlink"/>
@@ -5786,7 +6141,7 @@
       </w:hyperlink>
     </w:p>
     <w:p>
-      <w:hyperlink r:id="rId21" w:history="1">
+      <w:hyperlink r:id="rId22" w:history="1">
         <w:r>
           <w:rPr>
             <w:rStyle w:val="Hyperlink"/>
@@ -5796,7 +6151,7 @@
       </w:hyperlink>
     </w:p>
     <w:sectPr>
-      <w:footerReference w:type="first" r:id="rId22"/>
+      <w:footerReference w:type="first" r:id="rId23"/>
       <w:pgSz w:w="12240" w:h="15840"/>
       <w:pgMar w:top="1440" w:right="1440" w:bottom="1440" w:left="1440" w:header="720" w:footer="720" w:gutter="0"/>
       <w:pgBorders w:offsetFrom="page">

</xml_diff>

<commit_message>
Added "A Review of Various Handwriting Recognition Methods" summary
</commit_message>
<xml_diff>
--- a/GP Report.docx
+++ b/GP Report.docx
@@ -753,31 +753,13 @@
                                             <w:szCs w:val="30"/>
                                           </w:rPr>
                                         </w:pPr>
-                                        <w:proofErr w:type="spellStart"/>
                                         <w:r>
                                           <w:rPr>
                                             <w:sz w:val="30"/>
                                             <w:szCs w:val="30"/>
                                           </w:rPr>
-                                          <w:t>Moaz</w:t>
+                                          <w:t>Moaz Mohamed Mohamed</w:t>
                                         </w:r>
-                                        <w:proofErr w:type="spellEnd"/>
-                                        <w:r>
-                                          <w:rPr>
-                                            <w:sz w:val="30"/>
-                                            <w:szCs w:val="30"/>
-                                          </w:rPr>
-                                          <w:t xml:space="preserve"> Mohamed </w:t>
-                                        </w:r>
-                                        <w:proofErr w:type="spellStart"/>
-                                        <w:r>
-                                          <w:rPr>
-                                            <w:sz w:val="30"/>
-                                            <w:szCs w:val="30"/>
-                                          </w:rPr>
-                                          <w:t>Mohamed</w:t>
-                                        </w:r>
-                                        <w:proofErr w:type="spellEnd"/>
                                       </w:p>
                                     </w:tc>
                                     <w:tc>
@@ -820,23 +802,7 @@
                                             <w:sz w:val="30"/>
                                             <w:szCs w:val="30"/>
                                           </w:rPr>
-                                          <w:t xml:space="preserve">Nader </w:t>
-                                        </w:r>
-                                        <w:proofErr w:type="spellStart"/>
-                                        <w:r>
-                                          <w:rPr>
-                                            <w:sz w:val="30"/>
-                                            <w:szCs w:val="30"/>
-                                          </w:rPr>
-                                          <w:t>Youhanna</w:t>
-                                        </w:r>
-                                        <w:proofErr w:type="spellEnd"/>
-                                        <w:r>
-                                          <w:rPr>
-                                            <w:sz w:val="30"/>
-                                            <w:szCs w:val="30"/>
-                                          </w:rPr>
-                                          <w:t xml:space="preserve"> Khalil</w:t>
+                                          <w:t>Nader Youhanna Khalil</w:t>
                                         </w:r>
                                       </w:p>
                                     </w:tc>
@@ -1236,31 +1202,13 @@
                                       <w:szCs w:val="30"/>
                                     </w:rPr>
                                   </w:pPr>
-                                  <w:proofErr w:type="spellStart"/>
                                   <w:r>
                                     <w:rPr>
                                       <w:sz w:val="30"/>
                                       <w:szCs w:val="30"/>
                                     </w:rPr>
-                                    <w:t>Moaz</w:t>
+                                    <w:t>Moaz Mohamed Mohamed</w:t>
                                   </w:r>
-                                  <w:proofErr w:type="spellEnd"/>
-                                  <w:r>
-                                    <w:rPr>
-                                      <w:sz w:val="30"/>
-                                      <w:szCs w:val="30"/>
-                                    </w:rPr>
-                                    <w:t xml:space="preserve"> Mohamed </w:t>
-                                  </w:r>
-                                  <w:proofErr w:type="spellStart"/>
-                                  <w:r>
-                                    <w:rPr>
-                                      <w:sz w:val="30"/>
-                                      <w:szCs w:val="30"/>
-                                    </w:rPr>
-                                    <w:t>Mohamed</w:t>
-                                  </w:r>
-                                  <w:proofErr w:type="spellEnd"/>
                                 </w:p>
                               </w:tc>
                               <w:tc>
@@ -1303,23 +1251,7 @@
                                       <w:sz w:val="30"/>
                                       <w:szCs w:val="30"/>
                                     </w:rPr>
-                                    <w:t xml:space="preserve">Nader </w:t>
-                                  </w:r>
-                                  <w:proofErr w:type="spellStart"/>
-                                  <w:r>
-                                    <w:rPr>
-                                      <w:sz w:val="30"/>
-                                      <w:szCs w:val="30"/>
-                                    </w:rPr>
-                                    <w:t>Youhanna</w:t>
-                                  </w:r>
-                                  <w:proofErr w:type="spellEnd"/>
-                                  <w:r>
-                                    <w:rPr>
-                                      <w:sz w:val="30"/>
-                                      <w:szCs w:val="30"/>
-                                    </w:rPr>
-                                    <w:t xml:space="preserve"> Khalil</w:t>
+                                    <w:t>Nader Youhanna Khalil</w:t>
                                   </w:r>
                                 </w:p>
                               </w:tc>
@@ -2449,12 +2381,10 @@
         <w:pStyle w:val="Heading2"/>
       </w:pPr>
       <w:bookmarkStart w:id="2" w:name="_Toc119151364"/>
-      <w:proofErr w:type="spellStart"/>
       <w:r>
         <w:t>VoiceOver</w:t>
       </w:r>
       <w:bookmarkEnd w:id="2"/>
-      <w:proofErr w:type="spellEnd"/>
     </w:p>
     <w:p/>
     <w:p>
@@ -2524,12 +2454,10 @@
         <w:pStyle w:val="Heading2"/>
       </w:pPr>
       <w:bookmarkStart w:id="3" w:name="_Toc119151365"/>
-      <w:proofErr w:type="spellStart"/>
       <w:r>
         <w:t>TalkBack</w:t>
       </w:r>
       <w:bookmarkEnd w:id="3"/>
-      <w:proofErr w:type="spellEnd"/>
     </w:p>
     <w:p/>
     <w:p>
@@ -2537,15 +2465,7 @@
         <w:ind w:left="180" w:firstLine="360"/>
       </w:pPr>
       <w:r>
-        <w:t xml:space="preserve">Same as </w:t>
-      </w:r>
-      <w:proofErr w:type="spellStart"/>
-      <w:r>
-        <w:t>VoiceOver</w:t>
-      </w:r>
-      <w:proofErr w:type="spellEnd"/>
-      <w:r>
-        <w:t xml:space="preserve"> however for android users.</w:t>
+        <w:t>Same as VoiceOver however for android users.</w:t>
       </w:r>
     </w:p>
     <w:p>
@@ -2656,13 +2576,8 @@
         <w:pStyle w:val="Heading2"/>
       </w:pPr>
       <w:bookmarkStart w:id="7" w:name="_Toc119151369"/>
-      <w:proofErr w:type="spellStart"/>
-      <w:r>
-        <w:t>LookTel</w:t>
-      </w:r>
-      <w:proofErr w:type="spellEnd"/>
-      <w:r>
-        <w:t xml:space="preserve"> Money Reader</w:t>
+      <w:r>
+        <w:t>LookTel Money Reader</w:t>
       </w:r>
       <w:bookmarkEnd w:id="7"/>
       <w:r>
@@ -3131,13 +3046,8 @@
               <w:adjustRightInd w:val="0"/>
               <w:spacing w:line="276" w:lineRule="auto"/>
             </w:pPr>
-            <w:proofErr w:type="spellStart"/>
-            <w:r>
-              <w:t>Rosiana</w:t>
-            </w:r>
-            <w:proofErr w:type="spellEnd"/>
-            <w:r>
-              <w:t xml:space="preserve"> Natalie</w:t>
+            <w:r>
+              <w:t>Rosiana Natalie</w:t>
             </w:r>
           </w:p>
         </w:tc>
@@ -3517,29 +3427,8 @@
               <w:adjustRightInd w:val="0"/>
               <w:spacing w:line="276" w:lineRule="auto"/>
             </w:pPr>
-            <w:proofErr w:type="spellStart"/>
-            <w:r>
-              <w:t>Avanish</w:t>
-            </w:r>
-            <w:proofErr w:type="spellEnd"/>
-            <w:r>
-              <w:t xml:space="preserve"> </w:t>
-            </w:r>
-            <w:proofErr w:type="spellStart"/>
-            <w:r>
-              <w:t>Vijaybahadur</w:t>
-            </w:r>
-            <w:proofErr w:type="spellEnd"/>
-            <w:r>
-              <w:t xml:space="preserve"> Yadav, </w:t>
-            </w:r>
-            <w:proofErr w:type="spellStart"/>
-            <w:r>
-              <w:t>Sanket</w:t>
-            </w:r>
-            <w:proofErr w:type="spellEnd"/>
-            <w:r>
-              <w:t xml:space="preserve"> Saheb Verma, Deepak Dinesh Singh</w:t>
+            <w:r>
+              <w:t>Avanish Vijaybahadur Yadav, Sanket Saheb Verma, Deepak Dinesh Singh</w:t>
             </w:r>
           </w:p>
         </w:tc>
@@ -3856,37 +3745,8 @@
               <w:spacing w:line="276" w:lineRule="auto"/>
             </w:pPr>
             <w:r>
-              <w:t xml:space="preserve">Aaron Raymond See,  Bien </w:t>
-            </w:r>
-            <w:proofErr w:type="spellStart"/>
-            <w:r>
-              <w:t>Grenier</w:t>
-            </w:r>
-            <w:proofErr w:type="spellEnd"/>
-            <w:r>
-              <w:t xml:space="preserve"> </w:t>
-            </w:r>
-            <w:proofErr w:type="spellStart"/>
-            <w:r>
-              <w:t>Sasing</w:t>
-            </w:r>
-            <w:proofErr w:type="spellEnd"/>
-            <w:r>
-              <w:t xml:space="preserve"> and </w:t>
-            </w:r>
-            <w:proofErr w:type="spellStart"/>
-            <w:r>
-              <w:t>Welsey</w:t>
-            </w:r>
-            <w:proofErr w:type="spellEnd"/>
-            <w:r>
-              <w:t xml:space="preserve"> Daniel </w:t>
-            </w:r>
-            <w:proofErr w:type="spellStart"/>
-            <w:r>
-              <w:t>Advincula</w:t>
-            </w:r>
-            <w:proofErr w:type="spellEnd"/>
+              <w:t>Aaron Raymond See,  Bien Grenier Sasing and Welsey Daniel Advincula</w:t>
+            </w:r>
           </w:p>
         </w:tc>
       </w:tr>
@@ -4216,13 +4076,8 @@
               <w:spacing w:line="276" w:lineRule="auto"/>
             </w:pPr>
             <w:r>
-              <w:t>Akif Khan, Shah </w:t>
-            </w:r>
-            <w:proofErr w:type="spellStart"/>
-            <w:r>
-              <w:t>Khusro</w:t>
-            </w:r>
-            <w:proofErr w:type="spellEnd"/>
+              <w:t>Akif Khan, Shah Khusro</w:t>
+            </w:r>
           </w:p>
         </w:tc>
       </w:tr>
@@ -4543,23 +4398,7 @@
               <w:spacing w:line="276" w:lineRule="auto"/>
             </w:pPr>
             <w:r>
-              <w:t xml:space="preserve">A. </w:t>
-            </w:r>
-            <w:proofErr w:type="spellStart"/>
-            <w:r>
-              <w:t>Annapoorani</w:t>
-            </w:r>
-            <w:proofErr w:type="spellEnd"/>
-            <w:r>
-              <w:t xml:space="preserve">, </w:t>
-            </w:r>
-            <w:proofErr w:type="spellStart"/>
-            <w:r>
-              <w:t>Nerosha</w:t>
-            </w:r>
-            <w:proofErr w:type="spellEnd"/>
-            <w:r>
-              <w:t xml:space="preserve"> Senthil Kumar, Dr. V. Vidhya</w:t>
+              <w:t>A. Annapoorani, Nerosha Senthil Kumar, Dr. V. Vidhya</w:t>
             </w:r>
           </w:p>
         </w:tc>
@@ -4641,15 +4480,7 @@
         <w:t xml:space="preserve"> </w:t>
       </w:r>
       <w:r>
-        <w:t xml:space="preserve">The text description of the recognized object will be sent to the Google Text-to-Speech API using the </w:t>
-      </w:r>
-      <w:proofErr w:type="spellStart"/>
-      <w:r>
-        <w:t>gTTS</w:t>
-      </w:r>
-      <w:proofErr w:type="spellEnd"/>
-      <w:r>
-        <w:t xml:space="preserve"> package. Voice feedback on the 1st frame of each second will be scheduled as an output to help the visually impaired hear what they cannot see.</w:t>
+        <w:t>The text description of the recognized object will be sent to the Google Text-to-Speech API using the gTTS package. Voice feedback on the 1st frame of each second will be scheduled as an output to help the visually impaired hear what they cannot see.</w:t>
       </w:r>
     </w:p>
     <w:p>
@@ -5244,31 +5075,7 @@
               <w:spacing w:line="276" w:lineRule="auto"/>
             </w:pPr>
             <w:r>
-              <w:t xml:space="preserve">Moon Hwan Kim, Young </w:t>
-            </w:r>
-            <w:proofErr w:type="spellStart"/>
-            <w:r>
-              <w:t>Hoon</w:t>
-            </w:r>
-            <w:proofErr w:type="spellEnd"/>
-            <w:r>
-              <w:t xml:space="preserve"> </w:t>
-            </w:r>
-            <w:proofErr w:type="spellStart"/>
-            <w:r>
-              <w:t>Joo</w:t>
-            </w:r>
-            <w:proofErr w:type="spellEnd"/>
-            <w:r>
-              <w:t xml:space="preserve">, and </w:t>
-            </w:r>
-            <w:proofErr w:type="spellStart"/>
-            <w:r>
-              <w:t>Jin</w:t>
-            </w:r>
-            <w:proofErr w:type="spellEnd"/>
-            <w:r>
-              <w:t xml:space="preserve"> Bae Park</w:t>
+              <w:t>Moon Hwan Kim, Young Hoon Joo, and Jin Bae Park</w:t>
             </w:r>
           </w:p>
         </w:tc>
@@ -6087,7 +5894,13 @@
         <w:t>ting skin color modelling methods</w:t>
       </w:r>
       <w:r>
-        <w:t>. Finally it compares all of them together.</w:t>
+        <w:t xml:space="preserve">. </w:t>
+      </w:r>
+      <w:r>
+        <w:t>Finally,</w:t>
+      </w:r>
+      <w:r>
+        <w:t xml:space="preserve"> it compares all of them together.</w:t>
       </w:r>
     </w:p>
     <w:p>
@@ -6097,6 +5910,335 @@
     </w:p>
     <w:p>
       <w:pPr>
+        <w:pStyle w:val="Heading2"/>
+      </w:pPr>
+      <w:r>
+        <w:t>A Review of Various Handwriting Recognition Methods</w:t>
+      </w:r>
+    </w:p>
+    <w:tbl>
+      <w:tblPr>
+        <w:tblStyle w:val="TableGrid"/>
+        <w:tblpPr w:leftFromText="180" w:rightFromText="180" w:vertAnchor="text" w:tblpY="69"/>
+        <w:tblW w:w="0" w:type="auto"/>
+        <w:tblLook w:val="04A0" w:firstRow="1" w:lastRow="0" w:firstColumn="1" w:lastColumn="0" w:noHBand="0" w:noVBand="1"/>
+      </w:tblPr>
+      <w:tblGrid>
+        <w:gridCol w:w="4682"/>
+        <w:gridCol w:w="4668"/>
+      </w:tblGrid>
+      <w:tr>
+        <w:tc>
+          <w:tcPr>
+            <w:tcW w:w="4805" w:type="dxa"/>
+          </w:tcPr>
+          <w:p>
+            <w:pPr>
+              <w:spacing w:line="276" w:lineRule="auto"/>
+              <w:rPr>
+                <w:b/>
+                <w:bCs/>
+                <w:sz w:val="32"/>
+                <w:szCs w:val="18"/>
+              </w:rPr>
+            </w:pPr>
+            <w:r>
+              <w:rPr>
+                <w:b/>
+                <w:bCs/>
+                <w:sz w:val="32"/>
+                <w:szCs w:val="18"/>
+              </w:rPr>
+              <w:t>Paper Title</w:t>
+            </w:r>
+          </w:p>
+        </w:tc>
+        <w:tc>
+          <w:tcPr>
+            <w:tcW w:w="4805" w:type="dxa"/>
+          </w:tcPr>
+          <w:p>
+            <w:pPr>
+              <w:spacing w:line="276" w:lineRule="auto"/>
+            </w:pPr>
+            <w:r>
+              <w:t>A Review of Various Handwriting Recognition Methods</w:t>
+            </w:r>
+          </w:p>
+        </w:tc>
+      </w:tr>
+      <w:tr>
+        <w:tc>
+          <w:tcPr>
+            <w:tcW w:w="4805" w:type="dxa"/>
+          </w:tcPr>
+          <w:p>
+            <w:pPr>
+              <w:spacing w:line="276" w:lineRule="auto"/>
+              <w:rPr>
+                <w:b/>
+                <w:bCs/>
+                <w:sz w:val="32"/>
+                <w:szCs w:val="18"/>
+              </w:rPr>
+            </w:pPr>
+            <w:r>
+              <w:rPr>
+                <w:b/>
+                <w:bCs/>
+                <w:sz w:val="32"/>
+                <w:szCs w:val="18"/>
+              </w:rPr>
+              <w:lastRenderedPageBreak/>
+              <w:t>Date</w:t>
+            </w:r>
+            <w:r>
+              <w:rPr>
+                <w:b/>
+                <w:bCs/>
+                <w:sz w:val="32"/>
+                <w:szCs w:val="18"/>
+              </w:rPr>
+              <w:t xml:space="preserve"> of publication</w:t>
+            </w:r>
+          </w:p>
+        </w:tc>
+        <w:tc>
+          <w:tcPr>
+            <w:tcW w:w="4805" w:type="dxa"/>
+          </w:tcPr>
+          <w:p>
+            <w:pPr>
+              <w:spacing w:line="276" w:lineRule="auto"/>
+            </w:pPr>
+            <w:r>
+              <w:t>2018</w:t>
+            </w:r>
+          </w:p>
+        </w:tc>
+      </w:tr>
+      <w:tr>
+        <w:tc>
+          <w:tcPr>
+            <w:tcW w:w="4805" w:type="dxa"/>
+          </w:tcPr>
+          <w:p>
+            <w:pPr>
+              <w:spacing w:line="276" w:lineRule="auto"/>
+              <w:rPr>
+                <w:b/>
+                <w:bCs/>
+                <w:sz w:val="32"/>
+                <w:szCs w:val="18"/>
+              </w:rPr>
+            </w:pPr>
+            <w:r>
+              <w:rPr>
+                <w:b/>
+                <w:bCs/>
+                <w:sz w:val="32"/>
+                <w:szCs w:val="18"/>
+              </w:rPr>
+              <w:t>Place of publication</w:t>
+            </w:r>
+          </w:p>
+        </w:tc>
+        <w:tc>
+          <w:tcPr>
+            <w:tcW w:w="4805" w:type="dxa"/>
+          </w:tcPr>
+          <w:p>
+            <w:pPr>
+              <w:spacing w:line="276" w:lineRule="auto"/>
+            </w:pPr>
+            <w:r>
+              <w:t>International Journal of Applied Engineering Research</w:t>
+            </w:r>
+          </w:p>
+        </w:tc>
+      </w:tr>
+      <w:tr>
+        <w:tc>
+          <w:tcPr>
+            <w:tcW w:w="4805" w:type="dxa"/>
+          </w:tcPr>
+          <w:p>
+            <w:pPr>
+              <w:spacing w:line="276" w:lineRule="auto"/>
+              <w:rPr>
+                <w:b/>
+                <w:bCs/>
+                <w:sz w:val="32"/>
+                <w:szCs w:val="18"/>
+              </w:rPr>
+            </w:pPr>
+            <w:r>
+              <w:rPr>
+                <w:b/>
+                <w:bCs/>
+                <w:sz w:val="32"/>
+                <w:szCs w:val="18"/>
+              </w:rPr>
+              <w:t xml:space="preserve">Volume number and year </w:t>
+            </w:r>
+          </w:p>
+        </w:tc>
+        <w:tc>
+          <w:tcPr>
+            <w:tcW w:w="4805" w:type="dxa"/>
+          </w:tcPr>
+          <w:p>
+            <w:pPr>
+              <w:spacing w:line="276" w:lineRule="auto"/>
+            </w:pPr>
+            <w:r>
+              <w:t>Volume 13, Number 2</w:t>
+            </w:r>
+          </w:p>
+        </w:tc>
+      </w:tr>
+      <w:tr>
+        <w:tc>
+          <w:tcPr>
+            <w:tcW w:w="4805" w:type="dxa"/>
+          </w:tcPr>
+          <w:p>
+            <w:pPr>
+              <w:spacing w:line="276" w:lineRule="auto"/>
+              <w:rPr>
+                <w:b/>
+                <w:bCs/>
+                <w:sz w:val="32"/>
+                <w:szCs w:val="18"/>
+              </w:rPr>
+            </w:pPr>
+            <w:r>
+              <w:rPr>
+                <w:b/>
+                <w:bCs/>
+                <w:sz w:val="32"/>
+                <w:szCs w:val="18"/>
+              </w:rPr>
+              <w:t>Authors</w:t>
+            </w:r>
+          </w:p>
+        </w:tc>
+        <w:tc>
+          <w:tcPr>
+            <w:tcW w:w="4805" w:type="dxa"/>
+          </w:tcPr>
+          <w:p>
+            <w:pPr>
+              <w:adjustRightInd w:val="0"/>
+              <w:spacing w:line="276" w:lineRule="auto"/>
+            </w:pPr>
+            <w:r>
+              <w:t>Salma Shofia Rosyda and Tito Waluyo Purboyo</w:t>
+            </w:r>
+          </w:p>
+        </w:tc>
+      </w:tr>
+      <w:tr>
+        <w:tc>
+          <w:tcPr>
+            <w:tcW w:w="4805" w:type="dxa"/>
+          </w:tcPr>
+          <w:p>
+            <w:pPr>
+              <w:spacing w:line="276" w:lineRule="auto"/>
+              <w:rPr>
+                <w:b/>
+                <w:bCs/>
+                <w:sz w:val="32"/>
+                <w:szCs w:val="18"/>
+              </w:rPr>
+            </w:pPr>
+            <w:r>
+              <w:rPr>
+                <w:b/>
+                <w:bCs/>
+                <w:sz w:val="32"/>
+                <w:szCs w:val="18"/>
+              </w:rPr>
+              <w:t>Link To Paper</w:t>
+            </w:r>
+          </w:p>
+        </w:tc>
+        <w:tc>
+          <w:tcPr>
+            <w:tcW w:w="4805" w:type="dxa"/>
+          </w:tcPr>
+          <w:p>
+            <w:pPr>
+              <w:adjustRightInd w:val="0"/>
+              <w:spacing w:line="276" w:lineRule="auto"/>
+            </w:pPr>
+            <w:hyperlink r:id="rId21" w:history="1">
+              <w:r>
+                <w:rPr>
+                  <w:rStyle w:val="Hyperlink"/>
+                </w:rPr>
+                <w:t>Link</w:t>
+              </w:r>
+            </w:hyperlink>
+          </w:p>
+        </w:tc>
+      </w:tr>
+    </w:tbl>
+    <w:p/>
+    <w:p>
+      <w:pPr>
+        <w:ind w:left="180"/>
+        <w:rPr>
+          <w:color w:val="0070C0"/>
+          <w:sz w:val="28"/>
+          <w:szCs w:val="28"/>
+        </w:rPr>
+      </w:pPr>
+      <w:r>
+        <w:rPr>
+          <w:color w:val="0070C0"/>
+          <w:sz w:val="28"/>
+          <w:szCs w:val="28"/>
+        </w:rPr>
+        <w:t>Summary:</w:t>
+      </w:r>
+    </w:p>
+    <w:p>
+      <w:pPr>
+        <w:ind w:left="180" w:firstLine="360"/>
+      </w:pPr>
+      <w:r>
+        <w:t xml:space="preserve">This paper discusses methods for </w:t>
+      </w:r>
+      <w:r>
+        <w:t>recognizing handwriting</w:t>
+      </w:r>
+      <w:r>
+        <w:t xml:space="preserve">. </w:t>
+      </w:r>
+      <w:r>
+        <w:t>The image is first preprocessed. Then, the preprocessed image is passed to one of the recognition methods. The paper discusses the difference between them. Also, the paper discusses a method for correcting slope and slant as well as segmenting characters</w:t>
+      </w:r>
+      <w:r>
+        <w:t>.</w:t>
+      </w:r>
+      <w:r>
+        <w:t xml:space="preserve"> It discusses a total of eight methods.</w:t>
+      </w:r>
+    </w:p>
+    <w:p>
+      <w:pPr>
+        <w:ind w:left="180" w:firstLine="360"/>
+      </w:pPr>
+    </w:p>
+    <w:p>
+      <w:pPr>
+        <w:ind w:left="180" w:firstLine="360"/>
+      </w:pPr>
+    </w:p>
+    <w:p>
+      <w:pPr>
         <w:pStyle w:val="Heading1"/>
       </w:pPr>
       <w:bookmarkStart w:id="10" w:name="_Toc119151372"/>
@@ -6107,7 +6249,7 @@
     </w:p>
     <w:p/>
     <w:p>
-      <w:hyperlink r:id="rId21" w:history="1">
+      <w:hyperlink r:id="rId22" w:history="1">
         <w:r>
           <w:rPr>
             <w:rStyle w:val="Hyperlink"/>
@@ -6141,7 +6283,7 @@
       </w:hyperlink>
     </w:p>
     <w:p>
-      <w:hyperlink r:id="rId22" w:history="1">
+      <w:hyperlink r:id="rId23" w:history="1">
         <w:r>
           <w:rPr>
             <w:rStyle w:val="Hyperlink"/>
@@ -6151,7 +6293,7 @@
       </w:hyperlink>
     </w:p>
     <w:sectPr>
-      <w:footerReference w:type="first" r:id="rId23"/>
+      <w:footerReference w:type="first" r:id="rId24"/>
       <w:pgSz w:w="12240" w:h="15840"/>
       <w:pgMar w:top="1440" w:right="1440" w:bottom="1440" w:left="1440" w:header="720" w:footer="720" w:gutter="0"/>
       <w:pgBorders w:offsetFrom="page">

</xml_diff>

<commit_message>
a paper about obstacle detection
</commit_message>
<xml_diff>
--- a/GP Report.docx
+++ b/GP Report.docx
@@ -4080,10 +4080,12 @@
         <w:pStyle w:val="Heading2"/>
       </w:pPr>
       <w:bookmarkStart w:id="2" w:name="_Toc119265648"/>
+      <w:proofErr w:type="spellStart"/>
       <w:r>
         <w:t>VoiceOver</w:t>
       </w:r>
       <w:bookmarkEnd w:id="2"/>
+      <w:proofErr w:type="spellEnd"/>
     </w:p>
     <w:p/>
     <w:p>
@@ -4153,10 +4155,12 @@
         <w:pStyle w:val="Heading2"/>
       </w:pPr>
       <w:bookmarkStart w:id="3" w:name="_Toc119265649"/>
+      <w:proofErr w:type="spellStart"/>
       <w:r>
         <w:t>TalkBack</w:t>
       </w:r>
       <w:bookmarkEnd w:id="3"/>
+      <w:proofErr w:type="spellEnd"/>
     </w:p>
     <w:p/>
     <w:p>
@@ -4164,7 +4168,15 @@
         <w:ind w:left="180" w:firstLine="360"/>
       </w:pPr>
       <w:r>
-        <w:t>Same as VoiceOver however for android users.</w:t>
+        <w:t xml:space="preserve">Same as </w:t>
+      </w:r>
+      <w:proofErr w:type="spellStart"/>
+      <w:r>
+        <w:t>VoiceOver</w:t>
+      </w:r>
+      <w:proofErr w:type="spellEnd"/>
+      <w:r>
+        <w:t xml:space="preserve"> however for android users.</w:t>
       </w:r>
     </w:p>
     <w:p>
@@ -4275,8 +4287,13 @@
         <w:pStyle w:val="Heading2"/>
       </w:pPr>
       <w:bookmarkStart w:id="7" w:name="_Toc119265653"/>
-      <w:r>
-        <w:t>LookTel Money Reader</w:t>
+      <w:proofErr w:type="spellStart"/>
+      <w:r>
+        <w:t>LookTel</w:t>
+      </w:r>
+      <w:proofErr w:type="spellEnd"/>
+      <w:r>
+        <w:t xml:space="preserve"> Money Reader</w:t>
       </w:r>
       <w:bookmarkEnd w:id="7"/>
       <w:r>
@@ -4749,8 +4766,13 @@
               <w:adjustRightInd w:val="0"/>
               <w:spacing w:line="276" w:lineRule="auto"/>
             </w:pPr>
-            <w:r>
-              <w:t>Rosiana Natalie</w:t>
+            <w:proofErr w:type="spellStart"/>
+            <w:r>
+              <w:t>Rosiana</w:t>
+            </w:r>
+            <w:proofErr w:type="spellEnd"/>
+            <w:r>
+              <w:t xml:space="preserve"> Natalie</w:t>
             </w:r>
           </w:p>
         </w:tc>
@@ -5132,8 +5154,29 @@
               <w:adjustRightInd w:val="0"/>
               <w:spacing w:line="276" w:lineRule="auto"/>
             </w:pPr>
-            <w:r>
-              <w:t>Avanish Vijaybahadur Yadav, Sanket Saheb Verma, Deepak Dinesh Singh</w:t>
+            <w:proofErr w:type="spellStart"/>
+            <w:r>
+              <w:t>Avanish</w:t>
+            </w:r>
+            <w:proofErr w:type="spellEnd"/>
+            <w:r>
+              <w:t xml:space="preserve"> </w:t>
+            </w:r>
+            <w:proofErr w:type="spellStart"/>
+            <w:r>
+              <w:t>Vijaybahadur</w:t>
+            </w:r>
+            <w:proofErr w:type="spellEnd"/>
+            <w:r>
+              <w:t xml:space="preserve"> Yadav, </w:t>
+            </w:r>
+            <w:proofErr w:type="spellStart"/>
+            <w:r>
+              <w:t>Sanket</w:t>
+            </w:r>
+            <w:proofErr w:type="spellEnd"/>
+            <w:r>
+              <w:t xml:space="preserve"> Saheb Verma, Deepak Dinesh Singh</w:t>
             </w:r>
           </w:p>
         </w:tc>
@@ -5468,8 +5511,37 @@
               <w:spacing w:line="276" w:lineRule="auto"/>
             </w:pPr>
             <w:r>
-              <w:t>Aaron Raymond See,  Bien Grenier Sasing and Welsey Daniel Advincula</w:t>
-            </w:r>
+              <w:t xml:space="preserve">Aaron Raymond See,  Bien </w:t>
+            </w:r>
+            <w:proofErr w:type="spellStart"/>
+            <w:r>
+              <w:t>Grenier</w:t>
+            </w:r>
+            <w:proofErr w:type="spellEnd"/>
+            <w:r>
+              <w:t xml:space="preserve"> </w:t>
+            </w:r>
+            <w:proofErr w:type="spellStart"/>
+            <w:r>
+              <w:t>Sasing</w:t>
+            </w:r>
+            <w:proofErr w:type="spellEnd"/>
+            <w:r>
+              <w:t xml:space="preserve"> and </w:t>
+            </w:r>
+            <w:proofErr w:type="spellStart"/>
+            <w:r>
+              <w:t>Welsey</w:t>
+            </w:r>
+            <w:proofErr w:type="spellEnd"/>
+            <w:r>
+              <w:t xml:space="preserve"> Daniel </w:t>
+            </w:r>
+            <w:proofErr w:type="spellStart"/>
+            <w:r>
+              <w:t>Advincula</w:t>
+            </w:r>
+            <w:proofErr w:type="spellEnd"/>
           </w:p>
         </w:tc>
       </w:tr>
@@ -5815,8 +5887,13 @@
               <w:spacing w:line="276" w:lineRule="auto"/>
             </w:pPr>
             <w:r>
-              <w:t>Akif Khan, Shah Khusro</w:t>
-            </w:r>
+              <w:t>Akif Khan, Shah </w:t>
+            </w:r>
+            <w:proofErr w:type="spellStart"/>
+            <w:r>
+              <w:t>Khusro</w:t>
+            </w:r>
+            <w:proofErr w:type="spellEnd"/>
           </w:p>
         </w:tc>
       </w:tr>
@@ -6153,7 +6230,23 @@
               <w:spacing w:line="276" w:lineRule="auto"/>
             </w:pPr>
             <w:r>
-              <w:t>A. Annapoorani, Nerosha Senthil Kumar, Dr. V. Vidhya</w:t>
+              <w:t xml:space="preserve">A. </w:t>
+            </w:r>
+            <w:proofErr w:type="spellStart"/>
+            <w:r>
+              <w:t>Annapoorani</w:t>
+            </w:r>
+            <w:proofErr w:type="spellEnd"/>
+            <w:r>
+              <w:t xml:space="preserve">, </w:t>
+            </w:r>
+            <w:proofErr w:type="spellStart"/>
+            <w:r>
+              <w:t>Nerosha</w:t>
+            </w:r>
+            <w:proofErr w:type="spellEnd"/>
+            <w:r>
+              <w:t xml:space="preserve"> Senthil Kumar, Dr. V. Vidhya</w:t>
             </w:r>
           </w:p>
         </w:tc>
@@ -6235,7 +6328,15 @@
         <w:t xml:space="preserve"> </w:t>
       </w:r>
       <w:r>
-        <w:t>The text description of the recognized object will be sent to the Google Text-to-Speech API using the gTTS package. Voice feedback on the 1st frame of each second will be scheduled as an output to help the visually impaired hear what they cannot see.</w:t>
+        <w:t xml:space="preserve">The text description of the recognized object will be sent to the Google Text-to-Speech API using the </w:t>
+      </w:r>
+      <w:proofErr w:type="spellStart"/>
+      <w:r>
+        <w:t>gTTS</w:t>
+      </w:r>
+      <w:proofErr w:type="spellEnd"/>
+      <w:r>
+        <w:t xml:space="preserve"> package. Voice feedback on the 1st frame of each second will be scheduled as an output to help the visually impaired hear what they cannot see.</w:t>
       </w:r>
     </w:p>
     <w:p>
@@ -6493,7 +6594,15 @@
               <w:spacing w:line="276" w:lineRule="auto"/>
             </w:pPr>
             <w:r>
-              <w:t>Sara Aqab, Muhammad Usman Tariq</w:t>
+              <w:t xml:space="preserve">Sara </w:t>
+            </w:r>
+            <w:proofErr w:type="spellStart"/>
+            <w:r>
+              <w:t>Aqab</w:t>
+            </w:r>
+            <w:proofErr w:type="spellEnd"/>
+            <w:r>
+              <w:t>, Muhammad Usman Tariq</w:t>
             </w:r>
           </w:p>
         </w:tc>
@@ -6538,13 +6647,7 @@
                 <w:rPr>
                   <w:rStyle w:val="Hyperlink"/>
                 </w:rPr>
-                <w:t>Lin</w:t>
-              </w:r>
-              <w:r>
-                <w:rPr>
-                  <w:rStyle w:val="Hyperlink"/>
-                </w:rPr>
-                <w:t>k</w:t>
+                <w:t>Link</w:t>
               </w:r>
             </w:hyperlink>
           </w:p>
@@ -6575,7 +6678,15 @@
         <w:ind w:left="180" w:firstLine="360"/>
       </w:pPr>
       <w:r>
-        <w:t>An artificial neural network is used to recognise handwritten digits and characters and convert them to an electronic format or a machine-encoded form. A neural network is used because it simulates how the human brain works when reading handwriting in a more simplified form. This paper focuses on artificial intelligence networks, machine learning, Hidden Markov Model, and the Support Vector Machine.</w:t>
+        <w:t xml:space="preserve">An artificial neural network is used to </w:t>
+      </w:r>
+      <w:proofErr w:type="spellStart"/>
+      <w:r>
+        <w:t>recognise</w:t>
+      </w:r>
+      <w:proofErr w:type="spellEnd"/>
+      <w:r>
+        <w:t xml:space="preserve"> handwritten digits and characters and convert them to an electronic format or a machine-encoded form. A neural network is used because it simulates how the human brain works when reading handwriting in a more simplified form. This paper focuses on artificial intelligence networks, machine learning, Hidden Markov Model, and the Support Vector Machine.</w:t>
       </w:r>
     </w:p>
     <w:p>
@@ -6842,7 +6953,31 @@
               <w:spacing w:line="276" w:lineRule="auto"/>
             </w:pPr>
             <w:r>
-              <w:t>Moon Hwan Kim, Young Hoon Joo, and Jin Bae Park</w:t>
+              <w:t xml:space="preserve">Moon Hwan Kim, Young </w:t>
+            </w:r>
+            <w:proofErr w:type="spellStart"/>
+            <w:r>
+              <w:t>Hoon</w:t>
+            </w:r>
+            <w:proofErr w:type="spellEnd"/>
+            <w:r>
+              <w:t xml:space="preserve"> </w:t>
+            </w:r>
+            <w:proofErr w:type="spellStart"/>
+            <w:r>
+              <w:t>Joo</w:t>
+            </w:r>
+            <w:proofErr w:type="spellEnd"/>
+            <w:r>
+              <w:t xml:space="preserve">, and </w:t>
+            </w:r>
+            <w:proofErr w:type="spellStart"/>
+            <w:r>
+              <w:t>Jin</w:t>
+            </w:r>
+            <w:proofErr w:type="spellEnd"/>
+            <w:r>
+              <w:t xml:space="preserve"> Bae Park</w:t>
             </w:r>
           </w:p>
         </w:tc>
@@ -7505,7 +7640,31 @@
               <w:spacing w:line="276" w:lineRule="auto"/>
             </w:pPr>
             <w:r>
-              <w:t>Vladimir Vezhnevets, Vassili Sazonov, Alla Andreeva</w:t>
+              <w:t xml:space="preserve">Vladimir </w:t>
+            </w:r>
+            <w:proofErr w:type="spellStart"/>
+            <w:r>
+              <w:t>Vezhnevets</w:t>
+            </w:r>
+            <w:proofErr w:type="spellEnd"/>
+            <w:r>
+              <w:t xml:space="preserve">, </w:t>
+            </w:r>
+            <w:proofErr w:type="spellStart"/>
+            <w:r>
+              <w:t>Vassili</w:t>
+            </w:r>
+            <w:proofErr w:type="spellEnd"/>
+            <w:r>
+              <w:t xml:space="preserve"> Sazonov, </w:t>
+            </w:r>
+            <w:proofErr w:type="spellStart"/>
+            <w:r>
+              <w:t>Alla</w:t>
+            </w:r>
+            <w:proofErr w:type="spellEnd"/>
+            <w:r>
+              <w:t xml:space="preserve"> Andreeva</w:t>
             </w:r>
           </w:p>
         </w:tc>
@@ -7855,8 +8014,37 @@
               <w:spacing w:line="276" w:lineRule="auto"/>
             </w:pPr>
             <w:r>
-              <w:t>Salma Shofia Rosyda and Tito Waluyo Purboyo</w:t>
-            </w:r>
+              <w:t xml:space="preserve">Salma </w:t>
+            </w:r>
+            <w:proofErr w:type="spellStart"/>
+            <w:r>
+              <w:t>Shofia</w:t>
+            </w:r>
+            <w:proofErr w:type="spellEnd"/>
+            <w:r>
+              <w:t xml:space="preserve"> </w:t>
+            </w:r>
+            <w:proofErr w:type="spellStart"/>
+            <w:r>
+              <w:t>Rosyda</w:t>
+            </w:r>
+            <w:proofErr w:type="spellEnd"/>
+            <w:r>
+              <w:t xml:space="preserve"> and Tito </w:t>
+            </w:r>
+            <w:proofErr w:type="spellStart"/>
+            <w:r>
+              <w:t>Waluyo</w:t>
+            </w:r>
+            <w:proofErr w:type="spellEnd"/>
+            <w:r>
+              <w:t xml:space="preserve"> </w:t>
+            </w:r>
+            <w:proofErr w:type="spellStart"/>
+            <w:r>
+              <w:t>Purboyo</w:t>
+            </w:r>
+            <w:proofErr w:type="spellEnd"/>
           </w:p>
         </w:tc>
       </w:tr>
@@ -7900,19 +8088,7 @@
                 <w:rPr>
                   <w:rStyle w:val="Hyperlink"/>
                 </w:rPr>
-                <w:t>Li</w:t>
-              </w:r>
-              <w:r>
-                <w:rPr>
-                  <w:rStyle w:val="Hyperlink"/>
-                </w:rPr>
-                <w:t>n</w:t>
-              </w:r>
-              <w:r>
-                <w:rPr>
-                  <w:rStyle w:val="Hyperlink"/>
-                </w:rPr>
-                <w:t>k</w:t>
+                <w:t>Link</w:t>
               </w:r>
             </w:hyperlink>
           </w:p>
@@ -7976,12 +8152,25 @@
         <w:pStyle w:val="Heading2"/>
       </w:pPr>
       <w:bookmarkStart w:id="21" w:name="_Toc119265667"/>
+      <w:proofErr w:type="spellStart"/>
       <w:r>
         <w:lastRenderedPageBreak/>
-        <w:t>iGenda: An Event Scheduler</w:t>
-      </w:r>
-      <w:r>
-        <w:t xml:space="preserve"> for Common Users and Centralised Systems</w:t>
+        <w:t>iGenda</w:t>
+      </w:r>
+      <w:proofErr w:type="spellEnd"/>
+      <w:r>
+        <w:t>: An Event Scheduler</w:t>
+      </w:r>
+      <w:r>
+        <w:t xml:space="preserve"> for Common Users and </w:t>
+      </w:r>
+      <w:proofErr w:type="spellStart"/>
+      <w:r>
+        <w:t>Centralised</w:t>
+      </w:r>
+      <w:proofErr w:type="spellEnd"/>
+      <w:r>
+        <w:t xml:space="preserve"> Systems</w:t>
       </w:r>
       <w:bookmarkEnd w:id="21"/>
     </w:p>
@@ -8057,6 +8246,7 @@
               </w:rPr>
             </w:pPr>
             <w:bookmarkStart w:id="22" w:name="_Toc119265668"/>
+            <w:proofErr w:type="spellStart"/>
             <w:r>
               <w:rPr>
                 <w:rFonts w:eastAsiaTheme="minorHAnsi"/>
@@ -8064,7 +8254,37 @@
                 <w:sz w:val="24"/>
                 <w:szCs w:val="24"/>
               </w:rPr>
-              <w:t>iGenda: An Event Scheduler for Common Users and Centralised Systems</w:t>
+              <w:t>iGenda</w:t>
+            </w:r>
+            <w:proofErr w:type="spellEnd"/>
+            <w:r>
+              <w:rPr>
+                <w:rFonts w:eastAsiaTheme="minorHAnsi"/>
+                <w:color w:val="auto"/>
+                <w:sz w:val="24"/>
+                <w:szCs w:val="24"/>
+              </w:rPr>
+              <w:t xml:space="preserve">: An Event Scheduler for Common Users and </w:t>
+            </w:r>
+            <w:proofErr w:type="spellStart"/>
+            <w:r>
+              <w:rPr>
+                <w:rFonts w:eastAsiaTheme="minorHAnsi"/>
+                <w:color w:val="auto"/>
+                <w:sz w:val="24"/>
+                <w:szCs w:val="24"/>
+              </w:rPr>
+              <w:t>Centralised</w:t>
+            </w:r>
+            <w:proofErr w:type="spellEnd"/>
+            <w:r>
+              <w:rPr>
+                <w:rFonts w:eastAsiaTheme="minorHAnsi"/>
+                <w:color w:val="auto"/>
+                <w:sz w:val="24"/>
+                <w:szCs w:val="24"/>
+              </w:rPr>
+              <w:t xml:space="preserve"> Systems</w:t>
             </w:r>
             <w:bookmarkEnd w:id="22"/>
           </w:p>
@@ -8282,7 +8502,23 @@
               <w:spacing w:line="276" w:lineRule="auto"/>
             </w:pPr>
             <w:r>
-              <w:t>Costa, Â., Laredo, J.L., Novais, P., Corchado, J.M., Neves, J.</w:t>
+              <w:t xml:space="preserve">Costa, Â., Laredo, J.L., </w:t>
+            </w:r>
+            <w:proofErr w:type="spellStart"/>
+            <w:r>
+              <w:t>Novais</w:t>
+            </w:r>
+            <w:proofErr w:type="spellEnd"/>
+            <w:r>
+              <w:t xml:space="preserve">, P., </w:t>
+            </w:r>
+            <w:proofErr w:type="spellStart"/>
+            <w:r>
+              <w:t>Corchado</w:t>
+            </w:r>
+            <w:proofErr w:type="spellEnd"/>
+            <w:r>
+              <w:t>, J.M., Neves, J.</w:t>
             </w:r>
           </w:p>
         </w:tc>
@@ -8363,7 +8599,15 @@
       </w:pPr>
       <w:r>
         <w:tab/>
-        <w:t>This paper summarizes the need for a scheduler assistant in our daily life as world is walking towards an aged society as a consequence of the increasing rate of longevity in modern cultures and with age comes the fact that memory decreases its efficiency and memory loss starts to surge. That’s why iGenda is used to help the user keep track of their daily routine and activities as well as manage their health by including a Centralized Management System (CMS) on the side of a hospital-like institution.</w:t>
+        <w:t xml:space="preserve">This paper summarizes the need for a scheduler assistant in our daily life as world is walking towards an aged society as a consequence of the increasing rate of longevity in modern cultures and with age comes the fact that memory decreases its efficiency and memory loss starts to surge. That’s why </w:t>
+      </w:r>
+      <w:proofErr w:type="spellStart"/>
+      <w:r>
+        <w:t>iGenda</w:t>
+      </w:r>
+      <w:proofErr w:type="spellEnd"/>
+      <w:r>
+        <w:t xml:space="preserve"> is used to help the user keep track of their daily routine and activities as well as manage their health by including a Centralized Management System (CMS) on the side of a hospital-like institution.</w:t>
       </w:r>
     </w:p>
     <w:p>
@@ -8677,7 +8921,23 @@
               <w:spacing w:line="276" w:lineRule="auto"/>
             </w:pPr>
             <w:r>
-              <w:t>Sai Swaroop Krishna, N., Krishna Tej, A., Suchithra, M.</w:t>
+              <w:t xml:space="preserve">Sai Swaroop Krishna, N., Krishna </w:t>
+            </w:r>
+            <w:proofErr w:type="spellStart"/>
+            <w:r>
+              <w:t>Tej</w:t>
+            </w:r>
+            <w:proofErr w:type="spellEnd"/>
+            <w:r>
+              <w:t xml:space="preserve">, A., </w:t>
+            </w:r>
+            <w:proofErr w:type="spellStart"/>
+            <w:r>
+              <w:t>Suchithra</w:t>
+            </w:r>
+            <w:proofErr w:type="spellEnd"/>
+            <w:r>
+              <w:t>, M.</w:t>
             </w:r>
           </w:p>
         </w:tc>
@@ -8751,7 +9011,15 @@
     </w:p>
     <w:p>
       <w:r>
-        <w:t>The software uses technologies like Dialogflow and Google Maps APIs</w:t>
+        <w:t xml:space="preserve">The software uses technologies like </w:t>
+      </w:r>
+      <w:proofErr w:type="spellStart"/>
+      <w:r>
+        <w:t>Dialogflow</w:t>
+      </w:r>
+      <w:proofErr w:type="spellEnd"/>
+      <w:r>
+        <w:t xml:space="preserve"> and Google Maps APIs</w:t>
       </w:r>
     </w:p>
     <w:p>
@@ -8780,7 +9048,15 @@
       <w:bookmarkStart w:id="25" w:name="_Toc119265670"/>
       <w:r>
         <w:lastRenderedPageBreak/>
-        <w:t>A Smart Mobile App For Blind Users</w:t>
+        <w:t xml:space="preserve">A Smart Mobile App </w:t>
+      </w:r>
+      <w:proofErr w:type="gramStart"/>
+      <w:r>
+        <w:t>For</w:t>
+      </w:r>
+      <w:proofErr w:type="gramEnd"/>
+      <w:r>
+        <w:t xml:space="preserve"> Blind Users</w:t>
       </w:r>
       <w:bookmarkEnd w:id="24"/>
       <w:bookmarkEnd w:id="25"/>
@@ -9016,7 +9292,15 @@
               <w:spacing w:line="276" w:lineRule="auto"/>
             </w:pPr>
             <w:r>
-              <w:t>Ms. Kalpanagayathri M., Ms. Sangeetha Lakshmi G</w:t>
+              <w:t xml:space="preserve">Ms. </w:t>
+            </w:r>
+            <w:proofErr w:type="spellStart"/>
+            <w:r>
+              <w:t>Kalpanagayathri</w:t>
+            </w:r>
+            <w:proofErr w:type="spellEnd"/>
+            <w:r>
+              <w:t xml:space="preserve"> M., Ms. Sangeetha Lakshmi G</w:t>
             </w:r>
           </w:p>
         </w:tc>
@@ -9334,7 +9618,15 @@
               <w:spacing w:line="276" w:lineRule="auto"/>
             </w:pPr>
             <w:r>
-              <w:t>John Davis Akkara, Anju Kuriakose</w:t>
+              <w:t xml:space="preserve">John Davis </w:t>
+            </w:r>
+            <w:proofErr w:type="spellStart"/>
+            <w:r>
+              <w:t>Akkara</w:t>
+            </w:r>
+            <w:proofErr w:type="spellEnd"/>
+            <w:r>
+              <w:t>, Anju Kuriakose</w:t>
             </w:r>
           </w:p>
         </w:tc>
@@ -10001,11 +10293,16 @@
             <w:r>
               <w:t xml:space="preserve">abu </w:t>
             </w:r>
+            <w:proofErr w:type="spellStart"/>
             <w:r>
               <w:t>P</w:t>
             </w:r>
             <w:r>
-              <w:t xml:space="preserve">andipati, </w:t>
+              <w:t>andipati</w:t>
+            </w:r>
+            <w:proofErr w:type="spellEnd"/>
+            <w:r>
+              <w:t xml:space="preserve">, </w:t>
             </w:r>
             <w:r>
               <w:t>D</w:t>
@@ -10013,6 +10310,7 @@
             <w:r>
               <w:t xml:space="preserve">r. </w:t>
             </w:r>
+            <w:proofErr w:type="spellStart"/>
             <w:r>
               <w:t>R</w:t>
             </w:r>
@@ -10023,7 +10321,11 @@
               <w:t>R</w:t>
             </w:r>
             <w:r>
-              <w:t xml:space="preserve">raveen </w:t>
+              <w:t>raveen</w:t>
+            </w:r>
+            <w:proofErr w:type="spellEnd"/>
+            <w:r>
+              <w:t xml:space="preserve"> </w:t>
             </w:r>
             <w:r>
               <w:t>S</w:t>
@@ -10349,8 +10651,37 @@
               <w:adjustRightInd w:val="0"/>
               <w:spacing w:line="276" w:lineRule="auto"/>
             </w:pPr>
-            <w:r>
-              <w:t>Preetha S, Afrid I M, Karthik Hebbar P, Nishchay S K</w:t>
+            <w:proofErr w:type="spellStart"/>
+            <w:r>
+              <w:t>Preetha</w:t>
+            </w:r>
+            <w:proofErr w:type="spellEnd"/>
+            <w:r>
+              <w:t xml:space="preserve"> S, </w:t>
+            </w:r>
+            <w:proofErr w:type="spellStart"/>
+            <w:r>
+              <w:t>Afrid</w:t>
+            </w:r>
+            <w:proofErr w:type="spellEnd"/>
+            <w:r>
+              <w:t xml:space="preserve"> I M, Karthik </w:t>
+            </w:r>
+            <w:proofErr w:type="spellStart"/>
+            <w:r>
+              <w:t>Hebbar</w:t>
+            </w:r>
+            <w:proofErr w:type="spellEnd"/>
+            <w:r>
+              <w:t xml:space="preserve"> P, </w:t>
+            </w:r>
+            <w:proofErr w:type="spellStart"/>
+            <w:r>
+              <w:t>Nishchay</w:t>
+            </w:r>
+            <w:proofErr w:type="spellEnd"/>
+            <w:r>
+              <w:t xml:space="preserve"> S K</w:t>
             </w:r>
           </w:p>
         </w:tc>
@@ -10422,11 +10753,350 @@
     </w:p>
     <w:p>
       <w:pPr>
+        <w:pStyle w:val="Heading2"/>
+      </w:pPr>
+      <w:r>
+        <w:lastRenderedPageBreak/>
+        <w:t>Smartphone-Based Obstacle Detection for the Visually Impaired</w:t>
+      </w:r>
+    </w:p>
+    <w:tbl>
+      <w:tblPr>
+        <w:tblStyle w:val="TableGrid"/>
+        <w:tblpPr w:leftFromText="180" w:rightFromText="180" w:vertAnchor="text" w:horzAnchor="margin" w:tblpY="342"/>
+        <w:tblW w:w="10066" w:type="dxa"/>
+        <w:tblLook w:val="04A0" w:firstRow="1" w:lastRow="0" w:firstColumn="1" w:lastColumn="0" w:noHBand="0" w:noVBand="1"/>
+      </w:tblPr>
+      <w:tblGrid>
+        <w:gridCol w:w="4531"/>
+        <w:gridCol w:w="5535"/>
+      </w:tblGrid>
+      <w:tr>
+        <w:trPr>
+          <w:trHeight w:val="669"/>
+        </w:trPr>
+        <w:tc>
+          <w:tcPr>
+            <w:tcW w:w="4531" w:type="dxa"/>
+          </w:tcPr>
+          <w:p>
+            <w:pPr>
+              <w:spacing w:line="276" w:lineRule="auto"/>
+              <w:rPr>
+                <w:b/>
+                <w:bCs/>
+                <w:sz w:val="32"/>
+                <w:szCs w:val="18"/>
+              </w:rPr>
+            </w:pPr>
+            <w:r>
+              <w:rPr>
+                <w:b/>
+                <w:bCs/>
+                <w:sz w:val="32"/>
+                <w:szCs w:val="18"/>
+              </w:rPr>
+              <w:t>Paper Title</w:t>
+            </w:r>
+          </w:p>
+        </w:tc>
+        <w:tc>
+          <w:tcPr>
+            <w:tcW w:w="5535" w:type="dxa"/>
+          </w:tcPr>
+          <w:p>
+            <w:pPr>
+              <w:rPr>
+                <w:rFonts w:cs="Times New Roman"/>
+                <w:sz w:val="48"/>
+                <w:szCs w:val="48"/>
+              </w:rPr>
+            </w:pPr>
+            <w:r>
+              <w:t>Smartphone-Based Obstacle Detection for the Visually Impaired</w:t>
+            </w:r>
+          </w:p>
+        </w:tc>
+      </w:tr>
+      <w:tr>
+        <w:trPr>
+          <w:trHeight w:val="446"/>
+        </w:trPr>
+        <w:tc>
+          <w:tcPr>
+            <w:tcW w:w="4531" w:type="dxa"/>
+          </w:tcPr>
+          <w:p>
+            <w:pPr>
+              <w:spacing w:line="276" w:lineRule="auto"/>
+              <w:rPr>
+                <w:b/>
+                <w:bCs/>
+                <w:sz w:val="32"/>
+                <w:szCs w:val="18"/>
+              </w:rPr>
+            </w:pPr>
+            <w:r>
+              <w:rPr>
+                <w:b/>
+                <w:bCs/>
+                <w:sz w:val="32"/>
+                <w:szCs w:val="18"/>
+              </w:rPr>
+              <w:t>Date</w:t>
+            </w:r>
+            <w:r>
+              <w:rPr>
+                <w:b/>
+                <w:bCs/>
+                <w:sz w:val="32"/>
+                <w:szCs w:val="18"/>
+              </w:rPr>
+              <w:t xml:space="preserve"> of publication</w:t>
+            </w:r>
+          </w:p>
+        </w:tc>
+        <w:tc>
+          <w:tcPr>
+            <w:tcW w:w="5535" w:type="dxa"/>
+          </w:tcPr>
+          <w:p>
+            <w:pPr>
+              <w:spacing w:line="276" w:lineRule="auto"/>
+            </w:pPr>
+            <w:r>
+              <w:t>20</w:t>
+            </w:r>
+            <w:r>
+              <w:t>15</w:t>
+            </w:r>
+          </w:p>
+        </w:tc>
+      </w:tr>
+      <w:tr>
+        <w:trPr>
+          <w:trHeight w:val="297"/>
+        </w:trPr>
+        <w:tc>
+          <w:tcPr>
+            <w:tcW w:w="4531" w:type="dxa"/>
+          </w:tcPr>
+          <w:p>
+            <w:pPr>
+              <w:spacing w:line="276" w:lineRule="auto"/>
+              <w:rPr>
+                <w:b/>
+                <w:bCs/>
+                <w:sz w:val="32"/>
+                <w:szCs w:val="18"/>
+              </w:rPr>
+            </w:pPr>
+            <w:r>
+              <w:rPr>
+                <w:b/>
+                <w:bCs/>
+                <w:sz w:val="32"/>
+                <w:szCs w:val="18"/>
+              </w:rPr>
+              <w:t>Place of publication</w:t>
+            </w:r>
+          </w:p>
+        </w:tc>
+        <w:tc>
+          <w:tcPr>
+            <w:tcW w:w="5535" w:type="dxa"/>
+          </w:tcPr>
+          <w:p>
+            <w:r>
+              <w:t>International Journal of Computer (IJC)</w:t>
+            </w:r>
+          </w:p>
+        </w:tc>
+      </w:tr>
+      <w:tr>
+        <w:trPr>
+          <w:trHeight w:val="423"/>
+        </w:trPr>
+        <w:tc>
+          <w:tcPr>
+            <w:tcW w:w="4531" w:type="dxa"/>
+          </w:tcPr>
+          <w:p>
+            <w:pPr>
+              <w:spacing w:line="276" w:lineRule="auto"/>
+              <w:rPr>
+                <w:b/>
+                <w:bCs/>
+                <w:sz w:val="32"/>
+                <w:szCs w:val="18"/>
+              </w:rPr>
+            </w:pPr>
+            <w:r>
+              <w:rPr>
+                <w:b/>
+                <w:bCs/>
+                <w:sz w:val="32"/>
+                <w:szCs w:val="18"/>
+              </w:rPr>
+              <w:t xml:space="preserve">Volume number and year </w:t>
+            </w:r>
+          </w:p>
+        </w:tc>
+        <w:tc>
+          <w:tcPr>
+            <w:tcW w:w="5535" w:type="dxa"/>
+          </w:tcPr>
+          <w:p>
+            <w:r>
+              <w:t>vol 9279</w:t>
+            </w:r>
+          </w:p>
+        </w:tc>
+      </w:tr>
+      <w:tr>
+        <w:trPr>
+          <w:trHeight w:val="432"/>
+        </w:trPr>
+        <w:tc>
+          <w:tcPr>
+            <w:tcW w:w="4531" w:type="dxa"/>
+          </w:tcPr>
+          <w:p>
+            <w:pPr>
+              <w:spacing w:line="276" w:lineRule="auto"/>
+              <w:rPr>
+                <w:b/>
+                <w:bCs/>
+                <w:sz w:val="32"/>
+                <w:szCs w:val="18"/>
+              </w:rPr>
+            </w:pPr>
+            <w:r>
+              <w:rPr>
+                <w:b/>
+                <w:bCs/>
+                <w:sz w:val="32"/>
+                <w:szCs w:val="18"/>
+              </w:rPr>
+              <w:t>Authors</w:t>
+            </w:r>
+          </w:p>
+        </w:tc>
+        <w:tc>
+          <w:tcPr>
+            <w:tcW w:w="5535" w:type="dxa"/>
+          </w:tcPr>
+          <w:p>
+            <w:proofErr w:type="spellStart"/>
+            <w:r>
+              <w:t>Caldini</w:t>
+            </w:r>
+            <w:proofErr w:type="spellEnd"/>
+            <w:r>
+              <w:t xml:space="preserve">, A., </w:t>
+            </w:r>
+            <w:proofErr w:type="spellStart"/>
+            <w:r>
+              <w:t>Fanfani</w:t>
+            </w:r>
+            <w:proofErr w:type="spellEnd"/>
+            <w:r>
+              <w:t>, M., Colombo, C.</w:t>
+            </w:r>
+          </w:p>
+        </w:tc>
+      </w:tr>
+      <w:tr>
+        <w:trPr>
+          <w:trHeight w:val="446"/>
+        </w:trPr>
+        <w:tc>
+          <w:tcPr>
+            <w:tcW w:w="4531" w:type="dxa"/>
+          </w:tcPr>
+          <w:p>
+            <w:pPr>
+              <w:spacing w:line="276" w:lineRule="auto"/>
+              <w:rPr>
+                <w:b/>
+                <w:bCs/>
+                <w:sz w:val="32"/>
+                <w:szCs w:val="18"/>
+              </w:rPr>
+            </w:pPr>
+            <w:r>
+              <w:rPr>
+                <w:b/>
+                <w:bCs/>
+                <w:sz w:val="32"/>
+                <w:szCs w:val="18"/>
+              </w:rPr>
+              <w:t>Link To Paper</w:t>
+            </w:r>
+          </w:p>
+        </w:tc>
+        <w:tc>
+          <w:tcPr>
+            <w:tcW w:w="5535" w:type="dxa"/>
+          </w:tcPr>
+          <w:p>
+            <w:r>
+              <w:t>https://doi.org/10.1007/978-3-319-23231-7_43</w:t>
+            </w:r>
+          </w:p>
+        </w:tc>
+      </w:tr>
+    </w:tbl>
+    <w:p/>
+    <w:p/>
+    <w:p>
+      <w:r>
+        <w:t>Summary:</w:t>
+      </w:r>
+      <w:r>
+        <w:br/>
+      </w:r>
+    </w:p>
+    <w:p>
+      <w:r>
+        <w:tab/>
+        <w:t xml:space="preserve">This paper involves around exploiting the hardware and software of smartphones. It uses computer vision to extract images </w:t>
+      </w:r>
+      <w:r>
+        <w:t>3D representation of the scene and detect possible obstacles. images are captured by the smartphone camera and processed with a modified Structure from Motion algorithm that takes as input also information from the built-in gyroscope.</w:t>
+      </w:r>
+      <w:r>
+        <w:t xml:space="preserve"> </w:t>
+      </w:r>
+      <w:r>
+        <w:t>Thus,</w:t>
+      </w:r>
+      <w:r>
+        <w:t xml:space="preserve"> the </w:t>
+      </w:r>
+      <w:r>
+        <w:t>software is able to estimate the obstacles’ location and label them to avoid the user colliding with these obstacles</w:t>
+      </w:r>
+      <w:r>
+        <w:t>.</w:t>
+      </w:r>
+    </w:p>
+    <w:p>
+      <w:r>
+        <w:br w:type="page"/>
+      </w:r>
+    </w:p>
+    <w:p>
+      <w:pPr>
+        <w:ind w:left="180" w:firstLine="360"/>
+      </w:pPr>
+    </w:p>
+    <w:p>
+      <w:pPr>
         <w:pStyle w:val="Heading1"/>
       </w:pPr>
       <w:bookmarkStart w:id="33" w:name="_Toc119265675"/>
       <w:r>
-        <w:lastRenderedPageBreak/>
         <w:t>References</w:t>
       </w:r>
       <w:bookmarkEnd w:id="33"/>
@@ -11811,7 +12481,7 @@
   <w:style w:type="paragraph" w:default="1" w:styleId="Normal">
     <w:name w:val="Normal"/>
     <w:qFormat/>
-    <w:rsid w:val="00C34EEC"/>
+    <w:rsid w:val="0076412F"/>
     <w:rPr>
       <w:rFonts w:asciiTheme="majorBidi" w:hAnsiTheme="majorBidi" w:cstheme="majorBidi"/>
       <w:sz w:val="24"/>

</xml_diff>

<commit_message>
a paper about pattern matching for clothes
</commit_message>
<xml_diff>
--- a/GP Report.docx
+++ b/GP Report.docx
@@ -4080,12 +4080,10 @@
         <w:pStyle w:val="Heading2"/>
       </w:pPr>
       <w:bookmarkStart w:id="2" w:name="_Toc119265648"/>
-      <w:proofErr w:type="spellStart"/>
       <w:r>
         <w:t>VoiceOver</w:t>
       </w:r>
       <w:bookmarkEnd w:id="2"/>
-      <w:proofErr w:type="spellEnd"/>
     </w:p>
     <w:p/>
     <w:p>
@@ -4155,12 +4153,10 @@
         <w:pStyle w:val="Heading2"/>
       </w:pPr>
       <w:bookmarkStart w:id="3" w:name="_Toc119265649"/>
-      <w:proofErr w:type="spellStart"/>
       <w:r>
         <w:t>TalkBack</w:t>
       </w:r>
       <w:bookmarkEnd w:id="3"/>
-      <w:proofErr w:type="spellEnd"/>
     </w:p>
     <w:p/>
     <w:p>
@@ -4168,15 +4164,7 @@
         <w:ind w:left="180" w:firstLine="360"/>
       </w:pPr>
       <w:r>
-        <w:t xml:space="preserve">Same as </w:t>
-      </w:r>
-      <w:proofErr w:type="spellStart"/>
-      <w:r>
-        <w:t>VoiceOver</w:t>
-      </w:r>
-      <w:proofErr w:type="spellEnd"/>
-      <w:r>
-        <w:t xml:space="preserve"> however for android users.</w:t>
+        <w:t>Same as VoiceOver however for android users.</w:t>
       </w:r>
     </w:p>
     <w:p>
@@ -4287,13 +4275,8 @@
         <w:pStyle w:val="Heading2"/>
       </w:pPr>
       <w:bookmarkStart w:id="7" w:name="_Toc119265653"/>
-      <w:proofErr w:type="spellStart"/>
-      <w:r>
-        <w:t>LookTel</w:t>
-      </w:r>
-      <w:proofErr w:type="spellEnd"/>
-      <w:r>
-        <w:t xml:space="preserve"> Money Reader</w:t>
+      <w:r>
+        <w:t>LookTel Money Reader</w:t>
       </w:r>
       <w:bookmarkEnd w:id="7"/>
       <w:r>
@@ -4453,6 +4436,9 @@
       </w:pPr>
       <w:r>
         <w:t>Color: Describes the perceived color</w:t>
+      </w:r>
+      <w:r>
+        <w:t xml:space="preserve"> to help the user in tasks such as color matching for clothes.</w:t>
       </w:r>
     </w:p>
     <w:p>
@@ -4766,13 +4752,8 @@
               <w:adjustRightInd w:val="0"/>
               <w:spacing w:line="276" w:lineRule="auto"/>
             </w:pPr>
-            <w:proofErr w:type="spellStart"/>
-            <w:r>
-              <w:t>Rosiana</w:t>
-            </w:r>
-            <w:proofErr w:type="spellEnd"/>
-            <w:r>
-              <w:t xml:space="preserve"> Natalie</w:t>
+            <w:r>
+              <w:t>Rosiana Natalie</w:t>
             </w:r>
           </w:p>
         </w:tc>
@@ -5154,29 +5135,8 @@
               <w:adjustRightInd w:val="0"/>
               <w:spacing w:line="276" w:lineRule="auto"/>
             </w:pPr>
-            <w:proofErr w:type="spellStart"/>
-            <w:r>
-              <w:t>Avanish</w:t>
-            </w:r>
-            <w:proofErr w:type="spellEnd"/>
-            <w:r>
-              <w:t xml:space="preserve"> </w:t>
-            </w:r>
-            <w:proofErr w:type="spellStart"/>
-            <w:r>
-              <w:t>Vijaybahadur</w:t>
-            </w:r>
-            <w:proofErr w:type="spellEnd"/>
-            <w:r>
-              <w:t xml:space="preserve"> Yadav, </w:t>
-            </w:r>
-            <w:proofErr w:type="spellStart"/>
-            <w:r>
-              <w:t>Sanket</w:t>
-            </w:r>
-            <w:proofErr w:type="spellEnd"/>
-            <w:r>
-              <w:t xml:space="preserve"> Saheb Verma, Deepak Dinesh Singh</w:t>
+            <w:r>
+              <w:t>Avanish Vijaybahadur Yadav, Sanket Saheb Verma, Deepak Dinesh Singh</w:t>
             </w:r>
           </w:p>
         </w:tc>
@@ -5511,37 +5471,8 @@
               <w:spacing w:line="276" w:lineRule="auto"/>
             </w:pPr>
             <w:r>
-              <w:t xml:space="preserve">Aaron Raymond See,  Bien </w:t>
-            </w:r>
-            <w:proofErr w:type="spellStart"/>
-            <w:r>
-              <w:t>Grenier</w:t>
-            </w:r>
-            <w:proofErr w:type="spellEnd"/>
-            <w:r>
-              <w:t xml:space="preserve"> </w:t>
-            </w:r>
-            <w:proofErr w:type="spellStart"/>
-            <w:r>
-              <w:t>Sasing</w:t>
-            </w:r>
-            <w:proofErr w:type="spellEnd"/>
-            <w:r>
-              <w:t xml:space="preserve"> and </w:t>
-            </w:r>
-            <w:proofErr w:type="spellStart"/>
-            <w:r>
-              <w:t>Welsey</w:t>
-            </w:r>
-            <w:proofErr w:type="spellEnd"/>
-            <w:r>
-              <w:t xml:space="preserve"> Daniel </w:t>
-            </w:r>
-            <w:proofErr w:type="spellStart"/>
-            <w:r>
-              <w:t>Advincula</w:t>
-            </w:r>
-            <w:proofErr w:type="spellEnd"/>
+              <w:t>Aaron Raymond See,  Bien Grenier Sasing and Welsey Daniel Advincula</w:t>
+            </w:r>
           </w:p>
         </w:tc>
       </w:tr>
@@ -5887,13 +5818,8 @@
               <w:spacing w:line="276" w:lineRule="auto"/>
             </w:pPr>
             <w:r>
-              <w:t>Akif Khan, Shah </w:t>
-            </w:r>
-            <w:proofErr w:type="spellStart"/>
-            <w:r>
-              <w:t>Khusro</w:t>
-            </w:r>
-            <w:proofErr w:type="spellEnd"/>
+              <w:t>Akif Khan, Shah Khusro</w:t>
+            </w:r>
           </w:p>
         </w:tc>
       </w:tr>
@@ -6230,23 +6156,7 @@
               <w:spacing w:line="276" w:lineRule="auto"/>
             </w:pPr>
             <w:r>
-              <w:t xml:space="preserve">A. </w:t>
-            </w:r>
-            <w:proofErr w:type="spellStart"/>
-            <w:r>
-              <w:t>Annapoorani</w:t>
-            </w:r>
-            <w:proofErr w:type="spellEnd"/>
-            <w:r>
-              <w:t xml:space="preserve">, </w:t>
-            </w:r>
-            <w:proofErr w:type="spellStart"/>
-            <w:r>
-              <w:t>Nerosha</w:t>
-            </w:r>
-            <w:proofErr w:type="spellEnd"/>
-            <w:r>
-              <w:t xml:space="preserve"> Senthil Kumar, Dr. V. Vidhya</w:t>
+              <w:t>A. Annapoorani, Nerosha Senthil Kumar, Dr. V. Vidhya</w:t>
             </w:r>
           </w:p>
         </w:tc>
@@ -6328,15 +6238,7 @@
         <w:t xml:space="preserve"> </w:t>
       </w:r>
       <w:r>
-        <w:t xml:space="preserve">The text description of the recognized object will be sent to the Google Text-to-Speech API using the </w:t>
-      </w:r>
-      <w:proofErr w:type="spellStart"/>
-      <w:r>
-        <w:t>gTTS</w:t>
-      </w:r>
-      <w:proofErr w:type="spellEnd"/>
-      <w:r>
-        <w:t xml:space="preserve"> package. Voice feedback on the 1st frame of each second will be scheduled as an output to help the visually impaired hear what they cannot see.</w:t>
+        <w:t>The text description of the recognized object will be sent to the Google Text-to-Speech API using the gTTS package. Voice feedback on the 1st frame of each second will be scheduled as an output to help the visually impaired hear what they cannot see.</w:t>
       </w:r>
     </w:p>
     <w:p>
@@ -6594,15 +6496,7 @@
               <w:spacing w:line="276" w:lineRule="auto"/>
             </w:pPr>
             <w:r>
-              <w:t xml:space="preserve">Sara </w:t>
-            </w:r>
-            <w:proofErr w:type="spellStart"/>
-            <w:r>
-              <w:t>Aqab</w:t>
-            </w:r>
-            <w:proofErr w:type="spellEnd"/>
-            <w:r>
-              <w:t>, Muhammad Usman Tariq</w:t>
+              <w:t>Sara Aqab, Muhammad Usman Tariq</w:t>
             </w:r>
           </w:p>
         </w:tc>
@@ -6678,15 +6572,7 @@
         <w:ind w:left="180" w:firstLine="360"/>
       </w:pPr>
       <w:r>
-        <w:t xml:space="preserve">An artificial neural network is used to </w:t>
-      </w:r>
-      <w:proofErr w:type="spellStart"/>
-      <w:r>
-        <w:t>recognise</w:t>
-      </w:r>
-      <w:proofErr w:type="spellEnd"/>
-      <w:r>
-        <w:t xml:space="preserve"> handwritten digits and characters and convert them to an electronic format or a machine-encoded form. A neural network is used because it simulates how the human brain works when reading handwriting in a more simplified form. This paper focuses on artificial intelligence networks, machine learning, Hidden Markov Model, and the Support Vector Machine.</w:t>
+        <w:t>An artificial neural network is used to recognise handwritten digits and characters and convert them to an electronic format or a machine-encoded form. A neural network is used because it simulates how the human brain works when reading handwriting in a more simplified form. This paper focuses on artificial intelligence networks, machine learning, Hidden Markov Model, and the Support Vector Machine.</w:t>
       </w:r>
     </w:p>
     <w:p>
@@ -6953,31 +6839,7 @@
               <w:spacing w:line="276" w:lineRule="auto"/>
             </w:pPr>
             <w:r>
-              <w:t xml:space="preserve">Moon Hwan Kim, Young </w:t>
-            </w:r>
-            <w:proofErr w:type="spellStart"/>
-            <w:r>
-              <w:t>Hoon</w:t>
-            </w:r>
-            <w:proofErr w:type="spellEnd"/>
-            <w:r>
-              <w:t xml:space="preserve"> </w:t>
-            </w:r>
-            <w:proofErr w:type="spellStart"/>
-            <w:r>
-              <w:t>Joo</w:t>
-            </w:r>
-            <w:proofErr w:type="spellEnd"/>
-            <w:r>
-              <w:t xml:space="preserve">, and </w:t>
-            </w:r>
-            <w:proofErr w:type="spellStart"/>
-            <w:r>
-              <w:t>Jin</w:t>
-            </w:r>
-            <w:proofErr w:type="spellEnd"/>
-            <w:r>
-              <w:t xml:space="preserve"> Bae Park</w:t>
+              <w:t>Moon Hwan Kim, Young Hoon Joo, and Jin Bae Park</w:t>
             </w:r>
           </w:p>
         </w:tc>
@@ -7640,31 +7502,7 @@
               <w:spacing w:line="276" w:lineRule="auto"/>
             </w:pPr>
             <w:r>
-              <w:t xml:space="preserve">Vladimir </w:t>
-            </w:r>
-            <w:proofErr w:type="spellStart"/>
-            <w:r>
-              <w:t>Vezhnevets</w:t>
-            </w:r>
-            <w:proofErr w:type="spellEnd"/>
-            <w:r>
-              <w:t xml:space="preserve">, </w:t>
-            </w:r>
-            <w:proofErr w:type="spellStart"/>
-            <w:r>
-              <w:t>Vassili</w:t>
-            </w:r>
-            <w:proofErr w:type="spellEnd"/>
-            <w:r>
-              <w:t xml:space="preserve"> Sazonov, </w:t>
-            </w:r>
-            <w:proofErr w:type="spellStart"/>
-            <w:r>
-              <w:t>Alla</w:t>
-            </w:r>
-            <w:proofErr w:type="spellEnd"/>
-            <w:r>
-              <w:t xml:space="preserve"> Andreeva</w:t>
+              <w:t>Vladimir Vezhnevets, Vassili Sazonov, Alla Andreeva</w:t>
             </w:r>
           </w:p>
         </w:tc>
@@ -8014,37 +7852,8 @@
               <w:spacing w:line="276" w:lineRule="auto"/>
             </w:pPr>
             <w:r>
-              <w:t xml:space="preserve">Salma </w:t>
-            </w:r>
-            <w:proofErr w:type="spellStart"/>
-            <w:r>
-              <w:t>Shofia</w:t>
-            </w:r>
-            <w:proofErr w:type="spellEnd"/>
-            <w:r>
-              <w:t xml:space="preserve"> </w:t>
-            </w:r>
-            <w:proofErr w:type="spellStart"/>
-            <w:r>
-              <w:t>Rosyda</w:t>
-            </w:r>
-            <w:proofErr w:type="spellEnd"/>
-            <w:r>
-              <w:t xml:space="preserve"> and Tito </w:t>
-            </w:r>
-            <w:proofErr w:type="spellStart"/>
-            <w:r>
-              <w:t>Waluyo</w:t>
-            </w:r>
-            <w:proofErr w:type="spellEnd"/>
-            <w:r>
-              <w:t xml:space="preserve"> </w:t>
-            </w:r>
-            <w:proofErr w:type="spellStart"/>
-            <w:r>
-              <w:t>Purboyo</w:t>
-            </w:r>
-            <w:proofErr w:type="spellEnd"/>
+              <w:t>Salma Shofia Rosyda and Tito Waluyo Purboyo</w:t>
+            </w:r>
           </w:p>
         </w:tc>
       </w:tr>
@@ -8152,25 +7961,12 @@
         <w:pStyle w:val="Heading2"/>
       </w:pPr>
       <w:bookmarkStart w:id="21" w:name="_Toc119265667"/>
-      <w:proofErr w:type="spellStart"/>
       <w:r>
         <w:lastRenderedPageBreak/>
-        <w:t>iGenda</w:t>
-      </w:r>
-      <w:proofErr w:type="spellEnd"/>
-      <w:r>
-        <w:t>: An Event Scheduler</w:t>
-      </w:r>
-      <w:r>
-        <w:t xml:space="preserve"> for Common Users and </w:t>
-      </w:r>
-      <w:proofErr w:type="spellStart"/>
-      <w:r>
-        <w:t>Centralised</w:t>
-      </w:r>
-      <w:proofErr w:type="spellEnd"/>
-      <w:r>
-        <w:t xml:space="preserve"> Systems</w:t>
+        <w:t>iGenda: An Event Scheduler</w:t>
+      </w:r>
+      <w:r>
+        <w:t xml:space="preserve"> for Common Users and Centralised Systems</w:t>
       </w:r>
       <w:bookmarkEnd w:id="21"/>
     </w:p>
@@ -8246,7 +8042,6 @@
               </w:rPr>
             </w:pPr>
             <w:bookmarkStart w:id="22" w:name="_Toc119265668"/>
-            <w:proofErr w:type="spellStart"/>
             <w:r>
               <w:rPr>
                 <w:rFonts w:eastAsiaTheme="minorHAnsi"/>
@@ -8254,37 +8049,7 @@
                 <w:sz w:val="24"/>
                 <w:szCs w:val="24"/>
               </w:rPr>
-              <w:t>iGenda</w:t>
-            </w:r>
-            <w:proofErr w:type="spellEnd"/>
-            <w:r>
-              <w:rPr>
-                <w:rFonts w:eastAsiaTheme="minorHAnsi"/>
-                <w:color w:val="auto"/>
-                <w:sz w:val="24"/>
-                <w:szCs w:val="24"/>
-              </w:rPr>
-              <w:t xml:space="preserve">: An Event Scheduler for Common Users and </w:t>
-            </w:r>
-            <w:proofErr w:type="spellStart"/>
-            <w:r>
-              <w:rPr>
-                <w:rFonts w:eastAsiaTheme="minorHAnsi"/>
-                <w:color w:val="auto"/>
-                <w:sz w:val="24"/>
-                <w:szCs w:val="24"/>
-              </w:rPr>
-              <w:t>Centralised</w:t>
-            </w:r>
-            <w:proofErr w:type="spellEnd"/>
-            <w:r>
-              <w:rPr>
-                <w:rFonts w:eastAsiaTheme="minorHAnsi"/>
-                <w:color w:val="auto"/>
-                <w:sz w:val="24"/>
-                <w:szCs w:val="24"/>
-              </w:rPr>
-              <w:t xml:space="preserve"> Systems</w:t>
+              <w:t>iGenda: An Event Scheduler for Common Users and Centralised Systems</w:t>
             </w:r>
             <w:bookmarkEnd w:id="22"/>
           </w:p>
@@ -8502,23 +8267,7 @@
               <w:spacing w:line="276" w:lineRule="auto"/>
             </w:pPr>
             <w:r>
-              <w:t xml:space="preserve">Costa, Â., Laredo, J.L., </w:t>
-            </w:r>
-            <w:proofErr w:type="spellStart"/>
-            <w:r>
-              <w:t>Novais</w:t>
-            </w:r>
-            <w:proofErr w:type="spellEnd"/>
-            <w:r>
-              <w:t xml:space="preserve">, P., </w:t>
-            </w:r>
-            <w:proofErr w:type="spellStart"/>
-            <w:r>
-              <w:t>Corchado</w:t>
-            </w:r>
-            <w:proofErr w:type="spellEnd"/>
-            <w:r>
-              <w:t>, J.M., Neves, J.</w:t>
+              <w:t>Costa, Â., Laredo, J.L., Novais, P., Corchado, J.M., Neves, J.</w:t>
             </w:r>
           </w:p>
         </w:tc>
@@ -8599,15 +8348,7 @@
       </w:pPr>
       <w:r>
         <w:tab/>
-        <w:t xml:space="preserve">This paper summarizes the need for a scheduler assistant in our daily life as world is walking towards an aged society as a consequence of the increasing rate of longevity in modern cultures and with age comes the fact that memory decreases its efficiency and memory loss starts to surge. That’s why </w:t>
-      </w:r>
-      <w:proofErr w:type="spellStart"/>
-      <w:r>
-        <w:t>iGenda</w:t>
-      </w:r>
-      <w:proofErr w:type="spellEnd"/>
-      <w:r>
-        <w:t xml:space="preserve"> is used to help the user keep track of their daily routine and activities as well as manage their health by including a Centralized Management System (CMS) on the side of a hospital-like institution.</w:t>
+        <w:t>This paper summarizes the need for a scheduler assistant in our daily life as world is walking towards an aged society as a consequence of the increasing rate of longevity in modern cultures and with age comes the fact that memory decreases its efficiency and memory loss starts to surge. That’s why iGenda is used to help the user keep track of their daily routine and activities as well as manage their health by including a Centralized Management System (CMS) on the side of a hospital-like institution.</w:t>
       </w:r>
     </w:p>
     <w:p>
@@ -8921,23 +8662,7 @@
               <w:spacing w:line="276" w:lineRule="auto"/>
             </w:pPr>
             <w:r>
-              <w:t xml:space="preserve">Sai Swaroop Krishna, N., Krishna </w:t>
-            </w:r>
-            <w:proofErr w:type="spellStart"/>
-            <w:r>
-              <w:t>Tej</w:t>
-            </w:r>
-            <w:proofErr w:type="spellEnd"/>
-            <w:r>
-              <w:t xml:space="preserve">, A., </w:t>
-            </w:r>
-            <w:proofErr w:type="spellStart"/>
-            <w:r>
-              <w:t>Suchithra</w:t>
-            </w:r>
-            <w:proofErr w:type="spellEnd"/>
-            <w:r>
-              <w:t>, M.</w:t>
+              <w:t>Sai Swaroop Krishna, N., Krishna Tej, A., Suchithra, M.</w:t>
             </w:r>
           </w:p>
         </w:tc>
@@ -9011,15 +8736,7 @@
     </w:p>
     <w:p>
       <w:r>
-        <w:t xml:space="preserve">The software uses technologies like </w:t>
-      </w:r>
-      <w:proofErr w:type="spellStart"/>
-      <w:r>
-        <w:t>Dialogflow</w:t>
-      </w:r>
-      <w:proofErr w:type="spellEnd"/>
-      <w:r>
-        <w:t xml:space="preserve"> and Google Maps APIs</w:t>
+        <w:t>The software uses technologies like Dialogflow and Google Maps APIs</w:t>
       </w:r>
     </w:p>
     <w:p>
@@ -9048,15 +8765,7 @@
       <w:bookmarkStart w:id="25" w:name="_Toc119265670"/>
       <w:r>
         <w:lastRenderedPageBreak/>
-        <w:t xml:space="preserve">A Smart Mobile App </w:t>
-      </w:r>
-      <w:proofErr w:type="gramStart"/>
-      <w:r>
-        <w:t>For</w:t>
-      </w:r>
-      <w:proofErr w:type="gramEnd"/>
-      <w:r>
-        <w:t xml:space="preserve"> Blind Users</w:t>
+        <w:t>A Smart Mobile App For Blind Users</w:t>
       </w:r>
       <w:bookmarkEnd w:id="24"/>
       <w:bookmarkEnd w:id="25"/>
@@ -9292,15 +9001,7 @@
               <w:spacing w:line="276" w:lineRule="auto"/>
             </w:pPr>
             <w:r>
-              <w:t xml:space="preserve">Ms. </w:t>
-            </w:r>
-            <w:proofErr w:type="spellStart"/>
-            <w:r>
-              <w:t>Kalpanagayathri</w:t>
-            </w:r>
-            <w:proofErr w:type="spellEnd"/>
-            <w:r>
-              <w:t xml:space="preserve"> M., Ms. Sangeetha Lakshmi G</w:t>
+              <w:t>Ms. Kalpanagayathri M., Ms. Sangeetha Lakshmi G</w:t>
             </w:r>
           </w:p>
         </w:tc>
@@ -9618,15 +9319,7 @@
               <w:spacing w:line="276" w:lineRule="auto"/>
             </w:pPr>
             <w:r>
-              <w:t xml:space="preserve">John Davis </w:t>
-            </w:r>
-            <w:proofErr w:type="spellStart"/>
-            <w:r>
-              <w:t>Akkara</w:t>
-            </w:r>
-            <w:proofErr w:type="spellEnd"/>
-            <w:r>
-              <w:t>, Anju Kuriakose</w:t>
+              <w:t>John Davis Akkara, Anju Kuriakose</w:t>
             </w:r>
           </w:p>
         </w:tc>
@@ -10293,16 +9986,11 @@
             <w:r>
               <w:t xml:space="preserve">abu </w:t>
             </w:r>
-            <w:proofErr w:type="spellStart"/>
             <w:r>
               <w:t>P</w:t>
             </w:r>
             <w:r>
-              <w:t>andipati</w:t>
-            </w:r>
-            <w:proofErr w:type="spellEnd"/>
-            <w:r>
-              <w:t xml:space="preserve">, </w:t>
+              <w:t xml:space="preserve">andipati, </w:t>
             </w:r>
             <w:r>
               <w:t>D</w:t>
@@ -10310,7 +9998,6 @@
             <w:r>
               <w:t xml:space="preserve">r. </w:t>
             </w:r>
-            <w:proofErr w:type="spellStart"/>
             <w:r>
               <w:t>R</w:t>
             </w:r>
@@ -10321,11 +10008,7 @@
               <w:t>R</w:t>
             </w:r>
             <w:r>
-              <w:t>raveen</w:t>
-            </w:r>
-            <w:proofErr w:type="spellEnd"/>
-            <w:r>
-              <w:t xml:space="preserve"> </w:t>
+              <w:t xml:space="preserve">raveen </w:t>
             </w:r>
             <w:r>
               <w:t>S</w:t>
@@ -10651,37 +10334,8 @@
               <w:adjustRightInd w:val="0"/>
               <w:spacing w:line="276" w:lineRule="auto"/>
             </w:pPr>
-            <w:proofErr w:type="spellStart"/>
-            <w:r>
-              <w:t>Preetha</w:t>
-            </w:r>
-            <w:proofErr w:type="spellEnd"/>
-            <w:r>
-              <w:t xml:space="preserve"> S, </w:t>
-            </w:r>
-            <w:proofErr w:type="spellStart"/>
-            <w:r>
-              <w:t>Afrid</w:t>
-            </w:r>
-            <w:proofErr w:type="spellEnd"/>
-            <w:r>
-              <w:t xml:space="preserve"> I M, Karthik </w:t>
-            </w:r>
-            <w:proofErr w:type="spellStart"/>
-            <w:r>
-              <w:t>Hebbar</w:t>
-            </w:r>
-            <w:proofErr w:type="spellEnd"/>
-            <w:r>
-              <w:t xml:space="preserve"> P, </w:t>
-            </w:r>
-            <w:proofErr w:type="spellStart"/>
-            <w:r>
-              <w:t>Nishchay</w:t>
-            </w:r>
-            <w:proofErr w:type="spellEnd"/>
-            <w:r>
-              <w:t xml:space="preserve"> S K</w:t>
+            <w:r>
+              <w:t>Preetha S, Afrid I M, Karthik Hebbar P, Nishchay S K</w:t>
             </w:r>
           </w:p>
         </w:tc>
@@ -10865,10 +10519,7 @@
               <w:spacing w:line="276" w:lineRule="auto"/>
             </w:pPr>
             <w:r>
-              <w:t>20</w:t>
-            </w:r>
-            <w:r>
-              <w:t>15</w:t>
+              <w:t>2015</w:t>
             </w:r>
           </w:p>
         </w:tc>
@@ -10987,21 +10638,8 @@
             <w:tcW w:w="5535" w:type="dxa"/>
           </w:tcPr>
           <w:p>
-            <w:proofErr w:type="spellStart"/>
-            <w:r>
-              <w:t>Caldini</w:t>
-            </w:r>
-            <w:proofErr w:type="spellEnd"/>
-            <w:r>
-              <w:t xml:space="preserve">, A., </w:t>
-            </w:r>
-            <w:proofErr w:type="spellStart"/>
-            <w:r>
-              <w:t>Fanfani</w:t>
-            </w:r>
-            <w:proofErr w:type="spellEnd"/>
-            <w:r>
-              <w:t>, M., Colombo, C.</w:t>
+            <w:r>
+              <w:t>Caldini, A., Fanfani, M., Colombo, C.</w:t>
             </w:r>
           </w:p>
         </w:tc>
@@ -11063,10 +10701,7 @@
         <w:t xml:space="preserve">This paper involves around exploiting the hardware and software of smartphones. It uses computer vision to extract images </w:t>
       </w:r>
       <w:r>
-        <w:t>3D representation of the scene and detect possible obstacles. images are captured by the smartphone camera and processed with a modified Structure from Motion algorithm that takes as input also information from the built-in gyroscope.</w:t>
-      </w:r>
-      <w:r>
-        <w:t xml:space="preserve"> </w:t>
+        <w:t xml:space="preserve">3D representation of the scene and detect possible obstacles. images are captured by the smartphone camera and processed with a modified Structure from Motion algorithm that takes as input also information from the built-in gyroscope. </w:t>
       </w:r>
       <w:r>
         <w:t>Thus,</w:t>
@@ -11081,9 +10716,345 @@
         <w:t>.</w:t>
       </w:r>
     </w:p>
+    <w:p/>
+    <w:p>
+      <w:pPr>
+        <w:pStyle w:val="Heading2"/>
+      </w:pPr>
+      <w:r>
+        <w:t>Clothing matching for visually impaired persons</w:t>
+      </w:r>
+    </w:p>
+    <w:tbl>
+      <w:tblPr>
+        <w:tblStyle w:val="TableGrid"/>
+        <w:tblpPr w:leftFromText="180" w:rightFromText="180" w:vertAnchor="text" w:horzAnchor="margin" w:tblpY="342"/>
+        <w:tblW w:w="10066" w:type="dxa"/>
+        <w:tblLook w:val="04A0" w:firstRow="1" w:lastRow="0" w:firstColumn="1" w:lastColumn="0" w:noHBand="0" w:noVBand="1"/>
+      </w:tblPr>
+      <w:tblGrid>
+        <w:gridCol w:w="4531"/>
+        <w:gridCol w:w="5535"/>
+      </w:tblGrid>
+      <w:tr>
+        <w:trPr>
+          <w:trHeight w:val="440"/>
+        </w:trPr>
+        <w:tc>
+          <w:tcPr>
+            <w:tcW w:w="4531" w:type="dxa"/>
+          </w:tcPr>
+          <w:p>
+            <w:pPr>
+              <w:spacing w:line="276" w:lineRule="auto"/>
+              <w:rPr>
+                <w:b/>
+                <w:bCs/>
+                <w:sz w:val="32"/>
+                <w:szCs w:val="18"/>
+              </w:rPr>
+            </w:pPr>
+            <w:r>
+              <w:rPr>
+                <w:b/>
+                <w:bCs/>
+                <w:sz w:val="32"/>
+                <w:szCs w:val="18"/>
+              </w:rPr>
+              <w:t>Paper Title</w:t>
+            </w:r>
+          </w:p>
+        </w:tc>
+        <w:tc>
+          <w:tcPr>
+            <w:tcW w:w="5535" w:type="dxa"/>
+          </w:tcPr>
+          <w:p>
+            <w:pPr>
+              <w:rPr>
+                <w:sz w:val="48"/>
+                <w:szCs w:val="48"/>
+              </w:rPr>
+            </w:pPr>
+            <w:r>
+              <w:t>Assistive Clothing Pattern Recognition for Visually Impaired People</w:t>
+            </w:r>
+          </w:p>
+        </w:tc>
+      </w:tr>
+      <w:tr>
+        <w:trPr>
+          <w:trHeight w:val="446"/>
+        </w:trPr>
+        <w:tc>
+          <w:tcPr>
+            <w:tcW w:w="4531" w:type="dxa"/>
+          </w:tcPr>
+          <w:p>
+            <w:pPr>
+              <w:spacing w:line="276" w:lineRule="auto"/>
+              <w:rPr>
+                <w:b/>
+                <w:bCs/>
+                <w:sz w:val="32"/>
+                <w:szCs w:val="18"/>
+              </w:rPr>
+            </w:pPr>
+            <w:r>
+              <w:rPr>
+                <w:b/>
+                <w:bCs/>
+                <w:sz w:val="32"/>
+                <w:szCs w:val="18"/>
+              </w:rPr>
+              <w:t>Date</w:t>
+            </w:r>
+            <w:r>
+              <w:rPr>
+                <w:b/>
+                <w:bCs/>
+                <w:sz w:val="32"/>
+                <w:szCs w:val="18"/>
+              </w:rPr>
+              <w:t xml:space="preserve"> of publication</w:t>
+            </w:r>
+          </w:p>
+        </w:tc>
+        <w:tc>
+          <w:tcPr>
+            <w:tcW w:w="5535" w:type="dxa"/>
+          </w:tcPr>
+          <w:p>
+            <w:pPr>
+              <w:spacing w:line="276" w:lineRule="auto"/>
+            </w:pPr>
+            <w:r>
+              <w:t>20</w:t>
+            </w:r>
+            <w:r>
+              <w:t>1</w:t>
+            </w:r>
+            <w:r>
+              <w:t>4</w:t>
+            </w:r>
+          </w:p>
+        </w:tc>
+      </w:tr>
+      <w:tr>
+        <w:trPr>
+          <w:trHeight w:val="297"/>
+        </w:trPr>
+        <w:tc>
+          <w:tcPr>
+            <w:tcW w:w="4531" w:type="dxa"/>
+          </w:tcPr>
+          <w:p>
+            <w:pPr>
+              <w:spacing w:line="276" w:lineRule="auto"/>
+              <w:rPr>
+                <w:b/>
+                <w:bCs/>
+                <w:sz w:val="32"/>
+                <w:szCs w:val="18"/>
+              </w:rPr>
+            </w:pPr>
+            <w:r>
+              <w:rPr>
+                <w:b/>
+                <w:bCs/>
+                <w:sz w:val="32"/>
+                <w:szCs w:val="18"/>
+              </w:rPr>
+              <w:t>Place of publication</w:t>
+            </w:r>
+          </w:p>
+        </w:tc>
+        <w:tc>
+          <w:tcPr>
+            <w:tcW w:w="5535" w:type="dxa"/>
+          </w:tcPr>
+          <w:p>
+            <w:r>
+              <w:t>IEEE</w:t>
+            </w:r>
+          </w:p>
+        </w:tc>
+      </w:tr>
+      <w:tr>
+        <w:trPr>
+          <w:trHeight w:val="423"/>
+        </w:trPr>
+        <w:tc>
+          <w:tcPr>
+            <w:tcW w:w="4531" w:type="dxa"/>
+          </w:tcPr>
+          <w:p>
+            <w:pPr>
+              <w:spacing w:line="276" w:lineRule="auto"/>
+              <w:rPr>
+                <w:b/>
+                <w:bCs/>
+                <w:sz w:val="32"/>
+                <w:szCs w:val="18"/>
+              </w:rPr>
+            </w:pPr>
+            <w:r>
+              <w:rPr>
+                <w:b/>
+                <w:bCs/>
+                <w:sz w:val="32"/>
+                <w:szCs w:val="18"/>
+              </w:rPr>
+              <w:t xml:space="preserve">Volume number and year </w:t>
+            </w:r>
+          </w:p>
+        </w:tc>
+        <w:tc>
+          <w:tcPr>
+            <w:tcW w:w="5535" w:type="dxa"/>
+          </w:tcPr>
+          <w:p>
+            <w:r>
+              <w:rPr>
+                <w:rFonts w:ascii="Arial" w:hAnsi="Arial" w:cs="Arial"/>
+                <w:color w:val="333333"/>
+                <w:sz w:val="20"/>
+                <w:szCs w:val="20"/>
+                <w:shd w:val="clear" w:color="auto" w:fill="FFFFFF"/>
+              </w:rPr>
+              <w:t>vol. 44, no. 2, pp. 234-243</w:t>
+            </w:r>
+          </w:p>
+        </w:tc>
+      </w:tr>
+      <w:tr>
+        <w:trPr>
+          <w:trHeight w:val="432"/>
+        </w:trPr>
+        <w:tc>
+          <w:tcPr>
+            <w:tcW w:w="4531" w:type="dxa"/>
+          </w:tcPr>
+          <w:p>
+            <w:pPr>
+              <w:spacing w:line="276" w:lineRule="auto"/>
+              <w:rPr>
+                <w:b/>
+                <w:bCs/>
+                <w:sz w:val="32"/>
+                <w:szCs w:val="18"/>
+              </w:rPr>
+            </w:pPr>
+            <w:r>
+              <w:rPr>
+                <w:b/>
+                <w:bCs/>
+                <w:sz w:val="32"/>
+                <w:szCs w:val="18"/>
+              </w:rPr>
+              <w:t>Authors</w:t>
+            </w:r>
+          </w:p>
+        </w:tc>
+        <w:tc>
+          <w:tcPr>
+            <w:tcW w:w="5535" w:type="dxa"/>
+          </w:tcPr>
+          <w:p>
+            <w:r>
+              <w:rPr>
+                <w:rFonts w:ascii="Arial" w:hAnsi="Arial" w:cs="Arial"/>
+                <w:color w:val="333333"/>
+                <w:sz w:val="20"/>
+                <w:szCs w:val="20"/>
+                <w:shd w:val="clear" w:color="auto" w:fill="FFFFFF"/>
+              </w:rPr>
+              <w:t>X. Yang, S. Yuan and Y. Tian</w:t>
+            </w:r>
+          </w:p>
+        </w:tc>
+      </w:tr>
+      <w:tr>
+        <w:trPr>
+          <w:trHeight w:val="446"/>
+        </w:trPr>
+        <w:tc>
+          <w:tcPr>
+            <w:tcW w:w="4531" w:type="dxa"/>
+          </w:tcPr>
+          <w:p>
+            <w:pPr>
+              <w:spacing w:line="276" w:lineRule="auto"/>
+              <w:rPr>
+                <w:b/>
+                <w:bCs/>
+                <w:sz w:val="32"/>
+                <w:szCs w:val="18"/>
+              </w:rPr>
+            </w:pPr>
+            <w:r>
+              <w:rPr>
+                <w:b/>
+                <w:bCs/>
+                <w:sz w:val="32"/>
+                <w:szCs w:val="18"/>
+              </w:rPr>
+              <w:t>Link To Paper</w:t>
+            </w:r>
+          </w:p>
+        </w:tc>
+        <w:tc>
+          <w:tcPr>
+            <w:tcW w:w="5535" w:type="dxa"/>
+          </w:tcPr>
+          <w:p>
+            <w:r>
+              <w:rPr>
+                <w:rFonts w:ascii="Arial" w:hAnsi="Arial" w:cs="Arial"/>
+                <w:color w:val="333333"/>
+                <w:sz w:val="20"/>
+                <w:szCs w:val="20"/>
+                <w:shd w:val="clear" w:color="auto" w:fill="FFFFFF"/>
+              </w:rPr>
+              <w:t>doi: 10.1109/THMS.2014.2302814</w:t>
+            </w:r>
+          </w:p>
+        </w:tc>
+      </w:tr>
+    </w:tbl>
     <w:p>
       <w:r>
         <w:br w:type="page"/>
+      </w:r>
+    </w:p>
+    <w:p>
+      <w:pPr>
+        <w:ind w:left="180" w:firstLine="360"/>
+      </w:pPr>
+      <w:r>
+        <w:lastRenderedPageBreak/>
+        <w:t>Summary:</w:t>
+      </w:r>
+    </w:p>
+    <w:p>
+      <w:pPr>
+        <w:ind w:left="180" w:firstLine="360"/>
+      </w:pPr>
+      <w:r>
+        <w:tab/>
+        <w:t xml:space="preserve">As we all know matching clothes is one of the important steps when deciding what to wear but since visually impaired people face difficulties when it comes to color, this paper focuses on </w:t>
+      </w:r>
+      <w:r>
+        <w:t>r</w:t>
+      </w:r>
+      <w:r>
+        <w:t>ecogniz</w:t>
+      </w:r>
+      <w:r>
+        <w:t>ing</w:t>
+      </w:r>
+      <w:r>
+        <w:t xml:space="preserve"> clothing patterns in four categories (plaid, striped, patternless, and irregular) and identifies 11 clothing colors. A camera mounted upon a pair of sunglasses is used to capture clothing images. The clothing patterns and colors are described to blind users verbally. This system can be controlled by speech input through microphone.</w:t>
       </w:r>
     </w:p>
     <w:p>
@@ -11472,7 +11443,7 @@
       <w:lvlText w:val="%1."/>
       <w:lvlJc w:val="left"/>
       <w:pPr>
-        <w:ind w:left="360" w:hanging="360"/>
+        <w:ind w:left="4680" w:hanging="360"/>
       </w:pPr>
       <w:rPr>
         <w:rFonts w:hint="default"/>
@@ -12481,7 +12452,7 @@
   <w:style w:type="paragraph" w:default="1" w:styleId="Normal">
     <w:name w:val="Normal"/>
     <w:qFormat/>
-    <w:rsid w:val="0076412F"/>
+    <w:rsid w:val="002F64A6"/>
     <w:rPr>
       <w:rFonts w:asciiTheme="majorBidi" w:hAnsiTheme="majorBidi" w:cstheme="majorBidi"/>
       <w:sz w:val="24"/>
@@ -12506,6 +12477,7 @@
         <w:bottom w:val="single" w:sz="4" w:space="1" w:color="002060"/>
       </w:pBdr>
       <w:spacing w:before="240" w:after="0"/>
+      <w:ind w:left="360"/>
       <w:outlineLvl w:val="0"/>
     </w:pPr>
     <w:rPr>
@@ -12813,6 +12785,11 @@
       <w:ind w:left="240"/>
     </w:pPr>
   </w:style>
+  <w:style w:type="character" w:customStyle="1" w:styleId="generated">
+    <w:name w:val="generated"/>
+    <w:basedOn w:val="DefaultParagraphFont"/>
+    <w:rsid w:val="002F64A6"/>
+  </w:style>
 </w:styles>
 </file>
 

</xml_diff>

<commit_message>
Replaced Section Breaks with Page Breaks
</commit_message>
<xml_diff>
--- a/GP Report.docx
+++ b/GP Report.docx
@@ -1353,7 +1353,7 @@
           <w:r>
             <w:fldChar w:fldCharType="separate"/>
           </w:r>
-          <w:hyperlink w:anchor="_Toc119265646" w:history="1">
+          <w:hyperlink w:anchor="_Toc119267766" w:history="1">
             <w:r>
               <w:rPr>
                 <w:rStyle w:val="Hyperlink"/>
@@ -1396,7 +1396,7 @@
                 <w:noProof/>
                 <w:webHidden/>
               </w:rPr>
-              <w:instrText xml:space="preserve"> PAGEREF _Toc119265646 \h </w:instrText>
+              <w:instrText xml:space="preserve"> PAGEREF _Toc119267766 \h </w:instrText>
             </w:r>
             <w:r>
               <w:rPr>
@@ -1441,7 +1441,7 @@
               <w:szCs w:val="22"/>
             </w:rPr>
           </w:pPr>
-          <w:hyperlink w:anchor="_Toc119265647" w:history="1">
+          <w:hyperlink w:anchor="_Toc119267767" w:history="1">
             <w:r>
               <w:rPr>
                 <w:rStyle w:val="Hyperlink"/>
@@ -1484,7 +1484,7 @@
                 <w:noProof/>
                 <w:webHidden/>
               </w:rPr>
-              <w:instrText xml:space="preserve"> PAGEREF _Toc119265647 \h </w:instrText>
+              <w:instrText xml:space="preserve"> PAGEREF _Toc119267767 \h </w:instrText>
             </w:r>
             <w:r>
               <w:rPr>
@@ -1529,7 +1529,7 @@
               <w:szCs w:val="22"/>
             </w:rPr>
           </w:pPr>
-          <w:hyperlink w:anchor="_Toc119265648" w:history="1">
+          <w:hyperlink w:anchor="_Toc119267768" w:history="1">
             <w:r>
               <w:rPr>
                 <w:rStyle w:val="Hyperlink"/>
@@ -1572,7 +1572,7 @@
                 <w:noProof/>
                 <w:webHidden/>
               </w:rPr>
-              <w:instrText xml:space="preserve"> PAGEREF _Toc119265648 \h </w:instrText>
+              <w:instrText xml:space="preserve"> PAGEREF _Toc119267768 \h </w:instrText>
             </w:r>
             <w:r>
               <w:rPr>
@@ -1617,7 +1617,7 @@
               <w:szCs w:val="22"/>
             </w:rPr>
           </w:pPr>
-          <w:hyperlink w:anchor="_Toc119265649" w:history="1">
+          <w:hyperlink w:anchor="_Toc119267769" w:history="1">
             <w:r>
               <w:rPr>
                 <w:rStyle w:val="Hyperlink"/>
@@ -1660,7 +1660,7 @@
                 <w:noProof/>
                 <w:webHidden/>
               </w:rPr>
-              <w:instrText xml:space="preserve"> PAGEREF _Toc119265649 \h </w:instrText>
+              <w:instrText xml:space="preserve"> PAGEREF _Toc119267769 \h </w:instrText>
             </w:r>
             <w:r>
               <w:rPr>
@@ -1705,7 +1705,7 @@
               <w:szCs w:val="22"/>
             </w:rPr>
           </w:pPr>
-          <w:hyperlink w:anchor="_Toc119265650" w:history="1">
+          <w:hyperlink w:anchor="_Toc119267770" w:history="1">
             <w:r>
               <w:rPr>
                 <w:rStyle w:val="Hyperlink"/>
@@ -1748,7 +1748,7 @@
                 <w:noProof/>
                 <w:webHidden/>
               </w:rPr>
-              <w:instrText xml:space="preserve"> PAGEREF _Toc119265650 \h </w:instrText>
+              <w:instrText xml:space="preserve"> PAGEREF _Toc119267770 \h </w:instrText>
             </w:r>
             <w:r>
               <w:rPr>
@@ -1793,7 +1793,7 @@
               <w:szCs w:val="22"/>
             </w:rPr>
           </w:pPr>
-          <w:hyperlink w:anchor="_Toc119265651" w:history="1">
+          <w:hyperlink w:anchor="_Toc119267771" w:history="1">
             <w:r>
               <w:rPr>
                 <w:rStyle w:val="Hyperlink"/>
@@ -1836,7 +1836,7 @@
                 <w:noProof/>
                 <w:webHidden/>
               </w:rPr>
-              <w:instrText xml:space="preserve"> PAGEREF _Toc119265651 \h </w:instrText>
+              <w:instrText xml:space="preserve"> PAGEREF _Toc119267771 \h </w:instrText>
             </w:r>
             <w:r>
               <w:rPr>
@@ -1881,7 +1881,7 @@
               <w:szCs w:val="22"/>
             </w:rPr>
           </w:pPr>
-          <w:hyperlink w:anchor="_Toc119265652" w:history="1">
+          <w:hyperlink w:anchor="_Toc119267772" w:history="1">
             <w:r>
               <w:rPr>
                 <w:rStyle w:val="Hyperlink"/>
@@ -1924,7 +1924,7 @@
                 <w:noProof/>
                 <w:webHidden/>
               </w:rPr>
-              <w:instrText xml:space="preserve"> PAGEREF _Toc119265652 \h </w:instrText>
+              <w:instrText xml:space="preserve"> PAGEREF _Toc119267772 \h </w:instrText>
             </w:r>
             <w:r>
               <w:rPr>
@@ -1969,7 +1969,7 @@
               <w:szCs w:val="22"/>
             </w:rPr>
           </w:pPr>
-          <w:hyperlink w:anchor="_Toc119265653" w:history="1">
+          <w:hyperlink w:anchor="_Toc119267773" w:history="1">
             <w:r>
               <w:rPr>
                 <w:rStyle w:val="Hyperlink"/>
@@ -2012,7 +2012,7 @@
                 <w:noProof/>
                 <w:webHidden/>
               </w:rPr>
-              <w:instrText xml:space="preserve"> PAGEREF _Toc119265653 \h </w:instrText>
+              <w:instrText xml:space="preserve"> PAGEREF _Toc119267773 \h </w:instrText>
             </w:r>
             <w:r>
               <w:rPr>
@@ -2057,7 +2057,7 @@
               <w:szCs w:val="22"/>
             </w:rPr>
           </w:pPr>
-          <w:hyperlink w:anchor="_Toc119265654" w:history="1">
+          <w:hyperlink w:anchor="_Toc119267774" w:history="1">
             <w:r>
               <w:rPr>
                 <w:rStyle w:val="Hyperlink"/>
@@ -2100,7 +2100,7 @@
                 <w:noProof/>
                 <w:webHidden/>
               </w:rPr>
-              <w:instrText xml:space="preserve"> PAGEREF _Toc119265654 \h </w:instrText>
+              <w:instrText xml:space="preserve"> PAGEREF _Toc119267774 \h </w:instrText>
             </w:r>
             <w:r>
               <w:rPr>
@@ -2145,7 +2145,7 @@
               <w:szCs w:val="22"/>
             </w:rPr>
           </w:pPr>
-          <w:hyperlink w:anchor="_Toc119265655" w:history="1">
+          <w:hyperlink w:anchor="_Toc119267775" w:history="1">
             <w:r>
               <w:rPr>
                 <w:rStyle w:val="Hyperlink"/>
@@ -2167,7 +2167,21 @@
                 <w:rStyle w:val="Hyperlink"/>
                 <w:noProof/>
               </w:rPr>
-              <w:t>Features</w:t>
+              <w:t>Feat</w:t>
+            </w:r>
+            <w:r>
+              <w:rPr>
+                <w:rStyle w:val="Hyperlink"/>
+                <w:noProof/>
+              </w:rPr>
+              <w:t>u</w:t>
+            </w:r>
+            <w:r>
+              <w:rPr>
+                <w:rStyle w:val="Hyperlink"/>
+                <w:noProof/>
+              </w:rPr>
+              <w:t>res</w:t>
             </w:r>
             <w:r>
               <w:rPr>
@@ -2188,7 +2202,7 @@
                 <w:noProof/>
                 <w:webHidden/>
               </w:rPr>
-              <w:instrText xml:space="preserve"> PAGEREF _Toc119265655 \h </w:instrText>
+              <w:instrText xml:space="preserve"> PAGEREF _Toc119267775 \h </w:instrText>
             </w:r>
             <w:r>
               <w:rPr>
@@ -2233,7 +2247,7 @@
               <w:szCs w:val="22"/>
             </w:rPr>
           </w:pPr>
-          <w:hyperlink w:anchor="_Toc119265656" w:history="1">
+          <w:hyperlink w:anchor="_Toc119267776" w:history="1">
             <w:r>
               <w:rPr>
                 <w:rStyle w:val="Hyperlink"/>
@@ -2276,7 +2290,7 @@
                 <w:noProof/>
                 <w:webHidden/>
               </w:rPr>
-              <w:instrText xml:space="preserve"> PAGEREF _Toc119265656 \h </w:instrText>
+              <w:instrText xml:space="preserve"> PAGEREF _Toc119267776 \h </w:instrText>
             </w:r>
             <w:r>
               <w:rPr>
@@ -2321,7 +2335,7 @@
               <w:szCs w:val="22"/>
             </w:rPr>
           </w:pPr>
-          <w:hyperlink w:anchor="_Toc119265657" w:history="1">
+          <w:hyperlink w:anchor="_Toc119267777" w:history="1">
             <w:r>
               <w:rPr>
                 <w:rStyle w:val="Hyperlink"/>
@@ -2364,7 +2378,7 @@
                 <w:noProof/>
                 <w:webHidden/>
               </w:rPr>
-              <w:instrText xml:space="preserve"> PAGEREF _Toc119265657 \h </w:instrText>
+              <w:instrText xml:space="preserve"> PAGEREF _Toc119267777 \h </w:instrText>
             </w:r>
             <w:r>
               <w:rPr>
@@ -2409,7 +2423,7 @@
               <w:szCs w:val="22"/>
             </w:rPr>
           </w:pPr>
-          <w:hyperlink w:anchor="_Toc119265658" w:history="1">
+          <w:hyperlink w:anchor="_Toc119267778" w:history="1">
             <w:r>
               <w:rPr>
                 <w:rStyle w:val="Hyperlink"/>
@@ -2452,7 +2466,7 @@
                 <w:noProof/>
                 <w:webHidden/>
               </w:rPr>
-              <w:instrText xml:space="preserve"> PAGEREF _Toc119265658 \h </w:instrText>
+              <w:instrText xml:space="preserve"> PAGEREF _Toc119267778 \h </w:instrText>
             </w:r>
             <w:r>
               <w:rPr>
@@ -2497,7 +2511,7 @@
               <w:szCs w:val="22"/>
             </w:rPr>
           </w:pPr>
-          <w:hyperlink w:anchor="_Toc119265659" w:history="1">
+          <w:hyperlink w:anchor="_Toc119267779" w:history="1">
             <w:r>
               <w:rPr>
                 <w:rStyle w:val="Hyperlink"/>
@@ -2540,7 +2554,7 @@
                 <w:noProof/>
                 <w:webHidden/>
               </w:rPr>
-              <w:instrText xml:space="preserve"> PAGEREF _Toc119265659 \h </w:instrText>
+              <w:instrText xml:space="preserve"> PAGEREF _Toc119267779 \h </w:instrText>
             </w:r>
             <w:r>
               <w:rPr>
@@ -2560,7 +2574,7 @@
                 <w:noProof/>
                 <w:webHidden/>
               </w:rPr>
-              <w:t>1</w:t>
+              <w:t>6</w:t>
             </w:r>
             <w:r>
               <w:rPr>
@@ -2585,7 +2599,7 @@
               <w:szCs w:val="22"/>
             </w:rPr>
           </w:pPr>
-          <w:hyperlink w:anchor="_Toc119265660" w:history="1">
+          <w:hyperlink w:anchor="_Toc119267780" w:history="1">
             <w:r>
               <w:rPr>
                 <w:rStyle w:val="Hyperlink"/>
@@ -2636,7 +2650,7 @@
                 <w:noProof/>
                 <w:webHidden/>
               </w:rPr>
-              <w:instrText xml:space="preserve"> PAGEREF _Toc119265660 \h </w:instrText>
+              <w:instrText xml:space="preserve"> PAGEREF _Toc119267780 \h </w:instrText>
             </w:r>
             <w:r>
               <w:rPr>
@@ -2656,7 +2670,7 @@
                 <w:noProof/>
                 <w:webHidden/>
               </w:rPr>
-              <w:t>1</w:t>
+              <w:t>7</w:t>
             </w:r>
             <w:r>
               <w:rPr>
@@ -2681,7 +2695,7 @@
               <w:szCs w:val="22"/>
             </w:rPr>
           </w:pPr>
-          <w:hyperlink w:anchor="_Toc119265661" w:history="1">
+          <w:hyperlink w:anchor="_Toc119267781" w:history="1">
             <w:r>
               <w:rPr>
                 <w:rStyle w:val="Hyperlink"/>
@@ -2724,7 +2738,7 @@
                 <w:noProof/>
                 <w:webHidden/>
               </w:rPr>
-              <w:instrText xml:space="preserve"> PAGEREF _Toc119265661 \h </w:instrText>
+              <w:instrText xml:space="preserve"> PAGEREF _Toc119267781 \h </w:instrText>
             </w:r>
             <w:r>
               <w:rPr>
@@ -2744,7 +2758,7 @@
                 <w:noProof/>
                 <w:webHidden/>
               </w:rPr>
-              <w:t>1</w:t>
+              <w:t>8</w:t>
             </w:r>
             <w:r>
               <w:rPr>
@@ -2769,7 +2783,7 @@
               <w:szCs w:val="22"/>
             </w:rPr>
           </w:pPr>
-          <w:hyperlink w:anchor="_Toc119265662" w:history="1">
+          <w:hyperlink w:anchor="_Toc119267782" w:history="1">
             <w:r>
               <w:rPr>
                 <w:rStyle w:val="Hyperlink"/>
@@ -2812,7 +2826,7 @@
                 <w:noProof/>
                 <w:webHidden/>
               </w:rPr>
-              <w:instrText xml:space="preserve"> PAGEREF _Toc119265662 \h </w:instrText>
+              <w:instrText xml:space="preserve"> PAGEREF _Toc119267782 \h </w:instrText>
             </w:r>
             <w:r>
               <w:rPr>
@@ -2832,7 +2846,7 @@
                 <w:noProof/>
                 <w:webHidden/>
               </w:rPr>
-              <w:t>1</w:t>
+              <w:t>9</w:t>
             </w:r>
             <w:r>
               <w:rPr>
@@ -2857,7 +2871,7 @@
               <w:szCs w:val="22"/>
             </w:rPr>
           </w:pPr>
-          <w:hyperlink w:anchor="_Toc119265663" w:history="1">
+          <w:hyperlink w:anchor="_Toc119267783" w:history="1">
             <w:r>
               <w:rPr>
                 <w:rStyle w:val="Hyperlink"/>
@@ -2900,7 +2914,7 @@
                 <w:noProof/>
                 <w:webHidden/>
               </w:rPr>
-              <w:instrText xml:space="preserve"> PAGEREF _Toc119265663 \h </w:instrText>
+              <w:instrText xml:space="preserve"> PAGEREF _Toc119267783 \h </w:instrText>
             </w:r>
             <w:r>
               <w:rPr>
@@ -2920,7 +2934,7 @@
                 <w:noProof/>
                 <w:webHidden/>
               </w:rPr>
-              <w:t>1</w:t>
+              <w:t>10</w:t>
             </w:r>
             <w:r>
               <w:rPr>
@@ -2945,7 +2959,7 @@
               <w:szCs w:val="22"/>
             </w:rPr>
           </w:pPr>
-          <w:hyperlink w:anchor="_Toc119265664" w:history="1">
+          <w:hyperlink w:anchor="_Toc119267784" w:history="1">
             <w:r>
               <w:rPr>
                 <w:rStyle w:val="Hyperlink"/>
@@ -2988,7 +3002,7 @@
                 <w:noProof/>
                 <w:webHidden/>
               </w:rPr>
-              <w:instrText xml:space="preserve"> PAGEREF _Toc119265664 \h </w:instrText>
+              <w:instrText xml:space="preserve"> PAGEREF _Toc119267784 \h </w:instrText>
             </w:r>
             <w:r>
               <w:rPr>
@@ -3008,7 +3022,7 @@
                 <w:noProof/>
                 <w:webHidden/>
               </w:rPr>
-              <w:t>1</w:t>
+              <w:t>11</w:t>
             </w:r>
             <w:r>
               <w:rPr>
@@ -3033,7 +3047,7 @@
               <w:szCs w:val="22"/>
             </w:rPr>
           </w:pPr>
-          <w:hyperlink w:anchor="_Toc119265665" w:history="1">
+          <w:hyperlink w:anchor="_Toc119267785" w:history="1">
             <w:r>
               <w:rPr>
                 <w:rStyle w:val="Hyperlink"/>
@@ -3076,7 +3090,7 @@
                 <w:noProof/>
                 <w:webHidden/>
               </w:rPr>
-              <w:instrText xml:space="preserve"> PAGEREF _Toc119265665 \h </w:instrText>
+              <w:instrText xml:space="preserve"> PAGEREF _Toc119267785 \h </w:instrText>
             </w:r>
             <w:r>
               <w:rPr>
@@ -3096,7 +3110,7 @@
                 <w:noProof/>
                 <w:webHidden/>
               </w:rPr>
-              <w:t>2</w:t>
+              <w:t>12</w:t>
             </w:r>
             <w:r>
               <w:rPr>
@@ -3121,7 +3135,7 @@
               <w:szCs w:val="22"/>
             </w:rPr>
           </w:pPr>
-          <w:hyperlink w:anchor="_Toc119265666" w:history="1">
+          <w:hyperlink w:anchor="_Toc119267786" w:history="1">
             <w:r>
               <w:rPr>
                 <w:rStyle w:val="Hyperlink"/>
@@ -3164,7 +3178,7 @@
                 <w:noProof/>
                 <w:webHidden/>
               </w:rPr>
-              <w:instrText xml:space="preserve"> PAGEREF _Toc119265666 \h </w:instrText>
+              <w:instrText xml:space="preserve"> PAGEREF _Toc119267786 \h </w:instrText>
             </w:r>
             <w:r>
               <w:rPr>
@@ -3184,7 +3198,7 @@
                 <w:noProof/>
                 <w:webHidden/>
               </w:rPr>
-              <w:t>3</w:t>
+              <w:t>13</w:t>
             </w:r>
             <w:r>
               <w:rPr>
@@ -3209,7 +3223,7 @@
               <w:szCs w:val="22"/>
             </w:rPr>
           </w:pPr>
-          <w:hyperlink w:anchor="_Toc119265667" w:history="1">
+          <w:hyperlink w:anchor="_Toc119267787" w:history="1">
             <w:r>
               <w:rPr>
                 <w:rStyle w:val="Hyperlink"/>
@@ -3252,7 +3266,7 @@
                 <w:noProof/>
                 <w:webHidden/>
               </w:rPr>
-              <w:instrText xml:space="preserve"> PAGEREF _Toc119265667 \h </w:instrText>
+              <w:instrText xml:space="preserve"> PAGEREF _Toc119267787 \h </w:instrText>
             </w:r>
             <w:r>
               <w:rPr>
@@ -3272,7 +3286,7 @@
                 <w:noProof/>
                 <w:webHidden/>
               </w:rPr>
-              <w:t>1</w:t>
+              <w:t>14</w:t>
             </w:r>
             <w:r>
               <w:rPr>
@@ -3296,7 +3310,7 @@
               <w:szCs w:val="22"/>
             </w:rPr>
           </w:pPr>
-          <w:hyperlink w:anchor="_Toc119265668" w:history="1">
+          <w:hyperlink w:anchor="_Toc119267788" w:history="1">
             <w:r>
               <w:rPr>
                 <w:rStyle w:val="Hyperlink"/>
@@ -3323,7 +3337,7 @@
                 <w:noProof/>
                 <w:webHidden/>
               </w:rPr>
-              <w:instrText xml:space="preserve"> PAGEREF _Toc119265668 \h </w:instrText>
+              <w:instrText xml:space="preserve"> PAGEREF _Toc119267788 \h </w:instrText>
             </w:r>
             <w:r>
               <w:rPr>
@@ -3343,7 +3357,7 @@
                 <w:noProof/>
                 <w:webHidden/>
               </w:rPr>
-              <w:t>1</w:t>
+              <w:t>14</w:t>
             </w:r>
             <w:r>
               <w:rPr>
@@ -3368,7 +3382,7 @@
               <w:szCs w:val="22"/>
             </w:rPr>
           </w:pPr>
-          <w:hyperlink w:anchor="_Toc119265669" w:history="1">
+          <w:hyperlink w:anchor="_Toc119267789" w:history="1">
             <w:r>
               <w:rPr>
                 <w:rStyle w:val="Hyperlink"/>
@@ -3411,7 +3425,7 @@
                 <w:noProof/>
                 <w:webHidden/>
               </w:rPr>
-              <w:instrText xml:space="preserve"> PAGEREF _Toc119265669 \h </w:instrText>
+              <w:instrText xml:space="preserve"> PAGEREF _Toc119267789 \h </w:instrText>
             </w:r>
             <w:r>
               <w:rPr>
@@ -3431,7 +3445,7 @@
                 <w:noProof/>
                 <w:webHidden/>
               </w:rPr>
-              <w:t>1</w:t>
+              <w:t>15</w:t>
             </w:r>
             <w:r>
               <w:rPr>
@@ -3456,7 +3470,7 @@
               <w:szCs w:val="22"/>
             </w:rPr>
           </w:pPr>
-          <w:hyperlink w:anchor="_Toc119265670" w:history="1">
+          <w:hyperlink w:anchor="_Toc119267790" w:history="1">
             <w:r>
               <w:rPr>
                 <w:rStyle w:val="Hyperlink"/>
@@ -3499,7 +3513,7 @@
                 <w:noProof/>
                 <w:webHidden/>
               </w:rPr>
-              <w:instrText xml:space="preserve"> PAGEREF _Toc119265670 \h </w:instrText>
+              <w:instrText xml:space="preserve"> PAGEREF _Toc119267790 \h </w:instrText>
             </w:r>
             <w:r>
               <w:rPr>
@@ -3519,7 +3533,7 @@
                 <w:noProof/>
                 <w:webHidden/>
               </w:rPr>
-              <w:t>1</w:t>
+              <w:t>16</w:t>
             </w:r>
             <w:r>
               <w:rPr>
@@ -3544,7 +3558,7 @@
               <w:szCs w:val="22"/>
             </w:rPr>
           </w:pPr>
-          <w:hyperlink w:anchor="_Toc119265671" w:history="1">
+          <w:hyperlink w:anchor="_Toc119267791" w:history="1">
             <w:r>
               <w:rPr>
                 <w:rStyle w:val="Hyperlink"/>
@@ -3587,7 +3601,7 @@
                 <w:noProof/>
                 <w:webHidden/>
               </w:rPr>
-              <w:instrText xml:space="preserve"> PAGEREF _Toc119265671 \h </w:instrText>
+              <w:instrText xml:space="preserve"> PAGEREF _Toc119267791 \h </w:instrText>
             </w:r>
             <w:r>
               <w:rPr>
@@ -3607,7 +3621,7 @@
                 <w:noProof/>
                 <w:webHidden/>
               </w:rPr>
-              <w:t>1</w:t>
+              <w:t>17</w:t>
             </w:r>
             <w:r>
               <w:rPr>
@@ -3632,7 +3646,7 @@
               <w:szCs w:val="22"/>
             </w:rPr>
           </w:pPr>
-          <w:hyperlink w:anchor="_Toc119265672" w:history="1">
+          <w:hyperlink w:anchor="_Toc119267792" w:history="1">
             <w:r>
               <w:rPr>
                 <w:rStyle w:val="Hyperlink"/>
@@ -3675,7 +3689,7 @@
                 <w:noProof/>
                 <w:webHidden/>
               </w:rPr>
-              <w:instrText xml:space="preserve"> PAGEREF _Toc119265672 \h </w:instrText>
+              <w:instrText xml:space="preserve"> PAGEREF _Toc119267792 \h </w:instrText>
             </w:r>
             <w:r>
               <w:rPr>
@@ -3695,7 +3709,7 @@
                 <w:noProof/>
                 <w:webHidden/>
               </w:rPr>
-              <w:t>1</w:t>
+              <w:t>18</w:t>
             </w:r>
             <w:r>
               <w:rPr>
@@ -3720,7 +3734,7 @@
               <w:szCs w:val="22"/>
             </w:rPr>
           </w:pPr>
-          <w:hyperlink w:anchor="_Toc119265673" w:history="1">
+          <w:hyperlink w:anchor="_Toc119267793" w:history="1">
             <w:r>
               <w:rPr>
                 <w:rStyle w:val="Hyperlink"/>
@@ -3763,7 +3777,7 @@
                 <w:noProof/>
                 <w:webHidden/>
               </w:rPr>
-              <w:instrText xml:space="preserve"> PAGEREF _Toc119265673 \h </w:instrText>
+              <w:instrText xml:space="preserve"> PAGEREF _Toc119267793 \h </w:instrText>
             </w:r>
             <w:r>
               <w:rPr>
@@ -3783,7 +3797,7 @@
                 <w:noProof/>
                 <w:webHidden/>
               </w:rPr>
-              <w:t>1</w:t>
+              <w:t>19</w:t>
             </w:r>
             <w:r>
               <w:rPr>
@@ -3808,7 +3822,7 @@
               <w:szCs w:val="22"/>
             </w:rPr>
           </w:pPr>
-          <w:hyperlink w:anchor="_Toc119265674" w:history="1">
+          <w:hyperlink w:anchor="_Toc119267794" w:history="1">
             <w:r>
               <w:rPr>
                 <w:rStyle w:val="Hyperlink"/>
@@ -3851,7 +3865,7 @@
                 <w:noProof/>
                 <w:webHidden/>
               </w:rPr>
-              <w:instrText xml:space="preserve"> PAGEREF _Toc119265674 \h </w:instrText>
+              <w:instrText xml:space="preserve"> PAGEREF _Toc119267794 \h </w:instrText>
             </w:r>
             <w:r>
               <w:rPr>
@@ -3871,7 +3885,7 @@
                 <w:noProof/>
                 <w:webHidden/>
               </w:rPr>
-              <w:t>1</w:t>
+              <w:t>20</w:t>
             </w:r>
             <w:r>
               <w:rPr>
@@ -3896,7 +3910,7 @@
               <w:szCs w:val="22"/>
             </w:rPr>
           </w:pPr>
-          <w:hyperlink w:anchor="_Toc119265675" w:history="1">
+          <w:hyperlink w:anchor="_Toc119267795" w:history="1">
             <w:r>
               <w:rPr>
                 <w:rStyle w:val="Hyperlink"/>
@@ -3939,7 +3953,7 @@
                 <w:noProof/>
                 <w:webHidden/>
               </w:rPr>
-              <w:instrText xml:space="preserve"> PAGEREF _Toc119265675 \h </w:instrText>
+              <w:instrText xml:space="preserve"> PAGEREF _Toc119267795 \h </w:instrText>
             </w:r>
             <w:r>
               <w:rPr>
@@ -3959,7 +3973,7 @@
                 <w:noProof/>
                 <w:webHidden/>
               </w:rPr>
-              <w:t>2</w:t>
+              <w:t>21</w:t>
             </w:r>
             <w:r>
               <w:rPr>
@@ -3973,7 +3987,8 @@
         <w:p>
           <w:pPr>
             <w:sectPr>
-              <w:footerReference w:type="first" r:id="rId11"/>
+              <w:footerReference w:type="default" r:id="rId11"/>
+              <w:footerReference w:type="first" r:id="rId12"/>
               <w:pgSz w:w="12240" w:h="15840"/>
               <w:pgMar w:top="1440" w:right="1440" w:bottom="1440" w:left="1440" w:header="720" w:footer="720" w:gutter="0"/>
               <w:pgBorders w:offsetFrom="page">
@@ -4027,7 +4042,7 @@
       <w:pPr>
         <w:pStyle w:val="Heading1"/>
       </w:pPr>
-      <w:bookmarkStart w:id="0" w:name="_Toc119265646"/>
+      <w:bookmarkStart w:id="0" w:name="_Toc119267766"/>
       <w:r>
         <w:t>Introduction</w:t>
       </w:r>
@@ -4055,7 +4070,7 @@
       <w:pPr>
         <w:pStyle w:val="Heading1"/>
       </w:pPr>
-      <w:bookmarkStart w:id="1" w:name="_Toc119265647"/>
+      <w:bookmarkStart w:id="1" w:name="_Toc119267767"/>
       <w:r>
         <w:t>Surveying</w:t>
       </w:r>
@@ -4079,7 +4094,7 @@
       <w:pPr>
         <w:pStyle w:val="Heading2"/>
       </w:pPr>
-      <w:bookmarkStart w:id="2" w:name="_Toc119265648"/>
+      <w:bookmarkStart w:id="2" w:name="_Toc119267768"/>
       <w:r>
         <w:t>VoiceOver</w:t>
       </w:r>
@@ -4152,7 +4167,7 @@
       <w:pPr>
         <w:pStyle w:val="Heading2"/>
       </w:pPr>
-      <w:bookmarkStart w:id="3" w:name="_Toc119265649"/>
+      <w:bookmarkStart w:id="3" w:name="_Toc119267769"/>
       <w:r>
         <w:t>TalkBack</w:t>
       </w:r>
@@ -4171,7 +4186,7 @@
       <w:pPr>
         <w:pStyle w:val="Heading2"/>
       </w:pPr>
-      <w:bookmarkStart w:id="4" w:name="_Toc119265650"/>
+      <w:bookmarkStart w:id="4" w:name="_Toc119267770"/>
       <w:r>
         <w:t>Microsoft Soundscape</w:t>
       </w:r>
@@ -4204,7 +4219,7 @@
       <w:pPr>
         <w:pStyle w:val="Heading2"/>
       </w:pPr>
-      <w:bookmarkStart w:id="5" w:name="_Toc119265651"/>
+      <w:bookmarkStart w:id="5" w:name="_Toc119267771"/>
       <w:r>
         <w:lastRenderedPageBreak/>
         <w:t>Seeing AI</w:t>
@@ -4226,7 +4241,7 @@
       <w:r>
         <w:t xml:space="preserve"> </w:t>
       </w:r>
-      <w:hyperlink r:id="rId12" w:history="1">
+      <w:hyperlink r:id="rId13" w:history="1">
         <w:r>
           <w:rPr>
             <w:rStyle w:val="Hyperlink"/>
@@ -4244,7 +4259,7 @@
       <w:pPr>
         <w:pStyle w:val="Heading2"/>
       </w:pPr>
-      <w:bookmarkStart w:id="6" w:name="_Toc119265652"/>
+      <w:bookmarkStart w:id="6" w:name="_Toc119267772"/>
       <w:r>
         <w:t>Facing Emotions</w:t>
       </w:r>
@@ -4274,7 +4289,7 @@
       <w:pPr>
         <w:pStyle w:val="Heading2"/>
       </w:pPr>
-      <w:bookmarkStart w:id="7" w:name="_Toc119265653"/>
+      <w:bookmarkStart w:id="7" w:name="_Toc119267773"/>
       <w:r>
         <w:t>LookTel Money Reader</w:t>
       </w:r>
@@ -4301,7 +4316,7 @@
       <w:pPr>
         <w:pStyle w:val="Heading2"/>
       </w:pPr>
-      <w:bookmarkStart w:id="8" w:name="_Toc119265654"/>
+      <w:bookmarkStart w:id="8" w:name="_Toc119267774"/>
       <w:r>
         <w:t>Google Assistant</w:t>
       </w:r>
@@ -4324,7 +4339,7 @@
       <w:pPr>
         <w:pStyle w:val="Heading1"/>
       </w:pPr>
-      <w:bookmarkStart w:id="9" w:name="_Toc119265655"/>
+      <w:bookmarkStart w:id="9" w:name="_Toc119267775"/>
       <w:r>
         <w:t>Features</w:t>
       </w:r>
@@ -4515,7 +4530,7 @@
       <w:pPr>
         <w:pStyle w:val="Heading1"/>
       </w:pPr>
-      <w:bookmarkStart w:id="10" w:name="_Toc119265656"/>
+      <w:bookmarkStart w:id="10" w:name="_Toc119267776"/>
       <w:r>
         <w:lastRenderedPageBreak/>
         <w:t>Research Papers</w:t>
@@ -4527,7 +4542,7 @@
       <w:pPr>
         <w:pStyle w:val="Heading2"/>
       </w:pPr>
-      <w:bookmarkStart w:id="11" w:name="_Toc119265657"/>
+      <w:bookmarkStart w:id="11" w:name="_Toc119267777"/>
       <w:r>
         <w:t>Cost-effective and collaborative methods to Author Video’s scene Description for Blind People</w:t>
       </w:r>
@@ -4790,7 +4805,7 @@
               <w:adjustRightInd w:val="0"/>
               <w:spacing w:line="276" w:lineRule="auto"/>
             </w:pPr>
-            <w:hyperlink r:id="rId13" w:history="1">
+            <w:hyperlink r:id="rId14" w:history="1">
               <w:r>
                 <w:rPr>
                   <w:rStyle w:val="Hyperlink"/>
@@ -4909,7 +4924,7 @@
       <w:pPr>
         <w:pStyle w:val="Heading2"/>
       </w:pPr>
-      <w:bookmarkStart w:id="12" w:name="_Toc119265658"/>
+      <w:bookmarkStart w:id="12" w:name="_Toc119267778"/>
       <w:r>
         <w:lastRenderedPageBreak/>
         <w:t>Virtual Assistant for blind people</w:t>
@@ -5173,7 +5188,7 @@
               <w:adjustRightInd w:val="0"/>
               <w:spacing w:line="276" w:lineRule="auto"/>
             </w:pPr>
-            <w:hyperlink r:id="rId14" w:history="1">
+            <w:hyperlink r:id="rId15" w:history="1">
               <w:r>
                 <w:rPr>
                   <w:rStyle w:val="Hyperlink"/>
@@ -5223,28 +5238,16 @@
     <w:p>
       <w:pPr>
         <w:ind w:left="180" w:firstLine="360"/>
-        <w:sectPr>
-          <w:footerReference w:type="first" r:id="rId15"/>
-          <w:pgSz w:w="12240" w:h="15840"/>
-          <w:pgMar w:top="1440" w:right="1440" w:bottom="1440" w:left="1440" w:header="720" w:footer="720" w:gutter="0"/>
-          <w:pgBorders w:offsetFrom="page">
-            <w:top w:val="single" w:sz="4" w:space="24" w:color="auto"/>
-            <w:left w:val="single" w:sz="4" w:space="24" w:color="auto"/>
-            <w:bottom w:val="single" w:sz="4" w:space="24" w:color="auto"/>
-            <w:right w:val="single" w:sz="4" w:space="24" w:color="auto"/>
-          </w:pgBorders>
-          <w:pgNumType w:start="1"/>
-          <w:cols w:space="720"/>
-          <w:titlePg/>
-          <w:docGrid w:linePitch="360"/>
-        </w:sectPr>
-      </w:pPr>
+      </w:pPr>
+      <w:r>
+        <w:br w:type="page"/>
+      </w:r>
     </w:p>
     <w:p>
       <w:pPr>
         <w:pStyle w:val="Heading2"/>
       </w:pPr>
-      <w:bookmarkStart w:id="13" w:name="_Toc119265659"/>
+      <w:bookmarkStart w:id="13" w:name="_Toc119267779"/>
       <w:r>
         <w:lastRenderedPageBreak/>
         <w:t>A Smartphone-Based Mobility Assistant Using Depth Imaging for Visually Impaired and Blind</w:t>
@@ -5555,31 +5558,15 @@
       <w:r>
         <w:t>. The proposed system gathers depth values from 23 coordinate points that are analyzed to determine whether an obstacle is present in the head area, torso area, or ground area, or is a full body obstacle. In order to provide a reliable warning system, the research detects outdoor objects within a distance of 1.6 m. Subsequently, the object detection function includes a unique interactable feature that enables interaction with the user and the device in finding indoor objects by providing an audio and vibration feedback, and users were able to locate their desired objects more than 80% of the time.</w:t>
       </w:r>
-    </w:p>
-    <w:p>
-      <w:pPr>
-        <w:ind w:left="180" w:firstLine="360"/>
-        <w:sectPr>
-          <w:pgSz w:w="12240" w:h="15840"/>
-          <w:pgMar w:top="1440" w:right="1440" w:bottom="1440" w:left="1440" w:header="720" w:footer="720" w:gutter="0"/>
-          <w:pgBorders w:offsetFrom="page">
-            <w:top w:val="single" w:sz="4" w:space="24" w:color="auto"/>
-            <w:left w:val="single" w:sz="4" w:space="24" w:color="auto"/>
-            <w:bottom w:val="single" w:sz="4" w:space="24" w:color="auto"/>
-            <w:right w:val="single" w:sz="4" w:space="24" w:color="auto"/>
-          </w:pgBorders>
-          <w:pgNumType w:start="1"/>
-          <w:cols w:space="720"/>
-          <w:titlePg/>
-          <w:docGrid w:linePitch="360"/>
-        </w:sectPr>
-      </w:pPr>
+      <w:r>
+        <w:br w:type="page"/>
+      </w:r>
     </w:p>
     <w:p>
       <w:pPr>
         <w:pStyle w:val="Heading2"/>
       </w:pPr>
-      <w:bookmarkStart w:id="14" w:name="_Toc119265660"/>
+      <w:bookmarkStart w:id="14" w:name="_Toc119267780"/>
       <w:r>
         <w:lastRenderedPageBreak/>
         <w:t>An insight into smartphone</w:t>
@@ -5909,27 +5896,16 @@
     <w:p>
       <w:pPr>
         <w:ind w:left="180" w:firstLine="360"/>
-        <w:sectPr>
-          <w:pgSz w:w="12240" w:h="15840"/>
-          <w:pgMar w:top="1440" w:right="1440" w:bottom="1440" w:left="1440" w:header="720" w:footer="720" w:gutter="0"/>
-          <w:pgBorders w:offsetFrom="page">
-            <w:top w:val="single" w:sz="4" w:space="24" w:color="auto"/>
-            <w:left w:val="single" w:sz="4" w:space="24" w:color="auto"/>
-            <w:bottom w:val="single" w:sz="4" w:space="24" w:color="auto"/>
-            <w:right w:val="single" w:sz="4" w:space="24" w:color="auto"/>
-          </w:pgBorders>
-          <w:pgNumType w:start="1"/>
-          <w:cols w:space="720"/>
-          <w:titlePg/>
-          <w:docGrid w:linePitch="360"/>
-        </w:sectPr>
-      </w:pPr>
+      </w:pPr>
+      <w:r>
+        <w:br w:type="page"/>
+      </w:r>
     </w:p>
     <w:p>
       <w:pPr>
         <w:pStyle w:val="Heading2"/>
       </w:pPr>
-      <w:bookmarkStart w:id="15" w:name="_Toc119265661"/>
+      <w:bookmarkStart w:id="15" w:name="_Toc119267781"/>
       <w:r>
         <w:lastRenderedPageBreak/>
         <w:t>Blind- Sight: Object Detection with Voice Feedback</w:t>
@@ -6249,27 +6225,16 @@
     <w:p>
       <w:pPr>
         <w:ind w:left="180" w:firstLine="360"/>
-        <w:sectPr>
-          <w:pgSz w:w="12240" w:h="15840"/>
-          <w:pgMar w:top="1440" w:right="1440" w:bottom="1440" w:left="1440" w:header="720" w:footer="720" w:gutter="0"/>
-          <w:pgBorders w:offsetFrom="page">
-            <w:top w:val="single" w:sz="4" w:space="24" w:color="auto"/>
-            <w:left w:val="single" w:sz="4" w:space="24" w:color="auto"/>
-            <w:bottom w:val="single" w:sz="4" w:space="24" w:color="auto"/>
-            <w:right w:val="single" w:sz="4" w:space="24" w:color="auto"/>
-          </w:pgBorders>
-          <w:pgNumType w:start="1"/>
-          <w:cols w:space="720"/>
-          <w:titlePg/>
-          <w:docGrid w:linePitch="360"/>
-        </w:sectPr>
-      </w:pPr>
+      </w:pPr>
+      <w:r>
+        <w:br w:type="page"/>
+      </w:r>
     </w:p>
     <w:p>
       <w:pPr>
         <w:pStyle w:val="Heading2"/>
       </w:pPr>
-      <w:bookmarkStart w:id="16" w:name="_Toc119265662"/>
+      <w:bookmarkStart w:id="16" w:name="_Toc119267782"/>
       <w:r>
         <w:lastRenderedPageBreak/>
         <w:t>Handwriting Recognition using Artificial Intelligence</w:t>
@@ -6538,13 +6503,7 @@
                 <w:rPr>
                   <w:rStyle w:val="Hyperlink"/>
                 </w:rPr>
-                <w:t>Lin</w:t>
-              </w:r>
-              <w:r>
-                <w:rPr>
-                  <w:rStyle w:val="Hyperlink"/>
-                </w:rPr>
-                <w:t>k</w:t>
+                <w:t>Link</w:t>
               </w:r>
             </w:hyperlink>
           </w:p>
@@ -6589,27 +6548,16 @@
     <w:p>
       <w:pPr>
         <w:ind w:left="180" w:firstLine="360"/>
-        <w:sectPr>
-          <w:pgSz w:w="12240" w:h="15840"/>
-          <w:pgMar w:top="1440" w:right="1440" w:bottom="1440" w:left="1440" w:header="720" w:footer="720" w:gutter="0"/>
-          <w:pgBorders w:offsetFrom="page">
-            <w:top w:val="single" w:sz="4" w:space="24" w:color="auto"/>
-            <w:left w:val="single" w:sz="4" w:space="24" w:color="auto"/>
-            <w:bottom w:val="single" w:sz="4" w:space="24" w:color="auto"/>
-            <w:right w:val="single" w:sz="4" w:space="24" w:color="auto"/>
-          </w:pgBorders>
-          <w:pgNumType w:start="1"/>
-          <w:cols w:space="720"/>
-          <w:titlePg/>
-          <w:docGrid w:linePitch="360"/>
-        </w:sectPr>
-      </w:pPr>
+      </w:pPr>
+      <w:r>
+        <w:br w:type="page"/>
+      </w:r>
     </w:p>
     <w:p>
       <w:pPr>
         <w:pStyle w:val="Heading2"/>
       </w:pPr>
-      <w:bookmarkStart w:id="17" w:name="_Toc119265663"/>
+      <w:bookmarkStart w:id="17" w:name="_Toc119267783"/>
       <w:r>
         <w:lastRenderedPageBreak/>
         <w:t>Emotion Detection Algorithm Using Frontal Face Image</w:t>
@@ -6944,27 +6892,16 @@
     <w:p>
       <w:pPr>
         <w:ind w:left="180" w:firstLine="360"/>
-        <w:sectPr>
-          <w:pgSz w:w="12240" w:h="15840"/>
-          <w:pgMar w:top="1440" w:right="1440" w:bottom="1440" w:left="1440" w:header="720" w:footer="720" w:gutter="0"/>
-          <w:pgBorders w:offsetFrom="page">
-            <w:top w:val="single" w:sz="4" w:space="24" w:color="auto"/>
-            <w:left w:val="single" w:sz="4" w:space="24" w:color="auto"/>
-            <w:bottom w:val="single" w:sz="4" w:space="24" w:color="auto"/>
-            <w:right w:val="single" w:sz="4" w:space="24" w:color="auto"/>
-          </w:pgBorders>
-          <w:pgNumType w:start="1"/>
-          <w:cols w:space="720"/>
-          <w:titlePg/>
-          <w:docGrid w:linePitch="360"/>
-        </w:sectPr>
-      </w:pPr>
+      </w:pPr>
+      <w:r>
+        <w:br w:type="page"/>
+      </w:r>
     </w:p>
     <w:p>
       <w:pPr>
         <w:pStyle w:val="Heading2"/>
       </w:pPr>
-      <w:bookmarkStart w:id="18" w:name="_Toc119265664"/>
+      <w:bookmarkStart w:id="18" w:name="_Toc119267784"/>
       <w:r>
         <w:lastRenderedPageBreak/>
         <w:t>Currency Detection and Recognition Based on Deep Learning</w:t>
@@ -7282,7 +7219,7 @@
       <w:pPr>
         <w:pStyle w:val="Heading2"/>
       </w:pPr>
-      <w:bookmarkStart w:id="19" w:name="_Toc119265665"/>
+      <w:bookmarkStart w:id="19" w:name="_Toc119267785"/>
       <w:r>
         <w:lastRenderedPageBreak/>
         <w:t>A Survey on Pixel-Based Skin Color Detection Techniques</w:t>
@@ -7632,7 +7569,7 @@
       <w:pPr>
         <w:pStyle w:val="Heading2"/>
       </w:pPr>
-      <w:bookmarkStart w:id="20" w:name="_Toc119265666"/>
+      <w:bookmarkStart w:id="20" w:name="_Toc119267786"/>
       <w:r>
         <w:lastRenderedPageBreak/>
         <w:t>A Review of Various Handwriting Recognition Methods</w:t>
@@ -7900,19 +7837,7 @@
                 <w:rPr>
                   <w:rStyle w:val="Hyperlink"/>
                 </w:rPr>
-                <w:t>Li</w:t>
-              </w:r>
-              <w:r>
-                <w:rPr>
-                  <w:rStyle w:val="Hyperlink"/>
-                </w:rPr>
-                <w:t>n</w:t>
-              </w:r>
-              <w:r>
-                <w:rPr>
-                  <w:rStyle w:val="Hyperlink"/>
-                </w:rPr>
-                <w:t>k</w:t>
+                <w:t>Link</w:t>
               </w:r>
             </w:hyperlink>
           </w:p>
@@ -7955,27 +7880,16 @@
     <w:p>
       <w:pPr>
         <w:ind w:left="180" w:firstLine="360"/>
-        <w:sectPr>
-          <w:pgSz w:w="12240" w:h="15840"/>
-          <w:pgMar w:top="1440" w:right="1440" w:bottom="1440" w:left="1440" w:header="720" w:footer="720" w:gutter="0"/>
-          <w:pgBorders w:offsetFrom="page">
-            <w:top w:val="single" w:sz="4" w:space="24" w:color="auto"/>
-            <w:left w:val="single" w:sz="4" w:space="24" w:color="auto"/>
-            <w:bottom w:val="single" w:sz="4" w:space="24" w:color="auto"/>
-            <w:right w:val="single" w:sz="4" w:space="24" w:color="auto"/>
-          </w:pgBorders>
-          <w:pgNumType w:start="1"/>
-          <w:cols w:space="720"/>
-          <w:titlePg/>
-          <w:docGrid w:linePitch="360"/>
-        </w:sectPr>
-      </w:pPr>
+      </w:pPr>
+      <w:r>
+        <w:br w:type="page"/>
+      </w:r>
     </w:p>
     <w:p>
       <w:pPr>
         <w:pStyle w:val="Heading2"/>
       </w:pPr>
-      <w:bookmarkStart w:id="21" w:name="_Toc119265667"/>
+      <w:bookmarkStart w:id="21" w:name="_Toc119267787"/>
       <w:r>
         <w:lastRenderedPageBreak/>
         <w:t>iGenda: An Event Scheduler</w:t>
@@ -8056,7 +7970,7 @@
                 <w:szCs w:val="24"/>
               </w:rPr>
             </w:pPr>
-            <w:bookmarkStart w:id="22" w:name="_Toc119265668"/>
+            <w:bookmarkStart w:id="22" w:name="_Toc119267788"/>
             <w:r>
               <w:rPr>
                 <w:rFonts w:eastAsiaTheme="minorHAnsi"/>
@@ -8368,27 +8282,17 @@
     </w:p>
     <w:p>
       <w:pPr>
-        <w:sectPr>
-          <w:pgSz w:w="12240" w:h="15840"/>
-          <w:pgMar w:top="1440" w:right="1440" w:bottom="1440" w:left="1440" w:header="720" w:footer="720" w:gutter="0"/>
-          <w:pgBorders w:offsetFrom="page">
-            <w:top w:val="single" w:sz="4" w:space="24" w:color="auto"/>
-            <w:left w:val="single" w:sz="4" w:space="24" w:color="auto"/>
-            <w:bottom w:val="single" w:sz="4" w:space="24" w:color="auto"/>
-            <w:right w:val="single" w:sz="4" w:space="24" w:color="auto"/>
-          </w:pgBorders>
-          <w:pgNumType w:start="1"/>
-          <w:cols w:space="720"/>
-          <w:titlePg/>
-          <w:docGrid w:linePitch="360"/>
-        </w:sectPr>
-      </w:pPr>
+        <w:ind w:left="180" w:firstLine="360"/>
+      </w:pPr>
+      <w:r>
+        <w:br w:type="page"/>
+      </w:r>
     </w:p>
     <w:p>
       <w:pPr>
         <w:pStyle w:val="Heading2"/>
       </w:pPr>
-      <w:bookmarkStart w:id="23" w:name="_Toc119265669"/>
+      <w:bookmarkStart w:id="23" w:name="_Toc119267789"/>
       <w:r>
         <w:lastRenderedPageBreak/>
         <w:t>Smart Personal Task Scheduler</w:t>
@@ -8755,29 +8659,16 @@
       </w:r>
     </w:p>
     <w:p>
-      <w:pPr>
-        <w:sectPr>
-          <w:pgSz w:w="12240" w:h="15840"/>
-          <w:pgMar w:top="1440" w:right="1440" w:bottom="1440" w:left="1440" w:header="720" w:footer="720" w:gutter="0"/>
-          <w:pgBorders w:offsetFrom="page">
-            <w:top w:val="single" w:sz="4" w:space="24" w:color="auto"/>
-            <w:left w:val="single" w:sz="4" w:space="24" w:color="auto"/>
-            <w:bottom w:val="single" w:sz="4" w:space="24" w:color="auto"/>
-            <w:right w:val="single" w:sz="4" w:space="24" w:color="auto"/>
-          </w:pgBorders>
-          <w:pgNumType w:start="1"/>
-          <w:cols w:space="720"/>
-          <w:titlePg/>
-          <w:docGrid w:linePitch="360"/>
-        </w:sectPr>
-      </w:pPr>
+      <w:r>
+        <w:br w:type="page"/>
+      </w:r>
     </w:p>
     <w:p>
       <w:pPr>
         <w:pStyle w:val="Heading2"/>
       </w:pPr>
       <w:bookmarkStart w:id="24" w:name="_Toc119263878"/>
-      <w:bookmarkStart w:id="25" w:name="_Toc119265670"/>
+      <w:bookmarkStart w:id="25" w:name="_Toc119267790"/>
       <w:r>
         <w:lastRenderedPageBreak/>
         <w:t>A Smart Mobile App For Blind Users</w:t>
@@ -9071,31 +8962,17 @@
         </w:tc>
       </w:tr>
     </w:tbl>
-    <w:p/>
-    <w:p>
-      <w:pPr>
-        <w:sectPr>
-          <w:pgSz w:w="12240" w:h="15840"/>
-          <w:pgMar w:top="1440" w:right="1440" w:bottom="1440" w:left="1440" w:header="720" w:footer="720" w:gutter="0"/>
-          <w:pgBorders w:offsetFrom="page">
-            <w:top w:val="single" w:sz="4" w:space="24" w:color="auto"/>
-            <w:left w:val="single" w:sz="4" w:space="24" w:color="auto"/>
-            <w:bottom w:val="single" w:sz="4" w:space="24" w:color="auto"/>
-            <w:right w:val="single" w:sz="4" w:space="24" w:color="auto"/>
-          </w:pgBorders>
-          <w:pgNumType w:start="1"/>
-          <w:cols w:space="720"/>
-          <w:titlePg/>
-          <w:docGrid w:linePitch="360"/>
-        </w:sectPr>
-      </w:pPr>
+    <w:p>
+      <w:r>
+        <w:br w:type="page"/>
+      </w:r>
     </w:p>
     <w:p>
       <w:pPr>
         <w:pStyle w:val="Heading2"/>
       </w:pPr>
       <w:bookmarkStart w:id="26" w:name="_Toc119263879"/>
-      <w:bookmarkStart w:id="27" w:name="_Toc119265671"/>
+      <w:bookmarkStart w:id="27" w:name="_Toc119267791"/>
       <w:r>
         <w:lastRenderedPageBreak/>
         <w:t>Smartphone apps for visually impaired persons</w:t>
@@ -9391,34 +9268,16 @@
     </w:tbl>
     <w:p/>
     <w:p>
+      <w:r>
+        <w:br w:type="page"/>
+      </w:r>
+    </w:p>
+    <w:p>
       <w:pPr>
         <w:pStyle w:val="Heading2"/>
-        <w:numPr>
-          <w:ilvl w:val="0"/>
-          <w:numId w:val="0"/>
-        </w:numPr>
-        <w:sectPr>
-          <w:pgSz w:w="12240" w:h="15840"/>
-          <w:pgMar w:top="1440" w:right="1440" w:bottom="1440" w:left="1440" w:header="720" w:footer="720" w:gutter="0"/>
-          <w:pgBorders w:offsetFrom="page">
-            <w:top w:val="single" w:sz="4" w:space="24" w:color="auto"/>
-            <w:left w:val="single" w:sz="4" w:space="24" w:color="auto"/>
-            <w:bottom w:val="single" w:sz="4" w:space="24" w:color="auto"/>
-            <w:right w:val="single" w:sz="4" w:space="24" w:color="auto"/>
-          </w:pgBorders>
-          <w:pgNumType w:start="1"/>
-          <w:cols w:space="720"/>
-          <w:titlePg/>
-          <w:docGrid w:linePitch="360"/>
-        </w:sectPr>
-      </w:pPr>
-    </w:p>
-    <w:p>
-      <w:pPr>
-        <w:pStyle w:val="Heading2"/>
       </w:pPr>
       <w:bookmarkStart w:id="28" w:name="_Toc119263880"/>
-      <w:bookmarkStart w:id="29" w:name="_Toc119265672"/>
+      <w:bookmarkStart w:id="29" w:name="_Toc119267792"/>
       <w:r>
         <w:lastRenderedPageBreak/>
         <w:t>V</w:t>
@@ -9720,50 +9579,22 @@
     </w:tbl>
     <w:p/>
     <w:p>
+      <w:r>
+        <w:br w:type="page"/>
+      </w:r>
+    </w:p>
+    <w:p>
       <w:pPr>
         <w:pStyle w:val="Heading2"/>
-        <w:numPr>
-          <w:ilvl w:val="0"/>
-          <w:numId w:val="0"/>
-        </w:numPr>
-        <w:sectPr>
-          <w:pgSz w:w="12240" w:h="15840"/>
-          <w:pgMar w:top="1440" w:right="1440" w:bottom="1440" w:left="1440" w:header="720" w:footer="720" w:gutter="0"/>
-          <w:pgBorders w:offsetFrom="page">
-            <w:top w:val="single" w:sz="4" w:space="24" w:color="auto"/>
-            <w:left w:val="single" w:sz="4" w:space="24" w:color="auto"/>
-            <w:bottom w:val="single" w:sz="4" w:space="24" w:color="auto"/>
-            <w:right w:val="single" w:sz="4" w:space="24" w:color="auto"/>
-          </w:pgBorders>
-          <w:pgNumType w:start="1"/>
-          <w:cols w:space="720"/>
-          <w:titlePg/>
-          <w:docGrid w:linePitch="360"/>
-        </w:sectPr>
-      </w:pPr>
-    </w:p>
-    <w:p>
-      <w:pPr>
-        <w:pStyle w:val="Heading2"/>
       </w:pPr>
       <w:bookmarkStart w:id="30" w:name="_Toc119263881"/>
-      <w:bookmarkStart w:id="31" w:name="_Toc119265673"/>
+      <w:bookmarkStart w:id="31" w:name="_Toc119267793"/>
       <w:r>
         <w:lastRenderedPageBreak/>
         <w:t>Speech to text Conversion using Deep Learning Neural Net Methods</w:t>
       </w:r>
       <w:bookmarkEnd w:id="30"/>
       <w:bookmarkEnd w:id="31"/>
-    </w:p>
-    <w:p>
-      <w:pPr>
-        <w:pStyle w:val="Heading2"/>
-        <w:numPr>
-          <w:ilvl w:val="0"/>
-          <w:numId w:val="0"/>
-        </w:numPr>
-        <w:ind w:left="180"/>
-      </w:pPr>
     </w:p>
     <w:tbl>
       <w:tblPr>
@@ -10087,32 +9918,11 @@
     <w:p>
       <w:pPr>
         <w:pStyle w:val="Heading2"/>
-        <w:numPr>
-          <w:ilvl w:val="0"/>
-          <w:numId w:val="0"/>
-        </w:numPr>
-        <w:ind w:left="540" w:hanging="360"/>
-        <w:sectPr>
-          <w:pgSz w:w="12240" w:h="15840"/>
-          <w:pgMar w:top="1440" w:right="1440" w:bottom="1440" w:left="1440" w:header="720" w:footer="720" w:gutter="0"/>
-          <w:pgBorders w:offsetFrom="page">
-            <w:top w:val="single" w:sz="4" w:space="24" w:color="auto"/>
-            <w:left w:val="single" w:sz="4" w:space="24" w:color="auto"/>
-            <w:bottom w:val="single" w:sz="4" w:space="24" w:color="auto"/>
-            <w:right w:val="single" w:sz="4" w:space="24" w:color="auto"/>
-          </w:pgBorders>
-          <w:pgNumType w:start="1"/>
-          <w:cols w:space="720"/>
-          <w:titlePg/>
-          <w:docGrid w:linePitch="360"/>
-        </w:sectPr>
-      </w:pPr>
-    </w:p>
-    <w:p>
-      <w:pPr>
-        <w:pStyle w:val="Heading2"/>
-      </w:pPr>
-      <w:bookmarkStart w:id="32" w:name="_Toc119265674"/>
+      </w:pPr>
+      <w:r>
+        <w:br w:type="page"/>
+      </w:r>
+      <w:bookmarkStart w:id="32" w:name="_Toc119267794"/>
       <w:r>
         <w:lastRenderedPageBreak/>
         <w:t>Machine Learning for Handwriting Recognition</w:t>
@@ -10411,11 +10221,6 @@
       <w:pPr>
         <w:ind w:left="180" w:firstLine="360"/>
       </w:pPr>
-    </w:p>
-    <w:p>
-      <w:pPr>
-        <w:ind w:left="180" w:firstLine="360"/>
-      </w:pPr>
       <w:r>
         <w:br w:type="page"/>
       </w:r>
@@ -10424,7 +10229,7 @@
       <w:pPr>
         <w:pStyle w:val="Heading1"/>
       </w:pPr>
-      <w:bookmarkStart w:id="33" w:name="_Toc119265675"/>
+      <w:bookmarkStart w:id="33" w:name="_Toc119267795"/>
       <w:r>
         <w:lastRenderedPageBreak/>
         <w:t>References</w:t>
@@ -10477,6 +10282,7 @@
       </w:hyperlink>
     </w:p>
     <w:sectPr>
+      <w:footerReference w:type="first" r:id="rId31"/>
       <w:pgSz w:w="12240" w:h="15840"/>
       <w:pgMar w:top="1440" w:right="1440" w:bottom="1440" w:left="1440" w:header="720" w:footer="720" w:gutter="0"/>
       <w:pgBorders w:offsetFrom="page">
@@ -10515,6 +10321,59 @@
 
 <file path=word/footer1.xml><?xml version="1.0" encoding="utf-8"?>
 <w:ftr xmlns:wpc="http://schemas.microsoft.com/office/word/2010/wordprocessingCanvas" xmlns:cx="http://schemas.microsoft.com/office/drawing/2014/chartex" xmlns:cx1="http://schemas.microsoft.com/office/drawing/2015/9/8/chartex" xmlns:cx2="http://schemas.microsoft.com/office/drawing/2015/10/21/chartex" xmlns:cx3="http://schemas.microsoft.com/office/drawing/2016/5/9/chartex" xmlns:cx4="http://schemas.microsoft.com/office/drawing/2016/5/10/chartex" xmlns:cx5="http://schemas.microsoft.com/office/drawing/2016/5/11/chartex" xmlns:cx6="http://schemas.microsoft.com/office/drawing/2016/5/12/chartex" xmlns:cx7="http://schemas.microsoft.com/office/drawing/2016/5/13/chartex" xmlns:cx8="http://schemas.microsoft.com/office/drawing/2016/5/14/chartex" xmlns:mc="http://schemas.openxmlformats.org/markup-compatibility/2006" xmlns:aink="http://schemas.microsoft.com/office/drawing/2016/ink" xmlns:am3d="http://schemas.microsoft.com/office/drawing/2017/model3d" xmlns:o="urn:schemas-microsoft-com:office:office" xmlns:oel="http://schemas.microsoft.com/office/2019/extlst" xmlns:r="http://schemas.openxmlformats.org/officeDocument/2006/relationships" xmlns:m="http://schemas.openxmlformats.org/officeDocument/2006/math" xmlns:v="urn:schemas-microsoft-com:vml" xmlns:wp14="http://schemas.microsoft.com/office/word/2010/wordprocessingDrawing" xmlns:wp="http://schemas.openxmlformats.org/drawingml/2006/wordprocessingDrawing" xmlns:w10="urn:schemas-microsoft-com:office:word" xmlns:w="http://schemas.openxmlformats.org/wordprocessingml/2006/main" xmlns:w14="http://schemas.microsoft.com/office/word/2010/wordml" xmlns:w15="http://schemas.microsoft.com/office/word/2012/wordml" xmlns:w16cex="http://schemas.microsoft.com/office/word/2018/wordml/cex" xmlns:w16cid="http://schemas.microsoft.com/office/word/2016/wordml/cid" xmlns:w16="http://schemas.microsoft.com/office/word/2018/wordml" xmlns:w16sdtdh="http://schemas.microsoft.com/office/word/2020/wordml/sdtdatahash" xmlns:w16se="http://schemas.microsoft.com/office/word/2015/wordml/symex" xmlns:wpg="http://schemas.microsoft.com/office/word/2010/wordprocessingGroup" xmlns:wpi="http://schemas.microsoft.com/office/word/2010/wordprocessingInk" xmlns:wne="http://schemas.microsoft.com/office/word/2006/wordml" xmlns:wps="http://schemas.microsoft.com/office/word/2010/wordprocessingShape" mc:Ignorable="w14 w15 w16se w16cid w16 w16cex w16sdtdh wp14">
+  <w:sdt>
+    <w:sdtPr>
+      <w:id w:val="-299923660"/>
+      <w:docPartObj>
+        <w:docPartGallery w:val="Page Numbers (Bottom of Page)"/>
+        <w:docPartUnique/>
+      </w:docPartObj>
+    </w:sdtPr>
+    <w:sdtEndPr>
+      <w:rPr>
+        <w:noProof/>
+      </w:rPr>
+    </w:sdtEndPr>
+    <w:sdtContent>
+      <w:p>
+        <w:pPr>
+          <w:pStyle w:val="Footer"/>
+          <w:jc w:val="center"/>
+        </w:pPr>
+        <w:r>
+          <w:fldChar w:fldCharType="begin"/>
+        </w:r>
+        <w:r>
+          <w:instrText xml:space="preserve"> PAGE   \* MERGEFORMAT </w:instrText>
+        </w:r>
+        <w:r>
+          <w:fldChar w:fldCharType="separate"/>
+        </w:r>
+        <w:r>
+          <w:rPr>
+            <w:noProof/>
+          </w:rPr>
+          <w:t>2</w:t>
+        </w:r>
+        <w:r>
+          <w:rPr>
+            <w:noProof/>
+          </w:rPr>
+          <w:fldChar w:fldCharType="end"/>
+        </w:r>
+      </w:p>
+    </w:sdtContent>
+  </w:sdt>
+  <w:p>
+    <w:pPr>
+      <w:pStyle w:val="Footer"/>
+    </w:pPr>
+  </w:p>
+</w:ftr>
+</file>
+
+<file path=word/footer2.xml><?xml version="1.0" encoding="utf-8"?>
+<w:ftr xmlns:wpc="http://schemas.microsoft.com/office/word/2010/wordprocessingCanvas" xmlns:cx="http://schemas.microsoft.com/office/drawing/2014/chartex" xmlns:cx1="http://schemas.microsoft.com/office/drawing/2015/9/8/chartex" xmlns:cx2="http://schemas.microsoft.com/office/drawing/2015/10/21/chartex" xmlns:cx3="http://schemas.microsoft.com/office/drawing/2016/5/9/chartex" xmlns:cx4="http://schemas.microsoft.com/office/drawing/2016/5/10/chartex" xmlns:cx5="http://schemas.microsoft.com/office/drawing/2016/5/11/chartex" xmlns:cx6="http://schemas.microsoft.com/office/drawing/2016/5/12/chartex" xmlns:cx7="http://schemas.microsoft.com/office/drawing/2016/5/13/chartex" xmlns:cx8="http://schemas.microsoft.com/office/drawing/2016/5/14/chartex" xmlns:mc="http://schemas.openxmlformats.org/markup-compatibility/2006" xmlns:aink="http://schemas.microsoft.com/office/drawing/2016/ink" xmlns:am3d="http://schemas.microsoft.com/office/drawing/2017/model3d" xmlns:o="urn:schemas-microsoft-com:office:office" xmlns:oel="http://schemas.microsoft.com/office/2019/extlst" xmlns:r="http://schemas.openxmlformats.org/officeDocument/2006/relationships" xmlns:m="http://schemas.openxmlformats.org/officeDocument/2006/math" xmlns:v="urn:schemas-microsoft-com:vml" xmlns:wp14="http://schemas.microsoft.com/office/word/2010/wordprocessingDrawing" xmlns:wp="http://schemas.openxmlformats.org/drawingml/2006/wordprocessingDrawing" xmlns:w10="urn:schemas-microsoft-com:office:word" xmlns:w="http://schemas.openxmlformats.org/wordprocessingml/2006/main" xmlns:w14="http://schemas.microsoft.com/office/word/2010/wordml" xmlns:w15="http://schemas.microsoft.com/office/word/2012/wordml" xmlns:w16cex="http://schemas.microsoft.com/office/word/2018/wordml/cex" xmlns:w16cid="http://schemas.microsoft.com/office/word/2016/wordml/cid" xmlns:w16="http://schemas.microsoft.com/office/word/2018/wordml" xmlns:w16sdtdh="http://schemas.microsoft.com/office/word/2020/wordml/sdtdatahash" xmlns:w16se="http://schemas.microsoft.com/office/word/2015/wordml/symex" xmlns:wpg="http://schemas.microsoft.com/office/word/2010/wordprocessingGroup" xmlns:wpi="http://schemas.microsoft.com/office/word/2010/wordprocessingInk" xmlns:wne="http://schemas.microsoft.com/office/word/2006/wordml" xmlns:wps="http://schemas.microsoft.com/office/word/2010/wordprocessingShape" mc:Ignorable="w14 w15 w16se w16cid w16 w16cex w16sdtdh wp14">
   <w:p>
     <w:pPr>
       <w:pStyle w:val="Footer"/>
@@ -10529,7 +10388,7 @@
 </w:ftr>
 </file>
 
-<file path=word/footer2.xml><?xml version="1.0" encoding="utf-8"?>
+<file path=word/footer3.xml><?xml version="1.0" encoding="utf-8"?>
 <w:ftr xmlns:wpc="http://schemas.microsoft.com/office/word/2010/wordprocessingCanvas" xmlns:cx="http://schemas.microsoft.com/office/drawing/2014/chartex" xmlns:cx1="http://schemas.microsoft.com/office/drawing/2015/9/8/chartex" xmlns:cx2="http://schemas.microsoft.com/office/drawing/2015/10/21/chartex" xmlns:cx3="http://schemas.microsoft.com/office/drawing/2016/5/9/chartex" xmlns:cx4="http://schemas.microsoft.com/office/drawing/2016/5/10/chartex" xmlns:cx5="http://schemas.microsoft.com/office/drawing/2016/5/11/chartex" xmlns:cx6="http://schemas.microsoft.com/office/drawing/2016/5/12/chartex" xmlns:cx7="http://schemas.microsoft.com/office/drawing/2016/5/13/chartex" xmlns:cx8="http://schemas.microsoft.com/office/drawing/2016/5/14/chartex" xmlns:mc="http://schemas.openxmlformats.org/markup-compatibility/2006" xmlns:aink="http://schemas.microsoft.com/office/drawing/2016/ink" xmlns:am3d="http://schemas.microsoft.com/office/drawing/2017/model3d" xmlns:o="urn:schemas-microsoft-com:office:office" xmlns:oel="http://schemas.microsoft.com/office/2019/extlst" xmlns:r="http://schemas.openxmlformats.org/officeDocument/2006/relationships" xmlns:m="http://schemas.openxmlformats.org/officeDocument/2006/math" xmlns:v="urn:schemas-microsoft-com:vml" xmlns:wp14="http://schemas.microsoft.com/office/word/2010/wordprocessingDrawing" xmlns:wp="http://schemas.openxmlformats.org/drawingml/2006/wordprocessingDrawing" xmlns:w10="urn:schemas-microsoft-com:office:word" xmlns:w="http://schemas.openxmlformats.org/wordprocessingml/2006/main" xmlns:w14="http://schemas.microsoft.com/office/word/2010/wordml" xmlns:w15="http://schemas.microsoft.com/office/word/2012/wordml" xmlns:w16cex="http://schemas.microsoft.com/office/word/2018/wordml/cex" xmlns:w16cid="http://schemas.microsoft.com/office/word/2016/wordml/cid" xmlns:w16="http://schemas.microsoft.com/office/word/2018/wordml" xmlns:w16sdtdh="http://schemas.microsoft.com/office/word/2020/wordml/sdtdatahash" xmlns:w16se="http://schemas.microsoft.com/office/word/2015/wordml/symex" xmlns:wpg="http://schemas.microsoft.com/office/word/2010/wordprocessingGroup" xmlns:wpi="http://schemas.microsoft.com/office/word/2010/wordprocessingInk" xmlns:wne="http://schemas.microsoft.com/office/word/2006/wordml" xmlns:wps="http://schemas.microsoft.com/office/word/2010/wordprocessingShape" mc:Ignorable="w14 w15 w16se w16cid w16 w16cex w16sdtdh wp14">
   <w:p>
     <w:pPr>

</xml_diff>

<commit_message>
helps blind people to cross streets by detecting traffic lights
</commit_message>
<xml_diff>
--- a/GP Report.docx
+++ b/GP Report.docx
@@ -758,8 +758,17 @@
                                             <w:sz w:val="30"/>
                                             <w:szCs w:val="30"/>
                                           </w:rPr>
-                                          <w:t>Moaz Mohamed Mohamed</w:t>
+                                          <w:t xml:space="preserve">Moaz Mohamed </w:t>
                                         </w:r>
+                                        <w:proofErr w:type="spellStart"/>
+                                        <w:r>
+                                          <w:rPr>
+                                            <w:sz w:val="30"/>
+                                            <w:szCs w:val="30"/>
+                                          </w:rPr>
+                                          <w:t>Mohamed</w:t>
+                                        </w:r>
+                                        <w:proofErr w:type="spellEnd"/>
                                       </w:p>
                                     </w:tc>
                                     <w:tc>
@@ -802,7 +811,23 @@
                                             <w:sz w:val="30"/>
                                             <w:szCs w:val="30"/>
                                           </w:rPr>
-                                          <w:t>Nader Youhanna Khalil</w:t>
+                                          <w:t xml:space="preserve">Nader </w:t>
+                                        </w:r>
+                                        <w:proofErr w:type="spellStart"/>
+                                        <w:r>
+                                          <w:rPr>
+                                            <w:sz w:val="30"/>
+                                            <w:szCs w:val="30"/>
+                                          </w:rPr>
+                                          <w:t>Youhanna</w:t>
+                                        </w:r>
+                                        <w:proofErr w:type="spellEnd"/>
+                                        <w:r>
+                                          <w:rPr>
+                                            <w:sz w:val="30"/>
+                                            <w:szCs w:val="30"/>
+                                          </w:rPr>
+                                          <w:t xml:space="preserve"> Khalil</w:t>
                                         </w:r>
                                       </w:p>
                                     </w:tc>
@@ -1207,8 +1232,17 @@
                                       <w:sz w:val="30"/>
                                       <w:szCs w:val="30"/>
                                     </w:rPr>
-                                    <w:t>Moaz Mohamed Mohamed</w:t>
+                                    <w:t xml:space="preserve">Moaz Mohamed </w:t>
                                   </w:r>
+                                  <w:proofErr w:type="spellStart"/>
+                                  <w:r>
+                                    <w:rPr>
+                                      <w:sz w:val="30"/>
+                                      <w:szCs w:val="30"/>
+                                    </w:rPr>
+                                    <w:t>Mohamed</w:t>
+                                  </w:r>
+                                  <w:proofErr w:type="spellEnd"/>
                                 </w:p>
                               </w:tc>
                               <w:tc>
@@ -1251,7 +1285,23 @@
                                       <w:sz w:val="30"/>
                                       <w:szCs w:val="30"/>
                                     </w:rPr>
-                                    <w:t>Nader Youhanna Khalil</w:t>
+                                    <w:t xml:space="preserve">Nader </w:t>
+                                  </w:r>
+                                  <w:proofErr w:type="spellStart"/>
+                                  <w:r>
+                                    <w:rPr>
+                                      <w:sz w:val="30"/>
+                                      <w:szCs w:val="30"/>
+                                    </w:rPr>
+                                    <w:t>Youhanna</w:t>
+                                  </w:r>
+                                  <w:proofErr w:type="spellEnd"/>
+                                  <w:r>
+                                    <w:rPr>
+                                      <w:sz w:val="30"/>
+                                      <w:szCs w:val="30"/>
+                                    </w:rPr>
+                                    <w:t xml:space="preserve"> Khalil</w:t>
                                   </w:r>
                                 </w:p>
                               </w:tc>
@@ -4080,10 +4130,12 @@
         <w:pStyle w:val="Heading2"/>
       </w:pPr>
       <w:bookmarkStart w:id="2" w:name="_Toc119265648"/>
+      <w:proofErr w:type="spellStart"/>
       <w:r>
         <w:t>VoiceOver</w:t>
       </w:r>
       <w:bookmarkEnd w:id="2"/>
+      <w:proofErr w:type="spellEnd"/>
     </w:p>
     <w:p/>
     <w:p>
@@ -4153,10 +4205,12 @@
         <w:pStyle w:val="Heading2"/>
       </w:pPr>
       <w:bookmarkStart w:id="3" w:name="_Toc119265649"/>
+      <w:proofErr w:type="spellStart"/>
       <w:r>
         <w:t>TalkBack</w:t>
       </w:r>
       <w:bookmarkEnd w:id="3"/>
+      <w:proofErr w:type="spellEnd"/>
     </w:p>
     <w:p/>
     <w:p>
@@ -4164,7 +4218,15 @@
         <w:ind w:left="180" w:firstLine="360"/>
       </w:pPr>
       <w:r>
-        <w:t>Same as VoiceOver however for android users.</w:t>
+        <w:t xml:space="preserve">Same as </w:t>
+      </w:r>
+      <w:proofErr w:type="spellStart"/>
+      <w:r>
+        <w:t>VoiceOver</w:t>
+      </w:r>
+      <w:proofErr w:type="spellEnd"/>
+      <w:r>
+        <w:t xml:space="preserve"> however for android users.</w:t>
       </w:r>
     </w:p>
     <w:p>
@@ -4275,8 +4337,13 @@
         <w:pStyle w:val="Heading2"/>
       </w:pPr>
       <w:bookmarkStart w:id="7" w:name="_Toc119265653"/>
-      <w:r>
-        <w:t>LookTel Money Reader</w:t>
+      <w:proofErr w:type="spellStart"/>
+      <w:r>
+        <w:t>LookTel</w:t>
+      </w:r>
+      <w:proofErr w:type="spellEnd"/>
+      <w:r>
+        <w:t xml:space="preserve"> Money Reader</w:t>
       </w:r>
       <w:bookmarkEnd w:id="7"/>
       <w:r>
@@ -4752,8 +4819,13 @@
               <w:adjustRightInd w:val="0"/>
               <w:spacing w:line="276" w:lineRule="auto"/>
             </w:pPr>
-            <w:r>
-              <w:t>Rosiana Natalie</w:t>
+            <w:proofErr w:type="spellStart"/>
+            <w:r>
+              <w:t>Rosiana</w:t>
+            </w:r>
+            <w:proofErr w:type="spellEnd"/>
+            <w:r>
+              <w:t xml:space="preserve"> Natalie</w:t>
             </w:r>
           </w:p>
         </w:tc>
@@ -5135,8 +5207,29 @@
               <w:adjustRightInd w:val="0"/>
               <w:spacing w:line="276" w:lineRule="auto"/>
             </w:pPr>
-            <w:r>
-              <w:t>Avanish Vijaybahadur Yadav, Sanket Saheb Verma, Deepak Dinesh Singh</w:t>
+            <w:proofErr w:type="spellStart"/>
+            <w:r>
+              <w:t>Avanish</w:t>
+            </w:r>
+            <w:proofErr w:type="spellEnd"/>
+            <w:r>
+              <w:t xml:space="preserve"> </w:t>
+            </w:r>
+            <w:proofErr w:type="spellStart"/>
+            <w:r>
+              <w:t>Vijaybahadur</w:t>
+            </w:r>
+            <w:proofErr w:type="spellEnd"/>
+            <w:r>
+              <w:t xml:space="preserve"> Yadav, </w:t>
+            </w:r>
+            <w:proofErr w:type="spellStart"/>
+            <w:r>
+              <w:t>Sanket</w:t>
+            </w:r>
+            <w:proofErr w:type="spellEnd"/>
+            <w:r>
+              <w:t xml:space="preserve"> Saheb Verma, Deepak Dinesh Singh</w:t>
             </w:r>
           </w:p>
         </w:tc>
@@ -5471,8 +5564,37 @@
               <w:spacing w:line="276" w:lineRule="auto"/>
             </w:pPr>
             <w:r>
-              <w:t>Aaron Raymond See,  Bien Grenier Sasing and Welsey Daniel Advincula</w:t>
-            </w:r>
+              <w:t xml:space="preserve">Aaron Raymond See,  Bien </w:t>
+            </w:r>
+            <w:proofErr w:type="spellStart"/>
+            <w:r>
+              <w:t>Grenier</w:t>
+            </w:r>
+            <w:proofErr w:type="spellEnd"/>
+            <w:r>
+              <w:t xml:space="preserve"> </w:t>
+            </w:r>
+            <w:proofErr w:type="spellStart"/>
+            <w:r>
+              <w:t>Sasing</w:t>
+            </w:r>
+            <w:proofErr w:type="spellEnd"/>
+            <w:r>
+              <w:t xml:space="preserve"> and </w:t>
+            </w:r>
+            <w:proofErr w:type="spellStart"/>
+            <w:r>
+              <w:t>Welsey</w:t>
+            </w:r>
+            <w:proofErr w:type="spellEnd"/>
+            <w:r>
+              <w:t xml:space="preserve"> Daniel </w:t>
+            </w:r>
+            <w:proofErr w:type="spellStart"/>
+            <w:r>
+              <w:t>Advincula</w:t>
+            </w:r>
+            <w:proofErr w:type="spellEnd"/>
           </w:p>
         </w:tc>
       </w:tr>
@@ -5818,8 +5940,13 @@
               <w:spacing w:line="276" w:lineRule="auto"/>
             </w:pPr>
             <w:r>
-              <w:t>Akif Khan, Shah Khusro</w:t>
-            </w:r>
+              <w:t>Akif Khan, Shah </w:t>
+            </w:r>
+            <w:proofErr w:type="spellStart"/>
+            <w:r>
+              <w:t>Khusro</w:t>
+            </w:r>
+            <w:proofErr w:type="spellEnd"/>
           </w:p>
         </w:tc>
       </w:tr>
@@ -6156,7 +6283,23 @@
               <w:spacing w:line="276" w:lineRule="auto"/>
             </w:pPr>
             <w:r>
-              <w:t>A. Annapoorani, Nerosha Senthil Kumar, Dr. V. Vidhya</w:t>
+              <w:t xml:space="preserve">A. </w:t>
+            </w:r>
+            <w:proofErr w:type="spellStart"/>
+            <w:r>
+              <w:t>Annapoorani</w:t>
+            </w:r>
+            <w:proofErr w:type="spellEnd"/>
+            <w:r>
+              <w:t xml:space="preserve">, </w:t>
+            </w:r>
+            <w:proofErr w:type="spellStart"/>
+            <w:r>
+              <w:t>Nerosha</w:t>
+            </w:r>
+            <w:proofErr w:type="spellEnd"/>
+            <w:r>
+              <w:t xml:space="preserve"> Senthil Kumar, Dr. V. Vidhya</w:t>
             </w:r>
           </w:p>
         </w:tc>
@@ -6238,7 +6381,15 @@
         <w:t xml:space="preserve"> </w:t>
       </w:r>
       <w:r>
-        <w:t>The text description of the recognized object will be sent to the Google Text-to-Speech API using the gTTS package. Voice feedback on the 1st frame of each second will be scheduled as an output to help the visually impaired hear what they cannot see.</w:t>
+        <w:t xml:space="preserve">The text description of the recognized object will be sent to the Google Text-to-Speech API using the </w:t>
+      </w:r>
+      <w:proofErr w:type="spellStart"/>
+      <w:r>
+        <w:t>gTTS</w:t>
+      </w:r>
+      <w:proofErr w:type="spellEnd"/>
+      <w:r>
+        <w:t xml:space="preserve"> package. Voice feedback on the 1st frame of each second will be scheduled as an output to help the visually impaired hear what they cannot see.</w:t>
       </w:r>
     </w:p>
     <w:p>
@@ -6496,7 +6647,15 @@
               <w:spacing w:line="276" w:lineRule="auto"/>
             </w:pPr>
             <w:r>
-              <w:t>Sara Aqab, Muhammad Usman Tariq</w:t>
+              <w:t xml:space="preserve">Sara </w:t>
+            </w:r>
+            <w:proofErr w:type="spellStart"/>
+            <w:r>
+              <w:t>Aqab</w:t>
+            </w:r>
+            <w:proofErr w:type="spellEnd"/>
+            <w:r>
+              <w:t>, Muhammad Usman Tariq</w:t>
             </w:r>
           </w:p>
         </w:tc>
@@ -6572,7 +6731,15 @@
         <w:ind w:left="180" w:firstLine="360"/>
       </w:pPr>
       <w:r>
-        <w:t>An artificial neural network is used to recognise handwritten digits and characters and convert them to an electronic format or a machine-encoded form. A neural network is used because it simulates how the human brain works when reading handwriting in a more simplified form. This paper focuses on artificial intelligence networks, machine learning, Hidden Markov Model, and the Support Vector Machine.</w:t>
+        <w:t xml:space="preserve">An artificial neural network is used to </w:t>
+      </w:r>
+      <w:proofErr w:type="spellStart"/>
+      <w:r>
+        <w:t>recognise</w:t>
+      </w:r>
+      <w:proofErr w:type="spellEnd"/>
+      <w:r>
+        <w:t xml:space="preserve"> handwritten digits and characters and convert them to an electronic format or a machine-encoded form. A neural network is used because it simulates how the human brain works when reading handwriting in a more simplified form. This paper focuses on artificial intelligence networks, machine learning, Hidden Markov Model, and the Support Vector Machine.</w:t>
       </w:r>
     </w:p>
     <w:p>
@@ -6839,7 +7006,31 @@
               <w:spacing w:line="276" w:lineRule="auto"/>
             </w:pPr>
             <w:r>
-              <w:t>Moon Hwan Kim, Young Hoon Joo, and Jin Bae Park</w:t>
+              <w:t xml:space="preserve">Moon Hwan Kim, Young </w:t>
+            </w:r>
+            <w:proofErr w:type="spellStart"/>
+            <w:r>
+              <w:t>Hoon</w:t>
+            </w:r>
+            <w:proofErr w:type="spellEnd"/>
+            <w:r>
+              <w:t xml:space="preserve"> </w:t>
+            </w:r>
+            <w:proofErr w:type="spellStart"/>
+            <w:r>
+              <w:t>Joo</w:t>
+            </w:r>
+            <w:proofErr w:type="spellEnd"/>
+            <w:r>
+              <w:t xml:space="preserve">, and </w:t>
+            </w:r>
+            <w:proofErr w:type="spellStart"/>
+            <w:r>
+              <w:t>Jin</w:t>
+            </w:r>
+            <w:proofErr w:type="spellEnd"/>
+            <w:r>
+              <w:t xml:space="preserve"> Bae Park</w:t>
             </w:r>
           </w:p>
         </w:tc>
@@ -7502,7 +7693,31 @@
               <w:spacing w:line="276" w:lineRule="auto"/>
             </w:pPr>
             <w:r>
-              <w:t>Vladimir Vezhnevets, Vassili Sazonov, Alla Andreeva</w:t>
+              <w:t xml:space="preserve">Vladimir </w:t>
+            </w:r>
+            <w:proofErr w:type="spellStart"/>
+            <w:r>
+              <w:t>Vezhnevets</w:t>
+            </w:r>
+            <w:proofErr w:type="spellEnd"/>
+            <w:r>
+              <w:t xml:space="preserve">, </w:t>
+            </w:r>
+            <w:proofErr w:type="spellStart"/>
+            <w:r>
+              <w:t>Vassili</w:t>
+            </w:r>
+            <w:proofErr w:type="spellEnd"/>
+            <w:r>
+              <w:t xml:space="preserve"> Sazonov, </w:t>
+            </w:r>
+            <w:proofErr w:type="spellStart"/>
+            <w:r>
+              <w:t>Alla</w:t>
+            </w:r>
+            <w:proofErr w:type="spellEnd"/>
+            <w:r>
+              <w:t xml:space="preserve"> Andreeva</w:t>
             </w:r>
           </w:p>
         </w:tc>
@@ -7852,8 +8067,37 @@
               <w:spacing w:line="276" w:lineRule="auto"/>
             </w:pPr>
             <w:r>
-              <w:t>Salma Shofia Rosyda and Tito Waluyo Purboyo</w:t>
-            </w:r>
+              <w:t xml:space="preserve">Salma </w:t>
+            </w:r>
+            <w:proofErr w:type="spellStart"/>
+            <w:r>
+              <w:t>Shofia</w:t>
+            </w:r>
+            <w:proofErr w:type="spellEnd"/>
+            <w:r>
+              <w:t xml:space="preserve"> </w:t>
+            </w:r>
+            <w:proofErr w:type="spellStart"/>
+            <w:r>
+              <w:t>Rosyda</w:t>
+            </w:r>
+            <w:proofErr w:type="spellEnd"/>
+            <w:r>
+              <w:t xml:space="preserve"> and Tito </w:t>
+            </w:r>
+            <w:proofErr w:type="spellStart"/>
+            <w:r>
+              <w:t>Waluyo</w:t>
+            </w:r>
+            <w:proofErr w:type="spellEnd"/>
+            <w:r>
+              <w:t xml:space="preserve"> </w:t>
+            </w:r>
+            <w:proofErr w:type="spellStart"/>
+            <w:r>
+              <w:t>Purboyo</w:t>
+            </w:r>
+            <w:proofErr w:type="spellEnd"/>
           </w:p>
         </w:tc>
       </w:tr>
@@ -7961,12 +8205,25 @@
         <w:pStyle w:val="Heading2"/>
       </w:pPr>
       <w:bookmarkStart w:id="21" w:name="_Toc119265667"/>
+      <w:proofErr w:type="spellStart"/>
       <w:r>
         <w:lastRenderedPageBreak/>
-        <w:t>iGenda: An Event Scheduler</w:t>
-      </w:r>
-      <w:r>
-        <w:t xml:space="preserve"> for Common Users and Centralised Systems</w:t>
+        <w:t>iGenda</w:t>
+      </w:r>
+      <w:proofErr w:type="spellEnd"/>
+      <w:r>
+        <w:t>: An Event Scheduler</w:t>
+      </w:r>
+      <w:r>
+        <w:t xml:space="preserve"> for Common Users and </w:t>
+      </w:r>
+      <w:proofErr w:type="spellStart"/>
+      <w:r>
+        <w:t>Centralised</w:t>
+      </w:r>
+      <w:proofErr w:type="spellEnd"/>
+      <w:r>
+        <w:t xml:space="preserve"> Systems</w:t>
       </w:r>
       <w:bookmarkEnd w:id="21"/>
     </w:p>
@@ -8042,6 +8299,7 @@
               </w:rPr>
             </w:pPr>
             <w:bookmarkStart w:id="22" w:name="_Toc119265668"/>
+            <w:proofErr w:type="spellStart"/>
             <w:r>
               <w:rPr>
                 <w:rFonts w:eastAsiaTheme="minorHAnsi"/>
@@ -8049,7 +8307,37 @@
                 <w:sz w:val="24"/>
                 <w:szCs w:val="24"/>
               </w:rPr>
-              <w:t>iGenda: An Event Scheduler for Common Users and Centralised Systems</w:t>
+              <w:t>iGenda</w:t>
+            </w:r>
+            <w:proofErr w:type="spellEnd"/>
+            <w:r>
+              <w:rPr>
+                <w:rFonts w:eastAsiaTheme="minorHAnsi"/>
+                <w:color w:val="auto"/>
+                <w:sz w:val="24"/>
+                <w:szCs w:val="24"/>
+              </w:rPr>
+              <w:t xml:space="preserve">: An Event Scheduler for Common Users and </w:t>
+            </w:r>
+            <w:proofErr w:type="spellStart"/>
+            <w:r>
+              <w:rPr>
+                <w:rFonts w:eastAsiaTheme="minorHAnsi"/>
+                <w:color w:val="auto"/>
+                <w:sz w:val="24"/>
+                <w:szCs w:val="24"/>
+              </w:rPr>
+              <w:t>Centralised</w:t>
+            </w:r>
+            <w:proofErr w:type="spellEnd"/>
+            <w:r>
+              <w:rPr>
+                <w:rFonts w:eastAsiaTheme="minorHAnsi"/>
+                <w:color w:val="auto"/>
+                <w:sz w:val="24"/>
+                <w:szCs w:val="24"/>
+              </w:rPr>
+              <w:t xml:space="preserve"> Systems</w:t>
             </w:r>
             <w:bookmarkEnd w:id="22"/>
           </w:p>
@@ -8267,7 +8555,23 @@
               <w:spacing w:line="276" w:lineRule="auto"/>
             </w:pPr>
             <w:r>
-              <w:t>Costa, Â., Laredo, J.L., Novais, P., Corchado, J.M., Neves, J.</w:t>
+              <w:t xml:space="preserve">Costa, Â., Laredo, J.L., </w:t>
+            </w:r>
+            <w:proofErr w:type="spellStart"/>
+            <w:r>
+              <w:t>Novais</w:t>
+            </w:r>
+            <w:proofErr w:type="spellEnd"/>
+            <w:r>
+              <w:t xml:space="preserve">, P., </w:t>
+            </w:r>
+            <w:proofErr w:type="spellStart"/>
+            <w:r>
+              <w:t>Corchado</w:t>
+            </w:r>
+            <w:proofErr w:type="spellEnd"/>
+            <w:r>
+              <w:t>, J.M., Neves, J.</w:t>
             </w:r>
           </w:p>
         </w:tc>
@@ -8337,8 +8641,18 @@
     <w:p>
       <w:pPr>
         <w:ind w:left="180" w:firstLine="360"/>
-      </w:pPr>
-      <w:r>
+        <w:rPr>
+          <w:color w:val="0070C0"/>
+          <w:sz w:val="28"/>
+          <w:szCs w:val="28"/>
+        </w:rPr>
+      </w:pPr>
+      <w:r>
+        <w:rPr>
+          <w:color w:val="0070C0"/>
+          <w:sz w:val="28"/>
+          <w:szCs w:val="28"/>
+        </w:rPr>
         <w:t>Summary:</w:t>
       </w:r>
     </w:p>
@@ -8348,7 +8662,15 @@
       </w:pPr>
       <w:r>
         <w:tab/>
-        <w:t>This paper summarizes the need for a scheduler assistant in our daily life as world is walking towards an aged society as a consequence of the increasing rate of longevity in modern cultures and with age comes the fact that memory decreases its efficiency and memory loss starts to surge. That’s why iGenda is used to help the user keep track of their daily routine and activities as well as manage their health by including a Centralized Management System (CMS) on the side of a hospital-like institution.</w:t>
+        <w:t xml:space="preserve">This paper summarizes the need for a scheduler assistant in our daily life as world is walking towards an aged society as a consequence of the increasing rate of longevity in modern cultures and with age comes the fact that memory decreases its efficiency and memory loss starts to surge. That’s why </w:t>
+      </w:r>
+      <w:proofErr w:type="spellStart"/>
+      <w:r>
+        <w:t>iGenda</w:t>
+      </w:r>
+      <w:proofErr w:type="spellEnd"/>
+      <w:r>
+        <w:t xml:space="preserve"> is used to help the user keep track of their daily routine and activities as well as manage their health by including a Centralized Management System (CMS) on the side of a hospital-like institution.</w:t>
       </w:r>
     </w:p>
     <w:p>
@@ -8662,7 +8984,23 @@
               <w:spacing w:line="276" w:lineRule="auto"/>
             </w:pPr>
             <w:r>
-              <w:t>Sai Swaroop Krishna, N., Krishna Tej, A., Suchithra, M.</w:t>
+              <w:t xml:space="preserve">Sai Swaroop Krishna, N., Krishna </w:t>
+            </w:r>
+            <w:proofErr w:type="spellStart"/>
+            <w:r>
+              <w:t>Tej</w:t>
+            </w:r>
+            <w:proofErr w:type="spellEnd"/>
+            <w:r>
+              <w:t xml:space="preserve">, A., </w:t>
+            </w:r>
+            <w:proofErr w:type="spellStart"/>
+            <w:r>
+              <w:t>Suchithra</w:t>
+            </w:r>
+            <w:proofErr w:type="spellEnd"/>
+            <w:r>
+              <w:t>, M.</w:t>
             </w:r>
           </w:p>
         </w:tc>
@@ -8725,18 +9063,41 @@
     </w:tbl>
     <w:p/>
     <w:p>
-      <w:r>
+      <w:pPr>
+        <w:rPr>
+          <w:color w:val="0070C0"/>
+          <w:sz w:val="28"/>
+          <w:szCs w:val="28"/>
+        </w:rPr>
+      </w:pPr>
+      <w:r>
+        <w:rPr>
+          <w:color w:val="0070C0"/>
+          <w:sz w:val="28"/>
+          <w:szCs w:val="28"/>
+        </w:rPr>
         <w:t>Summary:</w:t>
       </w:r>
     </w:p>
     <w:p>
+      <w:pPr>
+        <w:ind w:firstLine="720"/>
+      </w:pPr>
       <w:r>
         <w:t>The paper proposes the development of an efficient task scheduler. What makes it different from other virtual assistants such as Google Assistant, Alexa, Siri, is the fact that it takes into consideration world factors like traffic. This can be done by tracking the user current location of the user while managing the user schedule and reminding the user about an event. </w:t>
       </w:r>
     </w:p>
     <w:p>
       <w:r>
-        <w:t>The software uses technologies like Dialogflow and Google Maps APIs</w:t>
+        <w:t xml:space="preserve">The software uses technologies like </w:t>
+      </w:r>
+      <w:proofErr w:type="spellStart"/>
+      <w:r>
+        <w:t>Dialogflow</w:t>
+      </w:r>
+      <w:proofErr w:type="spellEnd"/>
+      <w:r>
+        <w:t xml:space="preserve"> and Google Maps APIs</w:t>
       </w:r>
     </w:p>
     <w:p>
@@ -8765,7 +9126,15 @@
       <w:bookmarkStart w:id="25" w:name="_Toc119265670"/>
       <w:r>
         <w:lastRenderedPageBreak/>
-        <w:t>A Smart Mobile App For Blind Users</w:t>
+        <w:t xml:space="preserve">A Smart Mobile App </w:t>
+      </w:r>
+      <w:proofErr w:type="gramStart"/>
+      <w:r>
+        <w:t>For</w:t>
+      </w:r>
+      <w:proofErr w:type="gramEnd"/>
+      <w:r>
+        <w:t xml:space="preserve"> Blind Users</w:t>
       </w:r>
       <w:bookmarkEnd w:id="24"/>
       <w:bookmarkEnd w:id="25"/>
@@ -9001,7 +9370,15 @@
               <w:spacing w:line="276" w:lineRule="auto"/>
             </w:pPr>
             <w:r>
-              <w:t>Ms. Kalpanagayathri M., Ms. Sangeetha Lakshmi G</w:t>
+              <w:t xml:space="preserve">Ms. </w:t>
+            </w:r>
+            <w:proofErr w:type="spellStart"/>
+            <w:r>
+              <w:t>Kalpanagayathri</w:t>
+            </w:r>
+            <w:proofErr w:type="spellEnd"/>
+            <w:r>
+              <w:t xml:space="preserve"> M., Ms. Sangeetha Lakshmi G</w:t>
             </w:r>
           </w:p>
         </w:tc>
@@ -9319,7 +9696,15 @@
               <w:spacing w:line="276" w:lineRule="auto"/>
             </w:pPr>
             <w:r>
-              <w:t>John Davis Akkara, Anju Kuriakose</w:t>
+              <w:t xml:space="preserve">John Davis </w:t>
+            </w:r>
+            <w:proofErr w:type="spellStart"/>
+            <w:r>
+              <w:t>Akkara</w:t>
+            </w:r>
+            <w:proofErr w:type="spellEnd"/>
+            <w:r>
+              <w:t>, Anju Kuriakose</w:t>
             </w:r>
           </w:p>
         </w:tc>
@@ -9986,11 +10371,16 @@
             <w:r>
               <w:t xml:space="preserve">abu </w:t>
             </w:r>
+            <w:proofErr w:type="spellStart"/>
             <w:r>
               <w:t>P</w:t>
             </w:r>
             <w:r>
-              <w:t xml:space="preserve">andipati, </w:t>
+              <w:t>andipati</w:t>
+            </w:r>
+            <w:proofErr w:type="spellEnd"/>
+            <w:r>
+              <w:t xml:space="preserve">, </w:t>
             </w:r>
             <w:r>
               <w:t>D</w:t>
@@ -9998,6 +10388,7 @@
             <w:r>
               <w:t xml:space="preserve">r. </w:t>
             </w:r>
+            <w:proofErr w:type="spellStart"/>
             <w:r>
               <w:t>R</w:t>
             </w:r>
@@ -10008,7 +10399,11 @@
               <w:t>R</w:t>
             </w:r>
             <w:r>
-              <w:t xml:space="preserve">raveen </w:t>
+              <w:t>raveen</w:t>
+            </w:r>
+            <w:proofErr w:type="spellEnd"/>
+            <w:r>
+              <w:t xml:space="preserve"> </w:t>
             </w:r>
             <w:r>
               <w:t>S</w:t>
@@ -10334,8 +10729,37 @@
               <w:adjustRightInd w:val="0"/>
               <w:spacing w:line="276" w:lineRule="auto"/>
             </w:pPr>
-            <w:r>
-              <w:t>Preetha S, Afrid I M, Karthik Hebbar P, Nishchay S K</w:t>
+            <w:proofErr w:type="spellStart"/>
+            <w:r>
+              <w:t>Preetha</w:t>
+            </w:r>
+            <w:proofErr w:type="spellEnd"/>
+            <w:r>
+              <w:t xml:space="preserve"> S, </w:t>
+            </w:r>
+            <w:proofErr w:type="spellStart"/>
+            <w:r>
+              <w:t>Afrid</w:t>
+            </w:r>
+            <w:proofErr w:type="spellEnd"/>
+            <w:r>
+              <w:t xml:space="preserve"> I M, Karthik </w:t>
+            </w:r>
+            <w:proofErr w:type="spellStart"/>
+            <w:r>
+              <w:t>Hebbar</w:t>
+            </w:r>
+            <w:proofErr w:type="spellEnd"/>
+            <w:r>
+              <w:t xml:space="preserve"> P, </w:t>
+            </w:r>
+            <w:proofErr w:type="spellStart"/>
+            <w:r>
+              <w:t>Nishchay</w:t>
+            </w:r>
+            <w:proofErr w:type="spellEnd"/>
+            <w:r>
+              <w:t xml:space="preserve"> S K</w:t>
             </w:r>
           </w:p>
         </w:tc>
@@ -10638,8 +11062,21 @@
             <w:tcW w:w="5535" w:type="dxa"/>
           </w:tcPr>
           <w:p>
-            <w:r>
-              <w:t>Caldini, A., Fanfani, M., Colombo, C.</w:t>
+            <w:proofErr w:type="spellStart"/>
+            <w:r>
+              <w:t>Caldini</w:t>
+            </w:r>
+            <w:proofErr w:type="spellEnd"/>
+            <w:r>
+              <w:t xml:space="preserve">, A., </w:t>
+            </w:r>
+            <w:proofErr w:type="spellStart"/>
+            <w:r>
+              <w:t>Fanfani</w:t>
+            </w:r>
+            <w:proofErr w:type="spellEnd"/>
+            <w:r>
+              <w:t>, M., Colombo, C.</w:t>
             </w:r>
           </w:p>
         </w:tc>
@@ -10688,11 +11125,20 @@
     <w:p/>
     <w:p/>
     <w:p>
-      <w:r>
+      <w:pPr>
+        <w:rPr>
+          <w:color w:val="0070C0"/>
+          <w:sz w:val="28"/>
+          <w:szCs w:val="28"/>
+        </w:rPr>
+      </w:pPr>
+      <w:r>
+        <w:rPr>
+          <w:color w:val="0070C0"/>
+          <w:sz w:val="28"/>
+          <w:szCs w:val="28"/>
+        </w:rPr>
         <w:t>Summary:</w:t>
-      </w:r>
-      <w:r>
-        <w:br/>
       </w:r>
     </w:p>
     <w:p>
@@ -10829,10 +11275,7 @@
               <w:spacing w:line="276" w:lineRule="auto"/>
             </w:pPr>
             <w:r>
-              <w:t>20</w:t>
-            </w:r>
-            <w:r>
-              <w:t>1</w:t>
+              <w:t>201</w:t>
             </w:r>
             <w:r>
               <w:t>4</w:t>
@@ -11008,6 +11451,7 @@
             <w:tcW w:w="5535" w:type="dxa"/>
           </w:tcPr>
           <w:p>
+            <w:proofErr w:type="spellStart"/>
             <w:r>
               <w:rPr>
                 <w:rFonts w:ascii="Arial" w:hAnsi="Arial" w:cs="Arial"/>
@@ -11016,7 +11460,18 @@
                 <w:szCs w:val="20"/>
                 <w:shd w:val="clear" w:color="auto" w:fill="FFFFFF"/>
               </w:rPr>
-              <w:t>doi: 10.1109/THMS.2014.2302814</w:t>
+              <w:t>doi</w:t>
+            </w:r>
+            <w:proofErr w:type="spellEnd"/>
+            <w:r>
+              <w:rPr>
+                <w:rFonts w:ascii="Arial" w:hAnsi="Arial" w:cs="Arial"/>
+                <w:color w:val="333333"/>
+                <w:sz w:val="20"/>
+                <w:szCs w:val="20"/>
+                <w:shd w:val="clear" w:color="auto" w:fill="FFFFFF"/>
+              </w:rPr>
+              <w:t>: 10.1109/THMS.2014.2302814</w:t>
             </w:r>
           </w:p>
         </w:tc>
@@ -11029,9 +11484,18 @@
     </w:p>
     <w:p>
       <w:pPr>
-        <w:ind w:left="180" w:firstLine="360"/>
-      </w:pPr>
-      <w:r>
+        <w:rPr>
+          <w:color w:val="0070C0"/>
+          <w:sz w:val="28"/>
+          <w:szCs w:val="28"/>
+        </w:rPr>
+      </w:pPr>
+      <w:r>
+        <w:rPr>
+          <w:color w:val="0070C0"/>
+          <w:sz w:val="28"/>
+          <w:szCs w:val="28"/>
+        </w:rPr>
         <w:lastRenderedPageBreak/>
         <w:t>Summary:</w:t>
       </w:r>
@@ -11048,13 +11512,401 @@
         <w:t>r</w:t>
       </w:r>
       <w:r>
-        <w:t>ecogniz</w:t>
-      </w:r>
-      <w:r>
-        <w:t>ing</w:t>
-      </w:r>
-      <w:r>
-        <w:t xml:space="preserve"> clothing patterns in four categories (plaid, striped, patternless, and irregular) and identifies 11 clothing colors. A camera mounted upon a pair of sunglasses is used to capture clothing images. The clothing patterns and colors are described to blind users verbally. This system can be controlled by speech input through microphone.</w:t>
+        <w:t xml:space="preserve">ecognizing clothing patterns in four categories (plaid, striped, </w:t>
+      </w:r>
+      <w:proofErr w:type="spellStart"/>
+      <w:r>
+        <w:t>patternless</w:t>
+      </w:r>
+      <w:proofErr w:type="spellEnd"/>
+      <w:r>
+        <w:t>, and irregular) and identifies 11 clothing colors. A camera mounted upon a pair of sunglasses is used to capture clothing images. The clothing patterns and colors are described to blind users verbally. This system can be controlled by speech input through microphone.</w:t>
+      </w:r>
+    </w:p>
+    <w:p>
+      <w:pPr>
+        <w:pStyle w:val="Heading2"/>
+      </w:pPr>
+      <w:r>
+        <w:t>Real-Time Walk Light Detection with a Mobile Phone</w:t>
+      </w:r>
+    </w:p>
+    <w:tbl>
+      <w:tblPr>
+        <w:tblStyle w:val="TableGrid"/>
+        <w:tblpPr w:leftFromText="180" w:rightFromText="180" w:vertAnchor="text" w:horzAnchor="margin" w:tblpY="342"/>
+        <w:tblW w:w="10066" w:type="dxa"/>
+        <w:tblLook w:val="04A0" w:firstRow="1" w:lastRow="0" w:firstColumn="1" w:lastColumn="0" w:noHBand="0" w:noVBand="1"/>
+      </w:tblPr>
+      <w:tblGrid>
+        <w:gridCol w:w="4531"/>
+        <w:gridCol w:w="5535"/>
+      </w:tblGrid>
+      <w:tr>
+        <w:trPr>
+          <w:trHeight w:val="440"/>
+        </w:trPr>
+        <w:tc>
+          <w:tcPr>
+            <w:tcW w:w="4531" w:type="dxa"/>
+          </w:tcPr>
+          <w:p>
+            <w:pPr>
+              <w:spacing w:line="276" w:lineRule="auto"/>
+              <w:rPr>
+                <w:b/>
+                <w:bCs/>
+                <w:sz w:val="32"/>
+                <w:szCs w:val="18"/>
+              </w:rPr>
+            </w:pPr>
+            <w:r>
+              <w:rPr>
+                <w:b/>
+                <w:bCs/>
+                <w:sz w:val="32"/>
+                <w:szCs w:val="18"/>
+              </w:rPr>
+              <w:t>Paper Title</w:t>
+            </w:r>
+          </w:p>
+        </w:tc>
+        <w:tc>
+          <w:tcPr>
+            <w:tcW w:w="5535" w:type="dxa"/>
+          </w:tcPr>
+          <w:p>
+            <w:pPr>
+              <w:rPr>
+                <w:rFonts w:cs="Times New Roman"/>
+                <w:sz w:val="48"/>
+                <w:szCs w:val="48"/>
+              </w:rPr>
+            </w:pPr>
+            <w:r>
+              <w:t>Robust traffic lights detection on mobile devices for pedestrians with visual impairment</w:t>
+            </w:r>
+          </w:p>
+        </w:tc>
+      </w:tr>
+      <w:tr>
+        <w:trPr>
+          <w:trHeight w:val="446"/>
+        </w:trPr>
+        <w:tc>
+          <w:tcPr>
+            <w:tcW w:w="4531" w:type="dxa"/>
+          </w:tcPr>
+          <w:p>
+            <w:pPr>
+              <w:spacing w:line="276" w:lineRule="auto"/>
+              <w:rPr>
+                <w:b/>
+                <w:bCs/>
+                <w:sz w:val="32"/>
+                <w:szCs w:val="18"/>
+              </w:rPr>
+            </w:pPr>
+            <w:r>
+              <w:rPr>
+                <w:b/>
+                <w:bCs/>
+                <w:sz w:val="32"/>
+                <w:szCs w:val="18"/>
+              </w:rPr>
+              <w:t>Date</w:t>
+            </w:r>
+            <w:r>
+              <w:rPr>
+                <w:b/>
+                <w:bCs/>
+                <w:sz w:val="32"/>
+                <w:szCs w:val="18"/>
+              </w:rPr>
+              <w:t xml:space="preserve"> of publication</w:t>
+            </w:r>
+          </w:p>
+        </w:tc>
+        <w:tc>
+          <w:tcPr>
+            <w:tcW w:w="5535" w:type="dxa"/>
+          </w:tcPr>
+          <w:p>
+            <w:pPr>
+              <w:spacing w:line="276" w:lineRule="auto"/>
+            </w:pPr>
+            <w:r>
+              <w:t>201</w:t>
+            </w:r>
+            <w:r>
+              <w:t>6</w:t>
+            </w:r>
+          </w:p>
+        </w:tc>
+      </w:tr>
+      <w:tr>
+        <w:trPr>
+          <w:trHeight w:val="297"/>
+        </w:trPr>
+        <w:tc>
+          <w:tcPr>
+            <w:tcW w:w="4531" w:type="dxa"/>
+          </w:tcPr>
+          <w:p>
+            <w:pPr>
+              <w:spacing w:line="276" w:lineRule="auto"/>
+              <w:rPr>
+                <w:b/>
+                <w:bCs/>
+                <w:sz w:val="32"/>
+                <w:szCs w:val="18"/>
+              </w:rPr>
+            </w:pPr>
+            <w:r>
+              <w:rPr>
+                <w:b/>
+                <w:bCs/>
+                <w:sz w:val="32"/>
+                <w:szCs w:val="18"/>
+              </w:rPr>
+              <w:t>Place of publication</w:t>
+            </w:r>
+          </w:p>
+        </w:tc>
+        <w:tc>
+          <w:tcPr>
+            <w:tcW w:w="5535" w:type="dxa"/>
+          </w:tcPr>
+          <w:p>
+            <w:r>
+              <w:t>ScienceDirect</w:t>
+            </w:r>
+          </w:p>
+        </w:tc>
+      </w:tr>
+      <w:tr>
+        <w:trPr>
+          <w:trHeight w:val="423"/>
+        </w:trPr>
+        <w:tc>
+          <w:tcPr>
+            <w:tcW w:w="4531" w:type="dxa"/>
+          </w:tcPr>
+          <w:p>
+            <w:pPr>
+              <w:spacing w:line="276" w:lineRule="auto"/>
+              <w:rPr>
+                <w:b/>
+                <w:bCs/>
+                <w:sz w:val="32"/>
+                <w:szCs w:val="18"/>
+              </w:rPr>
+            </w:pPr>
+            <w:r>
+              <w:rPr>
+                <w:b/>
+                <w:bCs/>
+                <w:sz w:val="32"/>
+                <w:szCs w:val="18"/>
+              </w:rPr>
+              <w:t xml:space="preserve">Volume number and year </w:t>
+            </w:r>
+          </w:p>
+        </w:tc>
+        <w:tc>
+          <w:tcPr>
+            <w:tcW w:w="5535" w:type="dxa"/>
+          </w:tcPr>
+          <w:p>
+            <w:r>
+              <w:t xml:space="preserve">vol. </w:t>
+            </w:r>
+            <w:r>
+              <w:t>148</w:t>
+            </w:r>
+            <w:r>
+              <w:t xml:space="preserve">, no. 2, pp. </w:t>
+            </w:r>
+            <w:r>
+              <w:t>123</w:t>
+            </w:r>
+            <w:r>
+              <w:t>-</w:t>
+            </w:r>
+            <w:r>
+              <w:t>135</w:t>
+            </w:r>
+          </w:p>
+        </w:tc>
+      </w:tr>
+      <w:tr>
+        <w:trPr>
+          <w:trHeight w:val="432"/>
+        </w:trPr>
+        <w:tc>
+          <w:tcPr>
+            <w:tcW w:w="4531" w:type="dxa"/>
+          </w:tcPr>
+          <w:p>
+            <w:pPr>
+              <w:spacing w:line="276" w:lineRule="auto"/>
+              <w:rPr>
+                <w:b/>
+                <w:bCs/>
+                <w:sz w:val="32"/>
+                <w:szCs w:val="18"/>
+              </w:rPr>
+            </w:pPr>
+            <w:r>
+              <w:rPr>
+                <w:b/>
+                <w:bCs/>
+                <w:sz w:val="32"/>
+                <w:szCs w:val="18"/>
+              </w:rPr>
+              <w:t>Authors</w:t>
+            </w:r>
+          </w:p>
+        </w:tc>
+        <w:tc>
+          <w:tcPr>
+            <w:tcW w:w="5535" w:type="dxa"/>
+          </w:tcPr>
+          <w:p>
+            <w:r>
+              <w:t xml:space="preserve">Sergio </w:t>
+            </w:r>
+            <w:proofErr w:type="spellStart"/>
+            <w:r>
+              <w:t>Mascetti</w:t>
+            </w:r>
+            <w:proofErr w:type="spellEnd"/>
+            <w:r>
+              <w:t xml:space="preserve">, Dragan </w:t>
+            </w:r>
+            <w:proofErr w:type="spellStart"/>
+            <w:r>
+              <w:t>Ahmetovic</w:t>
+            </w:r>
+            <w:proofErr w:type="spellEnd"/>
+            <w:r>
+              <w:t xml:space="preserve">, Andrea </w:t>
+            </w:r>
+            <w:proofErr w:type="spellStart"/>
+            <w:r>
+              <w:t>Gerino</w:t>
+            </w:r>
+            <w:proofErr w:type="spellEnd"/>
+            <w:r>
+              <w:t xml:space="preserve">, Cristian </w:t>
+            </w:r>
+            <w:proofErr w:type="spellStart"/>
+            <w:r>
+              <w:t>Bernareggi</w:t>
+            </w:r>
+            <w:proofErr w:type="spellEnd"/>
+            <w:r>
+              <w:t xml:space="preserve">, Mario </w:t>
+            </w:r>
+            <w:proofErr w:type="spellStart"/>
+            <w:r>
+              <w:t>Busso</w:t>
+            </w:r>
+            <w:proofErr w:type="spellEnd"/>
+            <w:r>
+              <w:t xml:space="preserve">, Alessandro </w:t>
+            </w:r>
+            <w:proofErr w:type="spellStart"/>
+            <w:r>
+              <w:t>Rizzi</w:t>
+            </w:r>
+            <w:proofErr w:type="spellEnd"/>
+            <w:r>
+              <w:t>,</w:t>
+            </w:r>
+          </w:p>
+        </w:tc>
+      </w:tr>
+      <w:tr>
+        <w:trPr>
+          <w:trHeight w:val="446"/>
+        </w:trPr>
+        <w:tc>
+          <w:tcPr>
+            <w:tcW w:w="4531" w:type="dxa"/>
+          </w:tcPr>
+          <w:p>
+            <w:pPr>
+              <w:spacing w:line="276" w:lineRule="auto"/>
+              <w:rPr>
+                <w:b/>
+                <w:bCs/>
+                <w:sz w:val="32"/>
+                <w:szCs w:val="18"/>
+              </w:rPr>
+            </w:pPr>
+            <w:r>
+              <w:rPr>
+                <w:b/>
+                <w:bCs/>
+                <w:sz w:val="32"/>
+                <w:szCs w:val="18"/>
+              </w:rPr>
+              <w:t>Link To Paper</w:t>
+            </w:r>
+          </w:p>
+        </w:tc>
+        <w:tc>
+          <w:tcPr>
+            <w:tcW w:w="5535" w:type="dxa"/>
+          </w:tcPr>
+          <w:p>
+            <w:r>
+              <w:t>https://doi.org/10.1016/j.cviu.2015.11.017</w:t>
+            </w:r>
+          </w:p>
+        </w:tc>
+      </w:tr>
+    </w:tbl>
+    <w:p/>
+    <w:p/>
+    <w:p>
+      <w:pPr>
+        <w:rPr>
+          <w:color w:val="0070C0"/>
+          <w:sz w:val="28"/>
+          <w:szCs w:val="28"/>
+        </w:rPr>
+      </w:pPr>
+      <w:r>
+        <w:rPr>
+          <w:color w:val="0070C0"/>
+          <w:sz w:val="28"/>
+          <w:szCs w:val="28"/>
+        </w:rPr>
+        <w:t>Summary:</w:t>
+      </w:r>
+    </w:p>
+    <w:p>
+      <w:r>
+        <w:tab/>
+      </w:r>
+      <w:r>
+        <w:t xml:space="preserve">This paper contributes in helping pedestrians facing visual problems to cross streets when traffic light is safe to cross. The software uses </w:t>
+      </w:r>
+      <w:hyperlink r:id="rId29" w:tooltip="Learn more about image processing from ScienceDirect's AI-generated Topic Pages" w:history="1">
+        <w:r>
+          <w:t>image processing</w:t>
+        </w:r>
+      </w:hyperlink>
+      <w:r>
+        <w:t> and recognition, it proposes a robust setup for image capture that makes it possible to acquire clearly visible traffic light images regardless of daylight variability due to time and weather.</w:t>
+      </w:r>
+      <w:r>
+        <w:t xml:space="preserve"> T</w:t>
+      </w:r>
+      <w:r>
+        <w:t>he technique is also practical in supporting road crossing.</w:t>
       </w:r>
     </w:p>
     <w:p>
@@ -11074,7 +11926,7 @@
     </w:p>
     <w:p/>
     <w:p>
-      <w:hyperlink r:id="rId29" w:history="1">
+      <w:hyperlink r:id="rId30" w:history="1">
         <w:r>
           <w:rPr>
             <w:rStyle w:val="Hyperlink"/>
@@ -11108,7 +11960,7 @@
       </w:hyperlink>
     </w:p>
     <w:p>
-      <w:hyperlink r:id="rId30" w:history="1">
+      <w:hyperlink r:id="rId31" w:history="1">
         <w:r>
           <w:rPr>
             <w:rStyle w:val="Hyperlink"/>
@@ -12452,7 +13304,7 @@
   <w:style w:type="paragraph" w:default="1" w:styleId="Normal">
     <w:name w:val="Normal"/>
     <w:qFormat/>
-    <w:rsid w:val="002F64A6"/>
+    <w:rsid w:val="00DF2DAD"/>
     <w:rPr>
       <w:rFonts w:asciiTheme="majorBidi" w:hAnsiTheme="majorBidi" w:cstheme="majorBidi"/>
       <w:sz w:val="24"/>
@@ -12790,6 +13642,11 @@
     <w:basedOn w:val="DefaultParagraphFont"/>
     <w:rsid w:val="002F64A6"/>
   </w:style>
+  <w:style w:type="character" w:customStyle="1" w:styleId="title-text">
+    <w:name w:val="title-text"/>
+    <w:basedOn w:val="DefaultParagraphFont"/>
+    <w:rsid w:val="00DF2DAD"/>
+  </w:style>
 </w:styles>
 </file>
 

</xml_diff>

<commit_message>
Added main and secondary features
</commit_message>
<xml_diff>
--- a/GP Report.docx
+++ b/GP Report.docx
@@ -753,31 +753,13 @@
                                             <w:szCs w:val="30"/>
                                           </w:rPr>
                                         </w:pPr>
-                                        <w:proofErr w:type="spellStart"/>
                                         <w:r>
                                           <w:rPr>
                                             <w:sz w:val="30"/>
                                             <w:szCs w:val="30"/>
                                           </w:rPr>
-                                          <w:t>Moaz</w:t>
+                                          <w:t>Moaz Mohamed Mohamed</w:t>
                                         </w:r>
-                                        <w:proofErr w:type="spellEnd"/>
-                                        <w:r>
-                                          <w:rPr>
-                                            <w:sz w:val="30"/>
-                                            <w:szCs w:val="30"/>
-                                          </w:rPr>
-                                          <w:t xml:space="preserve"> Mohamed </w:t>
-                                        </w:r>
-                                        <w:proofErr w:type="spellStart"/>
-                                        <w:r>
-                                          <w:rPr>
-                                            <w:sz w:val="30"/>
-                                            <w:szCs w:val="30"/>
-                                          </w:rPr>
-                                          <w:t>Mohamed</w:t>
-                                        </w:r>
-                                        <w:proofErr w:type="spellEnd"/>
                                       </w:p>
                                     </w:tc>
                                     <w:tc>
@@ -820,23 +802,7 @@
                                             <w:sz w:val="30"/>
                                             <w:szCs w:val="30"/>
                                           </w:rPr>
-                                          <w:t xml:space="preserve">Nader </w:t>
-                                        </w:r>
-                                        <w:proofErr w:type="spellStart"/>
-                                        <w:r>
-                                          <w:rPr>
-                                            <w:sz w:val="30"/>
-                                            <w:szCs w:val="30"/>
-                                          </w:rPr>
-                                          <w:t>Youhanna</w:t>
-                                        </w:r>
-                                        <w:proofErr w:type="spellEnd"/>
-                                        <w:r>
-                                          <w:rPr>
-                                            <w:sz w:val="30"/>
-                                            <w:szCs w:val="30"/>
-                                          </w:rPr>
-                                          <w:t xml:space="preserve"> Khalil</w:t>
+                                          <w:t>Nader Youhanna Khalil</w:t>
                                         </w:r>
                                       </w:p>
                                     </w:tc>
@@ -1236,31 +1202,13 @@
                                       <w:szCs w:val="30"/>
                                     </w:rPr>
                                   </w:pPr>
-                                  <w:proofErr w:type="spellStart"/>
                                   <w:r>
                                     <w:rPr>
                                       <w:sz w:val="30"/>
                                       <w:szCs w:val="30"/>
                                     </w:rPr>
-                                    <w:t>Moaz</w:t>
+                                    <w:t>Moaz Mohamed Mohamed</w:t>
                                   </w:r>
-                                  <w:proofErr w:type="spellEnd"/>
-                                  <w:r>
-                                    <w:rPr>
-                                      <w:sz w:val="30"/>
-                                      <w:szCs w:val="30"/>
-                                    </w:rPr>
-                                    <w:t xml:space="preserve"> Mohamed </w:t>
-                                  </w:r>
-                                  <w:proofErr w:type="spellStart"/>
-                                  <w:r>
-                                    <w:rPr>
-                                      <w:sz w:val="30"/>
-                                      <w:szCs w:val="30"/>
-                                    </w:rPr>
-                                    <w:t>Mohamed</w:t>
-                                  </w:r>
-                                  <w:proofErr w:type="spellEnd"/>
                                 </w:p>
                               </w:tc>
                               <w:tc>
@@ -1303,23 +1251,7 @@
                                       <w:sz w:val="30"/>
                                       <w:szCs w:val="30"/>
                                     </w:rPr>
-                                    <w:t xml:space="preserve">Nader </w:t>
-                                  </w:r>
-                                  <w:proofErr w:type="spellStart"/>
-                                  <w:r>
-                                    <w:rPr>
-                                      <w:sz w:val="30"/>
-                                      <w:szCs w:val="30"/>
-                                    </w:rPr>
-                                    <w:t>Youhanna</w:t>
-                                  </w:r>
-                                  <w:proofErr w:type="spellEnd"/>
-                                  <w:r>
-                                    <w:rPr>
-                                      <w:sz w:val="30"/>
-                                      <w:szCs w:val="30"/>
-                                    </w:rPr>
-                                    <w:t xml:space="preserve"> Khalil</w:t>
+                                    <w:t>Nader Youhanna Khalil</w:t>
                                   </w:r>
                                 </w:p>
                               </w:tc>
@@ -4411,12 +4343,10 @@
         <w:pStyle w:val="Heading2"/>
       </w:pPr>
       <w:bookmarkStart w:id="2" w:name="_Toc119277433"/>
-      <w:proofErr w:type="spellStart"/>
       <w:r>
         <w:t>VoiceOver</w:t>
       </w:r>
       <w:bookmarkEnd w:id="2"/>
-      <w:proofErr w:type="spellEnd"/>
     </w:p>
     <w:p/>
     <w:p>
@@ -4486,12 +4416,10 @@
         <w:pStyle w:val="Heading2"/>
       </w:pPr>
       <w:bookmarkStart w:id="3" w:name="_Toc119277434"/>
-      <w:proofErr w:type="spellStart"/>
       <w:r>
         <w:t>TalkBack</w:t>
       </w:r>
       <w:bookmarkEnd w:id="3"/>
-      <w:proofErr w:type="spellEnd"/>
     </w:p>
     <w:p/>
     <w:p>
@@ -4499,15 +4427,7 @@
         <w:ind w:left="180" w:firstLine="360"/>
       </w:pPr>
       <w:r>
-        <w:t xml:space="preserve">Same as </w:t>
-      </w:r>
-      <w:proofErr w:type="spellStart"/>
-      <w:r>
-        <w:t>VoiceOver</w:t>
-      </w:r>
-      <w:proofErr w:type="spellEnd"/>
-      <w:r>
-        <w:t xml:space="preserve"> however for android users.</w:t>
+        <w:t>Same as VoiceOver however for android users.</w:t>
       </w:r>
     </w:p>
     <w:p>
@@ -4618,13 +4538,8 @@
         <w:pStyle w:val="Heading2"/>
       </w:pPr>
       <w:bookmarkStart w:id="7" w:name="_Toc119277438"/>
-      <w:proofErr w:type="spellStart"/>
-      <w:r>
-        <w:t>LookTel</w:t>
-      </w:r>
-      <w:proofErr w:type="spellEnd"/>
-      <w:r>
-        <w:t xml:space="preserve"> Money Reader</w:t>
+      <w:r>
+        <w:t>LookTel Money Reader</w:t>
       </w:r>
       <w:bookmarkEnd w:id="7"/>
       <w:r>
@@ -4687,6 +4602,14 @@
     <w:p>
       <w:r>
         <w:t>Our final application will provide the following features/channels/modules:</w:t>
+      </w:r>
+    </w:p>
+    <w:p>
+      <w:pPr>
+        <w:pStyle w:val="Heading2"/>
+      </w:pPr>
+      <w:r>
+        <w:t xml:space="preserve">Main Features </w:t>
       </w:r>
     </w:p>
     <w:p>
@@ -4698,7 +4621,7 @@
         </w:numPr>
       </w:pPr>
       <w:r>
-        <w:t>Short Text: speaks text as soon as it appears in front of the camera</w:t>
+        <w:t>Scene: Describes the scene around you</w:t>
       </w:r>
     </w:p>
     <w:p>
@@ -4708,15 +4631,10 @@
           <w:ilvl w:val="0"/>
           <w:numId w:val="4"/>
         </w:numPr>
-      </w:pPr>
-      <w:r>
-        <w:t xml:space="preserve">Documents: Provides audio guidance to capture a printed page and recognizes the text, along </w:t>
-      </w:r>
-      <w:r>
-        <w:t xml:space="preserve">with </w:t>
-      </w:r>
-      <w:r>
-        <w:t>its original formatting then speaks the document</w:t>
+        <w:contextualSpacing w:val="0"/>
+      </w:pPr>
+      <w:r>
+        <w:t>Person: Recognizes friends and describes people around you, including their emotions</w:t>
       </w:r>
     </w:p>
     <w:p>
@@ -4728,7 +4646,16 @@
         </w:numPr>
       </w:pPr>
       <w:r>
-        <w:t>Products: audio beeps to help locate barcodes and then scans them to identify products</w:t>
+        <w:t>Documents: Provides audio guidance to capture a printed page and recognizes the text, along with its original formatting then speaks the document</w:t>
+      </w:r>
+    </w:p>
+    <w:p/>
+    <w:p>
+      <w:pPr>
+        <w:pStyle w:val="Heading2"/>
+      </w:pPr>
+      <w:r>
+        <w:t>Secondary Features</w:t>
       </w:r>
     </w:p>
     <w:p>
@@ -4740,7 +4667,7 @@
         </w:numPr>
       </w:pPr>
       <w:r>
-        <w:t>Person: Recognizes friends and describes people around you, including their emotions</w:t>
+        <w:t>Short Text: speaks text as soon as it appears in front of the camera</w:t>
       </w:r>
     </w:p>
     <w:p>
@@ -4752,7 +4679,7 @@
         </w:numPr>
       </w:pPr>
       <w:r>
-        <w:t>Scene: Describes the scene around you</w:t>
+        <w:t>Products: audio beeps to help locate barcodes and then scans them to identify products</w:t>
       </w:r>
     </w:p>
     <w:p>
@@ -5086,13 +5013,8 @@
               <w:adjustRightInd w:val="0"/>
               <w:spacing w:line="276" w:lineRule="auto"/>
             </w:pPr>
-            <w:proofErr w:type="spellStart"/>
-            <w:r>
-              <w:t>Rosiana</w:t>
-            </w:r>
-            <w:proofErr w:type="spellEnd"/>
-            <w:r>
-              <w:t xml:space="preserve"> Natalie</w:t>
+            <w:r>
+              <w:t>Rosiana Natalie</w:t>
             </w:r>
           </w:p>
         </w:tc>
@@ -5474,29 +5396,8 @@
               <w:adjustRightInd w:val="0"/>
               <w:spacing w:line="276" w:lineRule="auto"/>
             </w:pPr>
-            <w:proofErr w:type="spellStart"/>
-            <w:r>
-              <w:t>Avanish</w:t>
-            </w:r>
-            <w:proofErr w:type="spellEnd"/>
-            <w:r>
-              <w:t xml:space="preserve"> </w:t>
-            </w:r>
-            <w:proofErr w:type="spellStart"/>
-            <w:r>
-              <w:t>Vijaybahadur</w:t>
-            </w:r>
-            <w:proofErr w:type="spellEnd"/>
-            <w:r>
-              <w:t xml:space="preserve"> Yadav, </w:t>
-            </w:r>
-            <w:proofErr w:type="spellStart"/>
-            <w:r>
-              <w:t>Sanket</w:t>
-            </w:r>
-            <w:proofErr w:type="spellEnd"/>
-            <w:r>
-              <w:t xml:space="preserve"> Saheb Verma, Deepak Dinesh Singh</w:t>
+            <w:r>
+              <w:t>Avanish Vijaybahadur Yadav, Sanket Saheb Verma, Deepak Dinesh Singh</w:t>
             </w:r>
           </w:p>
         </w:tc>
@@ -5816,37 +5717,8 @@
               <w:spacing w:line="276" w:lineRule="auto"/>
             </w:pPr>
             <w:r>
-              <w:t xml:space="preserve">Aaron Raymond See,  Bien </w:t>
-            </w:r>
-            <w:proofErr w:type="spellStart"/>
-            <w:r>
-              <w:t>Grenier</w:t>
-            </w:r>
-            <w:proofErr w:type="spellEnd"/>
-            <w:r>
-              <w:t xml:space="preserve"> </w:t>
-            </w:r>
-            <w:proofErr w:type="spellStart"/>
-            <w:r>
-              <w:t>Sasing</w:t>
-            </w:r>
-            <w:proofErr w:type="spellEnd"/>
-            <w:r>
-              <w:t xml:space="preserve"> and </w:t>
-            </w:r>
-            <w:proofErr w:type="spellStart"/>
-            <w:r>
-              <w:t>Welsey</w:t>
-            </w:r>
-            <w:proofErr w:type="spellEnd"/>
-            <w:r>
-              <w:t xml:space="preserve"> Daniel </w:t>
-            </w:r>
-            <w:proofErr w:type="spellStart"/>
-            <w:r>
-              <w:t>Advincula</w:t>
-            </w:r>
-            <w:proofErr w:type="spellEnd"/>
+              <w:t>Aaron Raymond See,  Bien Grenier Sasing and Welsey Daniel Advincula</w:t>
+            </w:r>
           </w:p>
         </w:tc>
       </w:tr>
@@ -6186,13 +6058,8 @@
               <w:spacing w:line="276" w:lineRule="auto"/>
             </w:pPr>
             <w:r>
-              <w:t>Akif Khan, Shah </w:t>
-            </w:r>
-            <w:proofErr w:type="spellStart"/>
-            <w:r>
-              <w:t>Khusro</w:t>
-            </w:r>
-            <w:proofErr w:type="spellEnd"/>
+              <w:t>Akif Khan, Shah Khusro</w:t>
+            </w:r>
           </w:p>
         </w:tc>
       </w:tr>
@@ -6523,23 +6390,7 @@
               <w:spacing w:line="276" w:lineRule="auto"/>
             </w:pPr>
             <w:r>
-              <w:t xml:space="preserve">A. </w:t>
-            </w:r>
-            <w:proofErr w:type="spellStart"/>
-            <w:r>
-              <w:t>Annapoorani</w:t>
-            </w:r>
-            <w:proofErr w:type="spellEnd"/>
-            <w:r>
-              <w:t xml:space="preserve">, </w:t>
-            </w:r>
-            <w:proofErr w:type="spellStart"/>
-            <w:r>
-              <w:t>Nerosha</w:t>
-            </w:r>
-            <w:proofErr w:type="spellEnd"/>
-            <w:r>
-              <w:t xml:space="preserve"> Senthil Kumar, Dr. V. Vidhya</w:t>
+              <w:t>A. Annapoorani, Nerosha Senthil Kumar, Dr. V. Vidhya</w:t>
             </w:r>
           </w:p>
         </w:tc>
@@ -6621,15 +6472,7 @@
         <w:t xml:space="preserve"> </w:t>
       </w:r>
       <w:r>
-        <w:t xml:space="preserve">The text description of the recognized object will be sent to the Google Text-to-Speech API using the </w:t>
-      </w:r>
-      <w:proofErr w:type="spellStart"/>
-      <w:r>
-        <w:t>gTTS</w:t>
-      </w:r>
-      <w:proofErr w:type="spellEnd"/>
-      <w:r>
-        <w:t xml:space="preserve"> package. Voice feedback on the 1st frame of each second will be scheduled as an output to help the visually impaired hear what they cannot see.</w:t>
+        <w:t>The text description of the recognized object will be sent to the Google Text-to-Speech API using the gTTS package. Voice feedback on the 1st frame of each second will be scheduled as an output to help the visually impaired hear what they cannot see.</w:t>
       </w:r>
     </w:p>
     <w:p>
@@ -6881,15 +6724,7 @@
               <w:spacing w:line="276" w:lineRule="auto"/>
             </w:pPr>
             <w:r>
-              <w:t xml:space="preserve">Sara </w:t>
-            </w:r>
-            <w:proofErr w:type="spellStart"/>
-            <w:r>
-              <w:t>Aqab</w:t>
-            </w:r>
-            <w:proofErr w:type="spellEnd"/>
-            <w:r>
-              <w:t>, Muhammad Usman Tariq</w:t>
+              <w:t>Sara Aqab, Muhammad Usman Tariq</w:t>
             </w:r>
           </w:p>
         </w:tc>
@@ -6965,15 +6800,7 @@
         <w:ind w:left="180" w:firstLine="360"/>
       </w:pPr>
       <w:r>
-        <w:t xml:space="preserve">An artificial neural network is used to </w:t>
-      </w:r>
-      <w:proofErr w:type="spellStart"/>
-      <w:r>
-        <w:t>recognise</w:t>
-      </w:r>
-      <w:proofErr w:type="spellEnd"/>
-      <w:r>
-        <w:t xml:space="preserve"> handwritten digits and characters and convert them to an electronic format or a machine-encoded form. A neural network is used because it simulates how the human brain works when reading handwriting in a more simplified form. This paper focuses on artificial intelligence networks, machine learning, Hidden Markov Model, and the Support Vector Machine.</w:t>
+        <w:t>An artificial neural network is used to recognise handwritten digits and characters and convert them to an electronic format or a machine-encoded form. A neural network is used because it simulates how the human brain works when reading handwriting in a more simplified form. This paper focuses on artificial intelligence networks, machine learning, Hidden Markov Model, and the Support Vector Machine.</w:t>
       </w:r>
     </w:p>
     <w:p>
@@ -7234,31 +7061,7 @@
               <w:spacing w:line="276" w:lineRule="auto"/>
             </w:pPr>
             <w:r>
-              <w:t xml:space="preserve">Moon Hwan Kim, Young </w:t>
-            </w:r>
-            <w:proofErr w:type="spellStart"/>
-            <w:r>
-              <w:t>Hoon</w:t>
-            </w:r>
-            <w:proofErr w:type="spellEnd"/>
-            <w:r>
-              <w:t xml:space="preserve"> </w:t>
-            </w:r>
-            <w:proofErr w:type="spellStart"/>
-            <w:r>
-              <w:t>Joo</w:t>
-            </w:r>
-            <w:proofErr w:type="spellEnd"/>
-            <w:r>
-              <w:t xml:space="preserve">, and </w:t>
-            </w:r>
-            <w:proofErr w:type="spellStart"/>
-            <w:r>
-              <w:t>Jin</w:t>
-            </w:r>
-            <w:proofErr w:type="spellEnd"/>
-            <w:r>
-              <w:t xml:space="preserve"> Bae Park</w:t>
+              <w:t>Moon Hwan Kim, Young Hoon Joo, and Jin Bae Park</w:t>
             </w:r>
           </w:p>
         </w:tc>
@@ -7915,31 +7718,7 @@
               <w:spacing w:line="276" w:lineRule="auto"/>
             </w:pPr>
             <w:r>
-              <w:t xml:space="preserve">Vladimir </w:t>
-            </w:r>
-            <w:proofErr w:type="spellStart"/>
-            <w:r>
-              <w:t>Vezhnevets</w:t>
-            </w:r>
-            <w:proofErr w:type="spellEnd"/>
-            <w:r>
-              <w:t xml:space="preserve">, </w:t>
-            </w:r>
-            <w:proofErr w:type="spellStart"/>
-            <w:r>
-              <w:t>Vassili</w:t>
-            </w:r>
-            <w:proofErr w:type="spellEnd"/>
-            <w:r>
-              <w:t xml:space="preserve"> Sazonov, </w:t>
-            </w:r>
-            <w:proofErr w:type="spellStart"/>
-            <w:r>
-              <w:t>Alla</w:t>
-            </w:r>
-            <w:proofErr w:type="spellEnd"/>
-            <w:r>
-              <w:t xml:space="preserve"> Andreeva</w:t>
+              <w:t>Vladimir Vezhnevets, Vassili Sazonov, Alla Andreeva</w:t>
             </w:r>
           </w:p>
         </w:tc>
@@ -8289,37 +8068,8 @@
               <w:spacing w:line="276" w:lineRule="auto"/>
             </w:pPr>
             <w:r>
-              <w:t xml:space="preserve">Salma </w:t>
-            </w:r>
-            <w:proofErr w:type="spellStart"/>
-            <w:r>
-              <w:t>Shofia</w:t>
-            </w:r>
-            <w:proofErr w:type="spellEnd"/>
-            <w:r>
-              <w:t xml:space="preserve"> </w:t>
-            </w:r>
-            <w:proofErr w:type="spellStart"/>
-            <w:r>
-              <w:t>Rosyda</w:t>
-            </w:r>
-            <w:proofErr w:type="spellEnd"/>
-            <w:r>
-              <w:t xml:space="preserve"> and Tito </w:t>
-            </w:r>
-            <w:proofErr w:type="spellStart"/>
-            <w:r>
-              <w:t>Waluyo</w:t>
-            </w:r>
-            <w:proofErr w:type="spellEnd"/>
-            <w:r>
-              <w:t xml:space="preserve"> </w:t>
-            </w:r>
-            <w:proofErr w:type="spellStart"/>
-            <w:r>
-              <w:t>Purboyo</w:t>
-            </w:r>
-            <w:proofErr w:type="spellEnd"/>
+              <w:t>Salma Shofia Rosyda and Tito Waluyo Purboyo</w:t>
+            </w:r>
           </w:p>
         </w:tc>
       </w:tr>
@@ -8421,25 +8171,12 @@
         <w:pStyle w:val="Heading2"/>
       </w:pPr>
       <w:bookmarkStart w:id="21" w:name="_Toc119277452"/>
-      <w:proofErr w:type="spellStart"/>
       <w:r>
         <w:lastRenderedPageBreak/>
-        <w:t>iGenda</w:t>
-      </w:r>
-      <w:proofErr w:type="spellEnd"/>
-      <w:r>
-        <w:t>: An Event Scheduler</w:t>
-      </w:r>
-      <w:r>
-        <w:t xml:space="preserve"> for Common Users and </w:t>
-      </w:r>
-      <w:proofErr w:type="spellStart"/>
-      <w:r>
-        <w:t>Centralised</w:t>
-      </w:r>
-      <w:proofErr w:type="spellEnd"/>
-      <w:r>
-        <w:t xml:space="preserve"> Systems</w:t>
+        <w:t>iGenda: An Event Scheduler</w:t>
+      </w:r>
+      <w:r>
+        <w:t xml:space="preserve"> for Common Users and Centralised Systems</w:t>
       </w:r>
       <w:bookmarkEnd w:id="21"/>
     </w:p>
@@ -8515,7 +8252,6 @@
               </w:rPr>
             </w:pPr>
             <w:bookmarkStart w:id="22" w:name="_Toc119277453"/>
-            <w:proofErr w:type="spellStart"/>
             <w:r>
               <w:rPr>
                 <w:rFonts w:eastAsiaTheme="minorHAnsi"/>
@@ -8523,37 +8259,7 @@
                 <w:sz w:val="24"/>
                 <w:szCs w:val="24"/>
               </w:rPr>
-              <w:t>iGenda</w:t>
-            </w:r>
-            <w:proofErr w:type="spellEnd"/>
-            <w:r>
-              <w:rPr>
-                <w:rFonts w:eastAsiaTheme="minorHAnsi"/>
-                <w:color w:val="auto"/>
-                <w:sz w:val="24"/>
-                <w:szCs w:val="24"/>
-              </w:rPr>
-              <w:t xml:space="preserve">: An Event Scheduler for Common Users and </w:t>
-            </w:r>
-            <w:proofErr w:type="spellStart"/>
-            <w:r>
-              <w:rPr>
-                <w:rFonts w:eastAsiaTheme="minorHAnsi"/>
-                <w:color w:val="auto"/>
-                <w:sz w:val="24"/>
-                <w:szCs w:val="24"/>
-              </w:rPr>
-              <w:t>Centralised</w:t>
-            </w:r>
-            <w:proofErr w:type="spellEnd"/>
-            <w:r>
-              <w:rPr>
-                <w:rFonts w:eastAsiaTheme="minorHAnsi"/>
-                <w:color w:val="auto"/>
-                <w:sz w:val="24"/>
-                <w:szCs w:val="24"/>
-              </w:rPr>
-              <w:t xml:space="preserve"> Systems</w:t>
+              <w:t>iGenda: An Event Scheduler for Common Users and Centralised Systems</w:t>
             </w:r>
             <w:bookmarkEnd w:id="22"/>
           </w:p>
@@ -8771,23 +8477,7 @@
               <w:spacing w:line="276" w:lineRule="auto"/>
             </w:pPr>
             <w:r>
-              <w:t xml:space="preserve">Costa, Â., Laredo, J.L., </w:t>
-            </w:r>
-            <w:proofErr w:type="spellStart"/>
-            <w:r>
-              <w:t>Novais</w:t>
-            </w:r>
-            <w:proofErr w:type="spellEnd"/>
-            <w:r>
-              <w:t xml:space="preserve">, P., </w:t>
-            </w:r>
-            <w:proofErr w:type="spellStart"/>
-            <w:r>
-              <w:t>Corchado</w:t>
-            </w:r>
-            <w:proofErr w:type="spellEnd"/>
-            <w:r>
-              <w:t>, J.M., Neves, J.</w:t>
+              <w:t>Costa, Â., Laredo, J.L., Novais, P., Corchado, J.M., Neves, J.</w:t>
             </w:r>
           </w:p>
         </w:tc>
@@ -8878,15 +8568,7 @@
       </w:pPr>
       <w:r>
         <w:tab/>
-        <w:t xml:space="preserve">This paper summarizes the need for a scheduler assistant in our daily life as world is walking towards an aged society as a consequence of the increasing rate of longevity in modern cultures and with age comes the fact that memory decreases its efficiency and memory loss starts to surge. That’s why </w:t>
-      </w:r>
-      <w:proofErr w:type="spellStart"/>
-      <w:r>
-        <w:t>iGenda</w:t>
-      </w:r>
-      <w:proofErr w:type="spellEnd"/>
-      <w:r>
-        <w:t xml:space="preserve"> is used to help the user keep track of their daily routine and activities as well as manage their health by including a Centralized Management System (CMS) on the side of a hospital-like institution.</w:t>
+        <w:t>This paper summarizes the need for a scheduler assistant in our daily life as world is walking towards an aged society as a consequence of the increasing rate of longevity in modern cultures and with age comes the fact that memory decreases its efficiency and memory loss starts to surge. That’s why iGenda is used to help the user keep track of their daily routine and activities as well as manage their health by including a Centralized Management System (CMS) on the side of a hospital-like institution.</w:t>
       </w:r>
     </w:p>
     <w:p>
@@ -9191,23 +8873,7 @@
               <w:spacing w:line="276" w:lineRule="auto"/>
             </w:pPr>
             <w:r>
-              <w:t xml:space="preserve">Sai Swaroop Krishna, N., Krishna </w:t>
-            </w:r>
-            <w:proofErr w:type="spellStart"/>
-            <w:r>
-              <w:t>Tej</w:t>
-            </w:r>
-            <w:proofErr w:type="spellEnd"/>
-            <w:r>
-              <w:t xml:space="preserve">, A., </w:t>
-            </w:r>
-            <w:proofErr w:type="spellStart"/>
-            <w:r>
-              <w:t>Suchithra</w:t>
-            </w:r>
-            <w:proofErr w:type="spellEnd"/>
-            <w:r>
-              <w:t>, M.</w:t>
+              <w:t>Sai Swaroop Krishna, N., Krishna Tej, A., Suchithra, M.</w:t>
             </w:r>
           </w:p>
         </w:tc>
@@ -9296,15 +8962,7 @@
     </w:p>
     <w:p>
       <w:r>
-        <w:t xml:space="preserve">The software uses technologies like </w:t>
-      </w:r>
-      <w:proofErr w:type="spellStart"/>
-      <w:r>
-        <w:t>Dialogflow</w:t>
-      </w:r>
-      <w:proofErr w:type="spellEnd"/>
-      <w:r>
-        <w:t xml:space="preserve"> and Google Maps APIs</w:t>
+        <w:t>The software uses technologies like Dialogflow and Google Maps APIs</w:t>
       </w:r>
     </w:p>
     <w:p>
@@ -9328,15 +8986,7 @@
       <w:bookmarkStart w:id="25" w:name="_Toc119277455"/>
       <w:r>
         <w:lastRenderedPageBreak/>
-        <w:t xml:space="preserve">A Smart Mobile App </w:t>
-      </w:r>
-      <w:proofErr w:type="gramStart"/>
-      <w:r>
-        <w:t>For</w:t>
-      </w:r>
-      <w:proofErr w:type="gramEnd"/>
-      <w:r>
-        <w:t xml:space="preserve"> Blind Users</w:t>
+        <w:t>A Smart Mobile App For Blind Users</w:t>
       </w:r>
       <w:bookmarkEnd w:id="24"/>
       <w:bookmarkEnd w:id="25"/>
@@ -9578,15 +9228,7 @@
               <w:spacing w:line="276" w:lineRule="auto"/>
             </w:pPr>
             <w:r>
-              <w:t xml:space="preserve">Ms. </w:t>
-            </w:r>
-            <w:proofErr w:type="spellStart"/>
-            <w:r>
-              <w:t>Kalpanagayathri</w:t>
-            </w:r>
-            <w:proofErr w:type="spellEnd"/>
-            <w:r>
-              <w:t xml:space="preserve"> M., Ms. Sangeetha Lakshmi G</w:t>
+              <w:t>Ms. Kalpanagayathri M., Ms. Sangeetha Lakshmi G</w:t>
             </w:r>
           </w:p>
         </w:tc>
@@ -9920,15 +9562,7 @@
               <w:spacing w:line="276" w:lineRule="auto"/>
             </w:pPr>
             <w:r>
-              <w:t xml:space="preserve">John Davis </w:t>
-            </w:r>
-            <w:proofErr w:type="spellStart"/>
-            <w:r>
-              <w:t>Akkara</w:t>
-            </w:r>
-            <w:proofErr w:type="spellEnd"/>
-            <w:r>
-              <w:t>, Anju Kuriakose</w:t>
+              <w:t>John Davis Akkara, Anju Kuriakose</w:t>
             </w:r>
           </w:p>
         </w:tc>
@@ -10366,15 +10000,7 @@
         <w:tab/>
       </w:r>
       <w:r>
-        <w:t xml:space="preserve">This paper discusses voice recognition systems. The system consists of two components , first component is for processing acoustic signal which is captured by a microphone and second component is to interpret the processed signal, then mapping of the signal to words. Model for each letter is built using Hidden Markov Model(HMM). Feature extraction is done using Mel Frequency Cepstral Coefficients(MFCC). Feature training of the dataset is done using vector quantization and Feature testing of the dataset is done using </w:t>
-      </w:r>
-      <w:proofErr w:type="spellStart"/>
-      <w:r>
-        <w:t>viterbi</w:t>
-      </w:r>
-      <w:proofErr w:type="spellEnd"/>
-      <w:r>
-        <w:t xml:space="preserve"> algorithm.</w:t>
+        <w:t>This paper discusses voice recognition systems. The system consists of two components , first component is for processing acoustic signal which is captured by a microphone and second component is to interpret the processed signal, then mapping of the signal to words. Model for each letter is built using Hidden Markov Model(HMM). Feature extraction is done using Mel Frequency Cepstral Coefficients(MFCC). Feature training of the dataset is done using vector quantization and Feature testing of the dataset is done using viterbi algorithm.</w:t>
       </w:r>
     </w:p>
     <w:p>
@@ -10641,16 +10267,11 @@
             <w:r>
               <w:t xml:space="preserve">abu </w:t>
             </w:r>
-            <w:proofErr w:type="spellStart"/>
             <w:r>
               <w:t>P</w:t>
             </w:r>
             <w:r>
-              <w:t>andipati</w:t>
-            </w:r>
-            <w:proofErr w:type="spellEnd"/>
-            <w:r>
-              <w:t xml:space="preserve">, </w:t>
+              <w:t xml:space="preserve">andipati, </w:t>
             </w:r>
             <w:r>
               <w:t>D</w:t>
@@ -10658,7 +10279,6 @@
             <w:r>
               <w:t xml:space="preserve">r. </w:t>
             </w:r>
-            <w:proofErr w:type="spellStart"/>
             <w:r>
               <w:t>R</w:t>
             </w:r>
@@ -10669,11 +10289,7 @@
               <w:t>R</w:t>
             </w:r>
             <w:r>
-              <w:t>raveen</w:t>
-            </w:r>
-            <w:proofErr w:type="spellEnd"/>
-            <w:r>
-              <w:t xml:space="preserve"> </w:t>
+              <w:t xml:space="preserve">raveen </w:t>
             </w:r>
             <w:r>
               <w:t>S</w:t>
@@ -10774,23 +10390,7 @@
         <w:ind w:firstLine="540"/>
       </w:pPr>
       <w:r>
-        <w:t xml:space="preserve">Speech to Text conversion receives input from a microphone as speech, and later transformed into text which is displayed on the desktop. Speech processing is the research of signals and the different methods utilized for processing </w:t>
-      </w:r>
-      <w:proofErr w:type="spellStart"/>
-      <w:r>
-        <w:t>them.In</w:t>
-      </w:r>
-      <w:proofErr w:type="spellEnd"/>
-      <w:r>
-        <w:t xml:space="preserve"> this process, a variety of applications like speech coding, speech synthesizer, speech recognition and technology for recognition of speakers that use speech processing are </w:t>
-      </w:r>
-      <w:proofErr w:type="spellStart"/>
-      <w:r>
-        <w:t>employed.Among</w:t>
-      </w:r>
-      <w:proofErr w:type="spellEnd"/>
-      <w:r>
-        <w:t xml:space="preserve"> the mentioned above, speech recognition may be the most crucial one</w:t>
+        <w:t>Speech to Text conversion receives input from a microphone as speech, and later transformed into text which is displayed on the desktop. Speech processing is the research of signals and the different methods utilized for processing them.In this process, a variety of applications like speech coding, speech synthesizer, speech recognition and technology for recognition of speakers that use speech processing are employed.Among the mentioned above, speech recognition may be the most crucial one</w:t>
       </w:r>
       <w:r>
         <w:t>.</w:t>
@@ -11042,37 +10642,8 @@
               <w:adjustRightInd w:val="0"/>
               <w:spacing w:line="276" w:lineRule="auto"/>
             </w:pPr>
-            <w:proofErr w:type="spellStart"/>
-            <w:r>
-              <w:t>Preetha</w:t>
-            </w:r>
-            <w:proofErr w:type="spellEnd"/>
-            <w:r>
-              <w:t xml:space="preserve"> S, </w:t>
-            </w:r>
-            <w:proofErr w:type="spellStart"/>
-            <w:r>
-              <w:t>Afrid</w:t>
-            </w:r>
-            <w:proofErr w:type="spellEnd"/>
-            <w:r>
-              <w:t xml:space="preserve"> I M, Karthik </w:t>
-            </w:r>
-            <w:proofErr w:type="spellStart"/>
-            <w:r>
-              <w:t>Hebbar</w:t>
-            </w:r>
-            <w:proofErr w:type="spellEnd"/>
-            <w:r>
-              <w:t xml:space="preserve"> P, </w:t>
-            </w:r>
-            <w:proofErr w:type="spellStart"/>
-            <w:r>
-              <w:t>Nishchay</w:t>
-            </w:r>
-            <w:proofErr w:type="spellEnd"/>
-            <w:r>
-              <w:t xml:space="preserve"> S K</w:t>
+            <w:r>
+              <w:t>Preetha S, Afrid I M, Karthik Hebbar P, Nishchay S K</w:t>
             </w:r>
           </w:p>
         </w:tc>
@@ -11403,21 +10974,8 @@
             <w:tcW w:w="5535" w:type="dxa"/>
           </w:tcPr>
           <w:p>
-            <w:proofErr w:type="spellStart"/>
-            <w:r>
-              <w:t>Caldini</w:t>
-            </w:r>
-            <w:proofErr w:type="spellEnd"/>
-            <w:r>
-              <w:t xml:space="preserve">, A., </w:t>
-            </w:r>
-            <w:proofErr w:type="spellStart"/>
-            <w:r>
-              <w:t>Fanfani</w:t>
-            </w:r>
-            <w:proofErr w:type="spellEnd"/>
-            <w:r>
-              <w:t>, M., Colombo, C.</w:t>
+            <w:r>
+              <w:t>Caldini, A., Fanfani, M., Colombo, C.</w:t>
             </w:r>
           </w:p>
         </w:tc>
@@ -11799,7 +11357,6 @@
             <w:tcW w:w="5535" w:type="dxa"/>
           </w:tcPr>
           <w:p>
-            <w:proofErr w:type="spellStart"/>
             <w:r>
               <w:rPr>
                 <w:rFonts w:ascii="Arial" w:hAnsi="Arial" w:cs="Arial"/>
@@ -11808,18 +11365,7 @@
                 <w:szCs w:val="20"/>
                 <w:shd w:val="clear" w:color="auto" w:fill="FFFFFF"/>
               </w:rPr>
-              <w:t>doi</w:t>
-            </w:r>
-            <w:proofErr w:type="spellEnd"/>
-            <w:r>
-              <w:rPr>
-                <w:rFonts w:ascii="Arial" w:hAnsi="Arial" w:cs="Arial"/>
-                <w:color w:val="333333"/>
-                <w:sz w:val="20"/>
-                <w:szCs w:val="20"/>
-                <w:shd w:val="clear" w:color="auto" w:fill="FFFFFF"/>
-              </w:rPr>
-              <w:t>: 10.1109/THMS.2014.2302814</w:t>
+              <w:t>doi: 10.1109/THMS.2014.2302814</w:t>
             </w:r>
           </w:p>
         </w:tc>
@@ -11849,15 +11395,7 @@
         <w:t>r</w:t>
       </w:r>
       <w:r>
-        <w:t xml:space="preserve">ecognizing clothing patterns in four categories (plaid, striped, </w:t>
-      </w:r>
-      <w:proofErr w:type="spellStart"/>
-      <w:r>
-        <w:t>patternless</w:t>
-      </w:r>
-      <w:proofErr w:type="spellEnd"/>
-      <w:r>
-        <w:t>, and irregular) and identifies 11 clothing colors. A camera mounted upon a pair of sunglasses is used to capture clothing images. The clothing patterns and colors are described to blind users verbally. This system can be controlled by speech input through microphone.</w:t>
+        <w:t>ecognizing clothing patterns in four categories (plaid, striped, patternless, and irregular) and identifies 11 clothing colors. A camera mounted upon a pair of sunglasses is used to capture clothing images. The clothing patterns and colors are described to blind users verbally. This system can be controlled by speech input through microphone.</w:t>
       </w:r>
     </w:p>
     <w:p>
@@ -12105,55 +11643,7 @@
           </w:tcPr>
           <w:p>
             <w:r>
-              <w:t xml:space="preserve">Sergio </w:t>
-            </w:r>
-            <w:proofErr w:type="spellStart"/>
-            <w:r>
-              <w:t>Mascetti</w:t>
-            </w:r>
-            <w:proofErr w:type="spellEnd"/>
-            <w:r>
-              <w:t xml:space="preserve">, Dragan </w:t>
-            </w:r>
-            <w:proofErr w:type="spellStart"/>
-            <w:r>
-              <w:t>Ahmetovic</w:t>
-            </w:r>
-            <w:proofErr w:type="spellEnd"/>
-            <w:r>
-              <w:t xml:space="preserve">, Andrea </w:t>
-            </w:r>
-            <w:proofErr w:type="spellStart"/>
-            <w:r>
-              <w:t>Gerino</w:t>
-            </w:r>
-            <w:proofErr w:type="spellEnd"/>
-            <w:r>
-              <w:t xml:space="preserve">, Cristian </w:t>
-            </w:r>
-            <w:proofErr w:type="spellStart"/>
-            <w:r>
-              <w:t>Bernareggi</w:t>
-            </w:r>
-            <w:proofErr w:type="spellEnd"/>
-            <w:r>
-              <w:t xml:space="preserve">, Mario </w:t>
-            </w:r>
-            <w:proofErr w:type="spellStart"/>
-            <w:r>
-              <w:t>Busso</w:t>
-            </w:r>
-            <w:proofErr w:type="spellEnd"/>
-            <w:r>
-              <w:t xml:space="preserve">, Alessandro </w:t>
-            </w:r>
-            <w:proofErr w:type="spellStart"/>
-            <w:r>
-              <w:t>Rizzi</w:t>
-            </w:r>
-            <w:proofErr w:type="spellEnd"/>
-            <w:r>
-              <w:t>,</w:t>
+              <w:t>Sergio Mascetti, Dragan Ahmetovic, Andrea Gerino, Cristian Bernareggi, Mario Busso, Alessandro Rizzi,</w:t>
             </w:r>
           </w:p>
         </w:tc>

</xml_diff>